<commit_message>
Web Server = part1/04 from p01 to p09
</commit_message>
<xml_diff>
--- a/04. Web-Server-Asynchronous-Programming-Exercise-Concurrent Users.docx
+++ b/04. Web-Server-Asynchronous-Programming-Exercise-Concurrent Users.docx
@@ -226,7 +226,7 @@
                     <a:blip r:embed="rId10" cstate="print">
                       <a:extLst>
                         <a:ext uri="{28A0092B-C50C-407E-A947-70E740481C1C}">
-                          <a14:useLocalDpi xmlns:a14="http://schemas.microsoft.com/office/drawing/2010/main" xmlns:wps="http://schemas.microsoft.com/office/word/2010/wordprocessingShape" xmlns:wpi="http://schemas.microsoft.com/office/word/2010/wordprocessingInk" xmlns:wpg="http://schemas.microsoft.com/office/word/2010/wordprocessingGroup" xmlns:w16se="http://schemas.microsoft.com/office/word/2015/wordml/symex" xmlns:w16cid="http://schemas.microsoft.com/office/word/2016/wordml/cid" xmlns:w15="http://schemas.microsoft.com/office/word/2012/wordml" xmlns:w14="http://schemas.microsoft.com/office/word/2010/wordml" xmlns:w="http://schemas.openxmlformats.org/wordprocessingml/2006/main" xmlns:w10="urn:schemas-microsoft-com:office:word" xmlns:wp14="http://schemas.microsoft.com/office/word/2010/wordprocessingDrawing" xmlns:v="urn:schemas-microsoft-com:vml" xmlns:o="urn:schemas-microsoft-com:office:office" xmlns:am3d="http://schemas.microsoft.com/office/drawing/2017/model3d" xmlns:aink="http://schemas.microsoft.com/office/drawing/2016/ink" xmlns:mc="http://schemas.openxmlformats.org/markup-compatibility/2006" xmlns:cx8="http://schemas.microsoft.com/office/drawing/2016/5/14/chartex" xmlns:cx7="http://schemas.microsoft.com/office/drawing/2016/5/13/chartex" xmlns:cx6="http://schemas.microsoft.com/office/drawing/2016/5/12/chartex" xmlns:cx5="http://schemas.microsoft.com/office/drawing/2016/5/11/chartex" xmlns:cx4="http://schemas.microsoft.com/office/drawing/2016/5/10/chartex" xmlns:cx3="http://schemas.microsoft.com/office/drawing/2016/5/9/chartex" xmlns:cx2="http://schemas.microsoft.com/office/drawing/2015/10/21/chartex" xmlns:cx1="http://schemas.microsoft.com/office/drawing/2015/9/8/chartex" xmlns:cx="http://schemas.microsoft.com/office/drawing/2014/chartex" xmlns:wpc="http://schemas.microsoft.com/office/word/2010/wordprocessingCanvas" xmlns="" val="0"/>
+                          <a14:useLocalDpi xmlns="" xmlns:wpc="http://schemas.microsoft.com/office/word/2010/wordprocessingCanvas" xmlns:cx="http://schemas.microsoft.com/office/drawing/2014/chartex" xmlns:cx1="http://schemas.microsoft.com/office/drawing/2015/9/8/chartex" xmlns:cx2="http://schemas.microsoft.com/office/drawing/2015/10/21/chartex" xmlns:cx3="http://schemas.microsoft.com/office/drawing/2016/5/9/chartex" xmlns:cx4="http://schemas.microsoft.com/office/drawing/2016/5/10/chartex" xmlns:cx5="http://schemas.microsoft.com/office/drawing/2016/5/11/chartex" xmlns:cx6="http://schemas.microsoft.com/office/drawing/2016/5/12/chartex" xmlns:cx7="http://schemas.microsoft.com/office/drawing/2016/5/13/chartex" xmlns:cx8="http://schemas.microsoft.com/office/drawing/2016/5/14/chartex" xmlns:mc="http://schemas.openxmlformats.org/markup-compatibility/2006" xmlns:aink="http://schemas.microsoft.com/office/drawing/2016/ink" xmlns:am3d="http://schemas.microsoft.com/office/drawing/2017/model3d" xmlns:o="urn:schemas-microsoft-com:office:office" xmlns:v="urn:schemas-microsoft-com:vml" xmlns:wp14="http://schemas.microsoft.com/office/word/2010/wordprocessingDrawing" xmlns:w10="urn:schemas-microsoft-com:office:word" xmlns:w="http://schemas.openxmlformats.org/wordprocessingml/2006/main" xmlns:w14="http://schemas.microsoft.com/office/word/2010/wordml" xmlns:w15="http://schemas.microsoft.com/office/word/2012/wordml" xmlns:w16cid="http://schemas.microsoft.com/office/word/2016/wordml/cid" xmlns:w16se="http://schemas.microsoft.com/office/word/2015/wordml/symex" xmlns:wpg="http://schemas.microsoft.com/office/word/2010/wordprocessingGroup" xmlns:wpi="http://schemas.microsoft.com/office/word/2010/wordprocessingInk" xmlns:wps="http://schemas.microsoft.com/office/word/2010/wordprocessingShape" xmlns:a14="http://schemas.microsoft.com/office/drawing/2010/main" val="0"/>
                         </a:ext>
                       </a:extLst>
                     </a:blip>
@@ -308,7 +308,7 @@
                     <a:blip r:embed="rId11" cstate="print">
                       <a:extLst>
                         <a:ext uri="{28A0092B-C50C-407E-A947-70E740481C1C}">
-                          <a14:useLocalDpi xmlns:a14="http://schemas.microsoft.com/office/drawing/2010/main" xmlns:wps="http://schemas.microsoft.com/office/word/2010/wordprocessingShape" xmlns:wpi="http://schemas.microsoft.com/office/word/2010/wordprocessingInk" xmlns:wpg="http://schemas.microsoft.com/office/word/2010/wordprocessingGroup" xmlns:w16se="http://schemas.microsoft.com/office/word/2015/wordml/symex" xmlns:w16cid="http://schemas.microsoft.com/office/word/2016/wordml/cid" xmlns:w15="http://schemas.microsoft.com/office/word/2012/wordml" xmlns:w14="http://schemas.microsoft.com/office/word/2010/wordml" xmlns:w="http://schemas.openxmlformats.org/wordprocessingml/2006/main" xmlns:w10="urn:schemas-microsoft-com:office:word" xmlns:wp14="http://schemas.microsoft.com/office/word/2010/wordprocessingDrawing" xmlns:v="urn:schemas-microsoft-com:vml" xmlns:o="urn:schemas-microsoft-com:office:office" xmlns:am3d="http://schemas.microsoft.com/office/drawing/2017/model3d" xmlns:aink="http://schemas.microsoft.com/office/drawing/2016/ink" xmlns:mc="http://schemas.openxmlformats.org/markup-compatibility/2006" xmlns:cx8="http://schemas.microsoft.com/office/drawing/2016/5/14/chartex" xmlns:cx7="http://schemas.microsoft.com/office/drawing/2016/5/13/chartex" xmlns:cx6="http://schemas.microsoft.com/office/drawing/2016/5/12/chartex" xmlns:cx5="http://schemas.microsoft.com/office/drawing/2016/5/11/chartex" xmlns:cx4="http://schemas.microsoft.com/office/drawing/2016/5/10/chartex" xmlns:cx3="http://schemas.microsoft.com/office/drawing/2016/5/9/chartex" xmlns:cx2="http://schemas.microsoft.com/office/drawing/2015/10/21/chartex" xmlns:cx1="http://schemas.microsoft.com/office/drawing/2015/9/8/chartex" xmlns:cx="http://schemas.microsoft.com/office/drawing/2014/chartex" xmlns:wpc="http://schemas.microsoft.com/office/word/2010/wordprocessingCanvas" xmlns="" val="0"/>
+                          <a14:useLocalDpi xmlns="" xmlns:wpc="http://schemas.microsoft.com/office/word/2010/wordprocessingCanvas" xmlns:cx="http://schemas.microsoft.com/office/drawing/2014/chartex" xmlns:cx1="http://schemas.microsoft.com/office/drawing/2015/9/8/chartex" xmlns:cx2="http://schemas.microsoft.com/office/drawing/2015/10/21/chartex" xmlns:cx3="http://schemas.microsoft.com/office/drawing/2016/5/9/chartex" xmlns:cx4="http://schemas.microsoft.com/office/drawing/2016/5/10/chartex" xmlns:cx5="http://schemas.microsoft.com/office/drawing/2016/5/11/chartex" xmlns:cx6="http://schemas.microsoft.com/office/drawing/2016/5/12/chartex" xmlns:cx7="http://schemas.microsoft.com/office/drawing/2016/5/13/chartex" xmlns:cx8="http://schemas.microsoft.com/office/drawing/2016/5/14/chartex" xmlns:mc="http://schemas.openxmlformats.org/markup-compatibility/2006" xmlns:aink="http://schemas.microsoft.com/office/drawing/2016/ink" xmlns:am3d="http://schemas.microsoft.com/office/drawing/2017/model3d" xmlns:o="urn:schemas-microsoft-com:office:office" xmlns:v="urn:schemas-microsoft-com:vml" xmlns:wp14="http://schemas.microsoft.com/office/word/2010/wordprocessingDrawing" xmlns:w10="urn:schemas-microsoft-com:office:word" xmlns:w="http://schemas.openxmlformats.org/wordprocessingml/2006/main" xmlns:w14="http://schemas.microsoft.com/office/word/2010/wordml" xmlns:w15="http://schemas.microsoft.com/office/word/2012/wordml" xmlns:w16cid="http://schemas.microsoft.com/office/word/2016/wordml/cid" xmlns:w16se="http://schemas.microsoft.com/office/word/2015/wordml/symex" xmlns:wpg="http://schemas.microsoft.com/office/word/2010/wordprocessingGroup" xmlns:wpi="http://schemas.microsoft.com/office/word/2010/wordprocessingInk" xmlns:wps="http://schemas.microsoft.com/office/word/2010/wordprocessingShape" xmlns:a14="http://schemas.microsoft.com/office/drawing/2010/main" val="0"/>
                         </a:ext>
                       </a:extLst>
                     </a:blip>
@@ -385,7 +385,7 @@
                     <a:blip r:embed="rId12" cstate="print">
                       <a:extLst>
                         <a:ext uri="{28A0092B-C50C-407E-A947-70E740481C1C}">
-                          <a14:useLocalDpi xmlns:a14="http://schemas.microsoft.com/office/drawing/2010/main" xmlns:wps="http://schemas.microsoft.com/office/word/2010/wordprocessingShape" xmlns:wpi="http://schemas.microsoft.com/office/word/2010/wordprocessingInk" xmlns:wpg="http://schemas.microsoft.com/office/word/2010/wordprocessingGroup" xmlns:w16se="http://schemas.microsoft.com/office/word/2015/wordml/symex" xmlns:w16cid="http://schemas.microsoft.com/office/word/2016/wordml/cid" xmlns:w15="http://schemas.microsoft.com/office/word/2012/wordml" xmlns:w14="http://schemas.microsoft.com/office/word/2010/wordml" xmlns:w="http://schemas.openxmlformats.org/wordprocessingml/2006/main" xmlns:w10="urn:schemas-microsoft-com:office:word" xmlns:wp14="http://schemas.microsoft.com/office/word/2010/wordprocessingDrawing" xmlns:v="urn:schemas-microsoft-com:vml" xmlns:o="urn:schemas-microsoft-com:office:office" xmlns:am3d="http://schemas.microsoft.com/office/drawing/2017/model3d" xmlns:aink="http://schemas.microsoft.com/office/drawing/2016/ink" xmlns:mc="http://schemas.openxmlformats.org/markup-compatibility/2006" xmlns:cx8="http://schemas.microsoft.com/office/drawing/2016/5/14/chartex" xmlns:cx7="http://schemas.microsoft.com/office/drawing/2016/5/13/chartex" xmlns:cx6="http://schemas.microsoft.com/office/drawing/2016/5/12/chartex" xmlns:cx5="http://schemas.microsoft.com/office/drawing/2016/5/11/chartex" xmlns:cx4="http://schemas.microsoft.com/office/drawing/2016/5/10/chartex" xmlns:cx3="http://schemas.microsoft.com/office/drawing/2016/5/9/chartex" xmlns:cx2="http://schemas.microsoft.com/office/drawing/2015/10/21/chartex" xmlns:cx1="http://schemas.microsoft.com/office/drawing/2015/9/8/chartex" xmlns:cx="http://schemas.microsoft.com/office/drawing/2014/chartex" xmlns:wpc="http://schemas.microsoft.com/office/word/2010/wordprocessingCanvas" xmlns="" val="0"/>
+                          <a14:useLocalDpi xmlns="" xmlns:wpc="http://schemas.microsoft.com/office/word/2010/wordprocessingCanvas" xmlns:cx="http://schemas.microsoft.com/office/drawing/2014/chartex" xmlns:cx1="http://schemas.microsoft.com/office/drawing/2015/9/8/chartex" xmlns:cx2="http://schemas.microsoft.com/office/drawing/2015/10/21/chartex" xmlns:cx3="http://schemas.microsoft.com/office/drawing/2016/5/9/chartex" xmlns:cx4="http://schemas.microsoft.com/office/drawing/2016/5/10/chartex" xmlns:cx5="http://schemas.microsoft.com/office/drawing/2016/5/11/chartex" xmlns:cx6="http://schemas.microsoft.com/office/drawing/2016/5/12/chartex" xmlns:cx7="http://schemas.microsoft.com/office/drawing/2016/5/13/chartex" xmlns:cx8="http://schemas.microsoft.com/office/drawing/2016/5/14/chartex" xmlns:mc="http://schemas.openxmlformats.org/markup-compatibility/2006" xmlns:aink="http://schemas.microsoft.com/office/drawing/2016/ink" xmlns:am3d="http://schemas.microsoft.com/office/drawing/2017/model3d" xmlns:o="urn:schemas-microsoft-com:office:office" xmlns:v="urn:schemas-microsoft-com:vml" xmlns:wp14="http://schemas.microsoft.com/office/word/2010/wordprocessingDrawing" xmlns:w10="urn:schemas-microsoft-com:office:word" xmlns:w="http://schemas.openxmlformats.org/wordprocessingml/2006/main" xmlns:w14="http://schemas.microsoft.com/office/word/2010/wordml" xmlns:w15="http://schemas.microsoft.com/office/word/2012/wordml" xmlns:w16cid="http://schemas.microsoft.com/office/word/2016/wordml/cid" xmlns:w16se="http://schemas.microsoft.com/office/word/2015/wordml/symex" xmlns:wpg="http://schemas.microsoft.com/office/word/2010/wordprocessingGroup" xmlns:wpi="http://schemas.microsoft.com/office/word/2010/wordprocessingInk" xmlns:wps="http://schemas.microsoft.com/office/word/2010/wordprocessingShape" xmlns:a14="http://schemas.microsoft.com/office/drawing/2010/main" val="0"/>
                         </a:ext>
                       </a:extLst>
                     </a:blip>
@@ -525,7 +525,7 @@
                     <a:blip r:embed="rId14" cstate="print">
                       <a:extLst>
                         <a:ext uri="{28A0092B-C50C-407E-A947-70E740481C1C}">
-                          <a14:useLocalDpi xmlns:a14="http://schemas.microsoft.com/office/drawing/2010/main" xmlns:wps="http://schemas.microsoft.com/office/word/2010/wordprocessingShape" xmlns:wpi="http://schemas.microsoft.com/office/word/2010/wordprocessingInk" xmlns:wpg="http://schemas.microsoft.com/office/word/2010/wordprocessingGroup" xmlns:w16se="http://schemas.microsoft.com/office/word/2015/wordml/symex" xmlns:w16cid="http://schemas.microsoft.com/office/word/2016/wordml/cid" xmlns:w15="http://schemas.microsoft.com/office/word/2012/wordml" xmlns:w14="http://schemas.microsoft.com/office/word/2010/wordml" xmlns:w="http://schemas.openxmlformats.org/wordprocessingml/2006/main" xmlns:w10="urn:schemas-microsoft-com:office:word" xmlns:wp14="http://schemas.microsoft.com/office/word/2010/wordprocessingDrawing" xmlns:v="urn:schemas-microsoft-com:vml" xmlns:o="urn:schemas-microsoft-com:office:office" xmlns:am3d="http://schemas.microsoft.com/office/drawing/2017/model3d" xmlns:aink="http://schemas.microsoft.com/office/drawing/2016/ink" xmlns:mc="http://schemas.openxmlformats.org/markup-compatibility/2006" xmlns:cx8="http://schemas.microsoft.com/office/drawing/2016/5/14/chartex" xmlns:cx7="http://schemas.microsoft.com/office/drawing/2016/5/13/chartex" xmlns:cx6="http://schemas.microsoft.com/office/drawing/2016/5/12/chartex" xmlns:cx5="http://schemas.microsoft.com/office/drawing/2016/5/11/chartex" xmlns:cx4="http://schemas.microsoft.com/office/drawing/2016/5/10/chartex" xmlns:cx3="http://schemas.microsoft.com/office/drawing/2016/5/9/chartex" xmlns:cx2="http://schemas.microsoft.com/office/drawing/2015/10/21/chartex" xmlns:cx1="http://schemas.microsoft.com/office/drawing/2015/9/8/chartex" xmlns:cx="http://schemas.microsoft.com/office/drawing/2014/chartex" xmlns:wpc="http://schemas.microsoft.com/office/word/2010/wordprocessingCanvas" xmlns="" val="0"/>
+                          <a14:useLocalDpi xmlns="" xmlns:wpc="http://schemas.microsoft.com/office/word/2010/wordprocessingCanvas" xmlns:cx="http://schemas.microsoft.com/office/drawing/2014/chartex" xmlns:cx1="http://schemas.microsoft.com/office/drawing/2015/9/8/chartex" xmlns:cx2="http://schemas.microsoft.com/office/drawing/2015/10/21/chartex" xmlns:cx3="http://schemas.microsoft.com/office/drawing/2016/5/9/chartex" xmlns:cx4="http://schemas.microsoft.com/office/drawing/2016/5/10/chartex" xmlns:cx5="http://schemas.microsoft.com/office/drawing/2016/5/11/chartex" xmlns:cx6="http://schemas.microsoft.com/office/drawing/2016/5/12/chartex" xmlns:cx7="http://schemas.microsoft.com/office/drawing/2016/5/13/chartex" xmlns:cx8="http://schemas.microsoft.com/office/drawing/2016/5/14/chartex" xmlns:mc="http://schemas.openxmlformats.org/markup-compatibility/2006" xmlns:aink="http://schemas.microsoft.com/office/drawing/2016/ink" xmlns:am3d="http://schemas.microsoft.com/office/drawing/2017/model3d" xmlns:o="urn:schemas-microsoft-com:office:office" xmlns:v="urn:schemas-microsoft-com:vml" xmlns:wp14="http://schemas.microsoft.com/office/word/2010/wordprocessingDrawing" xmlns:w10="urn:schemas-microsoft-com:office:word" xmlns:w="http://schemas.openxmlformats.org/wordprocessingml/2006/main" xmlns:w14="http://schemas.microsoft.com/office/word/2010/wordml" xmlns:w15="http://schemas.microsoft.com/office/word/2012/wordml" xmlns:w16cid="http://schemas.microsoft.com/office/word/2016/wordml/cid" xmlns:w16se="http://schemas.microsoft.com/office/word/2015/wordml/symex" xmlns:wpg="http://schemas.microsoft.com/office/word/2010/wordprocessingGroup" xmlns:wpi="http://schemas.microsoft.com/office/word/2010/wordprocessingInk" xmlns:wps="http://schemas.microsoft.com/office/word/2010/wordprocessingShape" xmlns:a14="http://schemas.microsoft.com/office/drawing/2010/main" val="0"/>
                         </a:ext>
                       </a:extLst>
                     </a:blip>
@@ -630,12 +630,10 @@
     </w:p>
     <w:p>
       <w:pPr>
-        <w:pStyle w:val="ListParagraph"/>
-        <w:numPr>
-          <w:ilvl w:val="0"/>
-          <w:numId w:val="38"/>
-        </w:numPr>
-      </w:pPr>
+        <w:ind w:left="360"/>
+      </w:pPr>
+      <w:bookmarkStart w:id="0" w:name="OLE_LINK1"/>
+      <w:bookmarkStart w:id="1" w:name="OLE_LINK2"/>
       <w:r>
         <w:rPr>
           <w:b/>
@@ -645,11 +643,7 @@
     </w:p>
     <w:p>
       <w:pPr>
-        <w:pStyle w:val="ListParagraph"/>
-        <w:numPr>
-          <w:ilvl w:val="0"/>
-          <w:numId w:val="38"/>
-        </w:numPr>
+        <w:ind w:left="360"/>
       </w:pPr>
       <w:r>
         <w:rPr>
@@ -660,85 +654,61 @@
     </w:p>
     <w:p>
       <w:pPr>
-        <w:pStyle w:val="ListParagraph"/>
-        <w:numPr>
-          <w:ilvl w:val="0"/>
-          <w:numId w:val="38"/>
-        </w:numPr>
+        <w:ind w:left="360"/>
       </w:pPr>
       <w:r>
         <w:rPr>
           <w:b/>
         </w:rPr>
-        <w:t xml:space="preserve">302 </w:t>
-      </w:r>
+        <w:t>302 – Found</w:t>
+      </w:r>
+    </w:p>
+    <w:p>
+      <w:pPr>
+        <w:ind w:left="360"/>
+      </w:pPr>
       <w:r>
         <w:rPr>
           <w:b/>
         </w:rPr>
-        <w:t>– Found</w:t>
-      </w:r>
-    </w:p>
-    <w:p>
-      <w:pPr>
-        <w:pStyle w:val="ListParagraph"/>
-        <w:numPr>
-          <w:ilvl w:val="0"/>
-          <w:numId w:val="38"/>
-        </w:numPr>
+        <w:t>303 – Moved Temporarily</w:t>
+      </w:r>
+    </w:p>
+    <w:p>
+      <w:pPr>
+        <w:ind w:left="360"/>
       </w:pPr>
       <w:r>
         <w:rPr>
           <w:b/>
         </w:rPr>
-        <w:t>303 – Moved Temporarily</w:t>
-      </w:r>
-    </w:p>
-    <w:p>
-      <w:pPr>
-        <w:pStyle w:val="ListParagraph"/>
-        <w:numPr>
-          <w:ilvl w:val="0"/>
-          <w:numId w:val="38"/>
-        </w:numPr>
+        <w:t>401 – Not Authorized</w:t>
+      </w:r>
+    </w:p>
+    <w:p>
+      <w:pPr>
+        <w:ind w:left="360"/>
       </w:pPr>
       <w:r>
         <w:rPr>
           <w:b/>
         </w:rPr>
-        <w:t>401 – Not Authorized</w:t>
-      </w:r>
-    </w:p>
-    <w:p>
-      <w:pPr>
-        <w:pStyle w:val="ListParagraph"/>
-        <w:numPr>
-          <w:ilvl w:val="0"/>
-          <w:numId w:val="38"/>
-        </w:numPr>
+        <w:t>404 – Not Found</w:t>
+      </w:r>
+    </w:p>
+    <w:p>
+      <w:pPr>
+        <w:ind w:left="360"/>
       </w:pPr>
       <w:r>
         <w:rPr>
           <w:b/>
         </w:rPr>
-        <w:t>404 – Not Found</w:t>
-      </w:r>
-    </w:p>
-    <w:p>
-      <w:pPr>
-        <w:pStyle w:val="ListParagraph"/>
-        <w:numPr>
-          <w:ilvl w:val="0"/>
-          <w:numId w:val="38"/>
-        </w:numPr>
-      </w:pPr>
-      <w:r>
-        <w:rPr>
-          <w:b/>
-        </w:rPr>
         <w:t>500 – Internal Server Error</w:t>
       </w:r>
     </w:p>
+    <w:bookmarkEnd w:id="0"/>
+    <w:bookmarkEnd w:id="1"/>
     <w:p>
       <w:pPr>
         <w:rPr>
@@ -803,7 +773,7 @@
                     <a:blip r:embed="rId16" cstate="print">
                       <a:extLst>
                         <a:ext uri="{28A0092B-C50C-407E-A947-70E740481C1C}">
-                          <a14:useLocalDpi xmlns:a14="http://schemas.microsoft.com/office/drawing/2010/main" xmlns:wps="http://schemas.microsoft.com/office/word/2010/wordprocessingShape" xmlns:wpi="http://schemas.microsoft.com/office/word/2010/wordprocessingInk" xmlns:wpg="http://schemas.microsoft.com/office/word/2010/wordprocessingGroup" xmlns:w16se="http://schemas.microsoft.com/office/word/2015/wordml/symex" xmlns:w16cid="http://schemas.microsoft.com/office/word/2016/wordml/cid" xmlns:w15="http://schemas.microsoft.com/office/word/2012/wordml" xmlns:w14="http://schemas.microsoft.com/office/word/2010/wordml" xmlns:w="http://schemas.openxmlformats.org/wordprocessingml/2006/main" xmlns:w10="urn:schemas-microsoft-com:office:word" xmlns:wp14="http://schemas.microsoft.com/office/word/2010/wordprocessingDrawing" xmlns:v="urn:schemas-microsoft-com:vml" xmlns:o="urn:schemas-microsoft-com:office:office" xmlns:am3d="http://schemas.microsoft.com/office/drawing/2017/model3d" xmlns:aink="http://schemas.microsoft.com/office/drawing/2016/ink" xmlns:mc="http://schemas.openxmlformats.org/markup-compatibility/2006" xmlns:cx8="http://schemas.microsoft.com/office/drawing/2016/5/14/chartex" xmlns:cx7="http://schemas.microsoft.com/office/drawing/2016/5/13/chartex" xmlns:cx6="http://schemas.microsoft.com/office/drawing/2016/5/12/chartex" xmlns:cx5="http://schemas.microsoft.com/office/drawing/2016/5/11/chartex" xmlns:cx4="http://schemas.microsoft.com/office/drawing/2016/5/10/chartex" xmlns:cx3="http://schemas.microsoft.com/office/drawing/2016/5/9/chartex" xmlns:cx2="http://schemas.microsoft.com/office/drawing/2015/10/21/chartex" xmlns:cx1="http://schemas.microsoft.com/office/drawing/2015/9/8/chartex" xmlns:cx="http://schemas.microsoft.com/office/drawing/2014/chartex" xmlns:wpc="http://schemas.microsoft.com/office/word/2010/wordprocessingCanvas" xmlns="" val="0"/>
+                          <a14:useLocalDpi xmlns="" xmlns:wpc="http://schemas.microsoft.com/office/word/2010/wordprocessingCanvas" xmlns:cx="http://schemas.microsoft.com/office/drawing/2014/chartex" xmlns:cx1="http://schemas.microsoft.com/office/drawing/2015/9/8/chartex" xmlns:cx2="http://schemas.microsoft.com/office/drawing/2015/10/21/chartex" xmlns:cx3="http://schemas.microsoft.com/office/drawing/2016/5/9/chartex" xmlns:cx4="http://schemas.microsoft.com/office/drawing/2016/5/10/chartex" xmlns:cx5="http://schemas.microsoft.com/office/drawing/2016/5/11/chartex" xmlns:cx6="http://schemas.microsoft.com/office/drawing/2016/5/12/chartex" xmlns:cx7="http://schemas.microsoft.com/office/drawing/2016/5/13/chartex" xmlns:cx8="http://schemas.microsoft.com/office/drawing/2016/5/14/chartex" xmlns:mc="http://schemas.openxmlformats.org/markup-compatibility/2006" xmlns:aink="http://schemas.microsoft.com/office/drawing/2016/ink" xmlns:am3d="http://schemas.microsoft.com/office/drawing/2017/model3d" xmlns:o="urn:schemas-microsoft-com:office:office" xmlns:v="urn:schemas-microsoft-com:vml" xmlns:wp14="http://schemas.microsoft.com/office/word/2010/wordprocessingDrawing" xmlns:w10="urn:schemas-microsoft-com:office:word" xmlns:w="http://schemas.openxmlformats.org/wordprocessingml/2006/main" xmlns:w14="http://schemas.microsoft.com/office/word/2010/wordml" xmlns:w15="http://schemas.microsoft.com/office/word/2012/wordml" xmlns:w16cid="http://schemas.microsoft.com/office/word/2016/wordml/cid" xmlns:w16se="http://schemas.microsoft.com/office/word/2015/wordml/symex" xmlns:wpg="http://schemas.microsoft.com/office/word/2010/wordprocessingGroup" xmlns:wpi="http://schemas.microsoft.com/office/word/2010/wordprocessingInk" xmlns:wps="http://schemas.microsoft.com/office/word/2010/wordprocessingShape" xmlns:a14="http://schemas.microsoft.com/office/drawing/2010/main" val="0"/>
                         </a:ext>
                       </a:extLst>
                     </a:blip>
@@ -868,7 +838,7 @@
                     <a:blip r:embed="rId17" cstate="print">
                       <a:extLst>
                         <a:ext uri="{28A0092B-C50C-407E-A947-70E740481C1C}">
-                          <a14:useLocalDpi xmlns:a14="http://schemas.microsoft.com/office/drawing/2010/main" xmlns:wps="http://schemas.microsoft.com/office/word/2010/wordprocessingShape" xmlns:wpi="http://schemas.microsoft.com/office/word/2010/wordprocessingInk" xmlns:wpg="http://schemas.microsoft.com/office/word/2010/wordprocessingGroup" xmlns:w16se="http://schemas.microsoft.com/office/word/2015/wordml/symex" xmlns:w16cid="http://schemas.microsoft.com/office/word/2016/wordml/cid" xmlns:w15="http://schemas.microsoft.com/office/word/2012/wordml" xmlns:w14="http://schemas.microsoft.com/office/word/2010/wordml" xmlns:w="http://schemas.openxmlformats.org/wordprocessingml/2006/main" xmlns:w10="urn:schemas-microsoft-com:office:word" xmlns:wp14="http://schemas.microsoft.com/office/word/2010/wordprocessingDrawing" xmlns:v="urn:schemas-microsoft-com:vml" xmlns:o="urn:schemas-microsoft-com:office:office" xmlns:am3d="http://schemas.microsoft.com/office/drawing/2017/model3d" xmlns:aink="http://schemas.microsoft.com/office/drawing/2016/ink" xmlns:mc="http://schemas.openxmlformats.org/markup-compatibility/2006" xmlns:cx8="http://schemas.microsoft.com/office/drawing/2016/5/14/chartex" xmlns:cx7="http://schemas.microsoft.com/office/drawing/2016/5/13/chartex" xmlns:cx6="http://schemas.microsoft.com/office/drawing/2016/5/12/chartex" xmlns:cx5="http://schemas.microsoft.com/office/drawing/2016/5/11/chartex" xmlns:cx4="http://schemas.microsoft.com/office/drawing/2016/5/10/chartex" xmlns:cx3="http://schemas.microsoft.com/office/drawing/2016/5/9/chartex" xmlns:cx2="http://schemas.microsoft.com/office/drawing/2015/10/21/chartex" xmlns:cx1="http://schemas.microsoft.com/office/drawing/2015/9/8/chartex" xmlns:cx="http://schemas.microsoft.com/office/drawing/2014/chartex" xmlns:wpc="http://schemas.microsoft.com/office/word/2010/wordprocessingCanvas" xmlns="" val="0"/>
+                          <a14:useLocalDpi xmlns="" xmlns:wpc="http://schemas.microsoft.com/office/word/2010/wordprocessingCanvas" xmlns:cx="http://schemas.microsoft.com/office/drawing/2014/chartex" xmlns:cx1="http://schemas.microsoft.com/office/drawing/2015/9/8/chartex" xmlns:cx2="http://schemas.microsoft.com/office/drawing/2015/10/21/chartex" xmlns:cx3="http://schemas.microsoft.com/office/drawing/2016/5/9/chartex" xmlns:cx4="http://schemas.microsoft.com/office/drawing/2016/5/10/chartex" xmlns:cx5="http://schemas.microsoft.com/office/drawing/2016/5/11/chartex" xmlns:cx6="http://schemas.microsoft.com/office/drawing/2016/5/12/chartex" xmlns:cx7="http://schemas.microsoft.com/office/drawing/2016/5/13/chartex" xmlns:cx8="http://schemas.microsoft.com/office/drawing/2016/5/14/chartex" xmlns:mc="http://schemas.openxmlformats.org/markup-compatibility/2006" xmlns:aink="http://schemas.microsoft.com/office/drawing/2016/ink" xmlns:am3d="http://schemas.microsoft.com/office/drawing/2017/model3d" xmlns:o="urn:schemas-microsoft-com:office:office" xmlns:v="urn:schemas-microsoft-com:vml" xmlns:wp14="http://schemas.microsoft.com/office/word/2010/wordprocessingDrawing" xmlns:w10="urn:schemas-microsoft-com:office:word" xmlns:w="http://schemas.openxmlformats.org/wordprocessingml/2006/main" xmlns:w14="http://schemas.microsoft.com/office/word/2010/wordml" xmlns:w15="http://schemas.microsoft.com/office/word/2012/wordml" xmlns:w16cid="http://schemas.microsoft.com/office/word/2016/wordml/cid" xmlns:w16se="http://schemas.microsoft.com/office/word/2015/wordml/symex" xmlns:wpg="http://schemas.microsoft.com/office/word/2010/wordprocessingGroup" xmlns:wpi="http://schemas.microsoft.com/office/word/2010/wordprocessingInk" xmlns:wps="http://schemas.microsoft.com/office/word/2010/wordprocessingShape" xmlns:a14="http://schemas.microsoft.com/office/drawing/2010/main" val="0"/>
                         </a:ext>
                       </a:extLst>
                     </a:blip>
@@ -1101,7 +1071,7 @@
                     <a:blip r:embed="rId18" cstate="print">
                       <a:extLst>
                         <a:ext uri="{28A0092B-C50C-407E-A947-70E740481C1C}">
-                          <a14:useLocalDpi xmlns:a14="http://schemas.microsoft.com/office/drawing/2010/main" xmlns:wps="http://schemas.microsoft.com/office/word/2010/wordprocessingShape" xmlns:wpi="http://schemas.microsoft.com/office/word/2010/wordprocessingInk" xmlns:wpg="http://schemas.microsoft.com/office/word/2010/wordprocessingGroup" xmlns:w16se="http://schemas.microsoft.com/office/word/2015/wordml/symex" xmlns:w16cid="http://schemas.microsoft.com/office/word/2016/wordml/cid" xmlns:w15="http://schemas.microsoft.com/office/word/2012/wordml" xmlns:w14="http://schemas.microsoft.com/office/word/2010/wordml" xmlns:w="http://schemas.openxmlformats.org/wordprocessingml/2006/main" xmlns:w10="urn:schemas-microsoft-com:office:word" xmlns:wp14="http://schemas.microsoft.com/office/word/2010/wordprocessingDrawing" xmlns:v="urn:schemas-microsoft-com:vml" xmlns:o="urn:schemas-microsoft-com:office:office" xmlns:am3d="http://schemas.microsoft.com/office/drawing/2017/model3d" xmlns:aink="http://schemas.microsoft.com/office/drawing/2016/ink" xmlns:mc="http://schemas.openxmlformats.org/markup-compatibility/2006" xmlns:cx8="http://schemas.microsoft.com/office/drawing/2016/5/14/chartex" xmlns:cx7="http://schemas.microsoft.com/office/drawing/2016/5/13/chartex" xmlns:cx6="http://schemas.microsoft.com/office/drawing/2016/5/12/chartex" xmlns:cx5="http://schemas.microsoft.com/office/drawing/2016/5/11/chartex" xmlns:cx4="http://schemas.microsoft.com/office/drawing/2016/5/10/chartex" xmlns:cx3="http://schemas.microsoft.com/office/drawing/2016/5/9/chartex" xmlns:cx2="http://schemas.microsoft.com/office/drawing/2015/10/21/chartex" xmlns:cx1="http://schemas.microsoft.com/office/drawing/2015/9/8/chartex" xmlns:cx="http://schemas.microsoft.com/office/drawing/2014/chartex" xmlns:wpc="http://schemas.microsoft.com/office/word/2010/wordprocessingCanvas" xmlns="" val="0"/>
+                          <a14:useLocalDpi xmlns="" xmlns:wpc="http://schemas.microsoft.com/office/word/2010/wordprocessingCanvas" xmlns:cx="http://schemas.microsoft.com/office/drawing/2014/chartex" xmlns:cx1="http://schemas.microsoft.com/office/drawing/2015/9/8/chartex" xmlns:cx2="http://schemas.microsoft.com/office/drawing/2015/10/21/chartex" xmlns:cx3="http://schemas.microsoft.com/office/drawing/2016/5/9/chartex" xmlns:cx4="http://schemas.microsoft.com/office/drawing/2016/5/10/chartex" xmlns:cx5="http://schemas.microsoft.com/office/drawing/2016/5/11/chartex" xmlns:cx6="http://schemas.microsoft.com/office/drawing/2016/5/12/chartex" xmlns:cx7="http://schemas.microsoft.com/office/drawing/2016/5/13/chartex" xmlns:cx8="http://schemas.microsoft.com/office/drawing/2016/5/14/chartex" xmlns:mc="http://schemas.openxmlformats.org/markup-compatibility/2006" xmlns:aink="http://schemas.microsoft.com/office/drawing/2016/ink" xmlns:am3d="http://schemas.microsoft.com/office/drawing/2017/model3d" xmlns:o="urn:schemas-microsoft-com:office:office" xmlns:v="urn:schemas-microsoft-com:vml" xmlns:wp14="http://schemas.microsoft.com/office/word/2010/wordprocessingDrawing" xmlns:w10="urn:schemas-microsoft-com:office:word" xmlns:w="http://schemas.openxmlformats.org/wordprocessingml/2006/main" xmlns:w14="http://schemas.microsoft.com/office/word/2010/wordml" xmlns:w15="http://schemas.microsoft.com/office/word/2012/wordml" xmlns:w16cid="http://schemas.microsoft.com/office/word/2016/wordml/cid" xmlns:w16se="http://schemas.microsoft.com/office/word/2015/wordml/symex" xmlns:wpg="http://schemas.microsoft.com/office/word/2010/wordprocessingGroup" xmlns:wpi="http://schemas.microsoft.com/office/word/2010/wordprocessingInk" xmlns:wps="http://schemas.microsoft.com/office/word/2010/wordprocessingShape" xmlns:a14="http://schemas.microsoft.com/office/drawing/2010/main" val="0"/>
                         </a:ext>
                       </a:extLst>
                     </a:blip>
@@ -1244,6 +1214,8 @@
         <w:spacing w:before="0" w:after="0"/>
         <w:ind w:right="7600"/>
       </w:pPr>
+      <w:bookmarkStart w:id="2" w:name="OLE_LINK3"/>
+      <w:bookmarkStart w:id="3" w:name="OLE_LINK4"/>
       <w:r>
         <w:t>{Method} {URL} HTTP/1.1</w:t>
       </w:r>
@@ -1260,6 +1232,9 @@
         <w:spacing w:before="0" w:after="0"/>
         <w:ind w:right="7600"/>
       </w:pPr>
+      <w:bookmarkStart w:id="4" w:name="OLE_LINK5"/>
+      <w:bookmarkEnd w:id="2"/>
+      <w:bookmarkEnd w:id="3"/>
       <w:r>
         <w:t>{Headers</w:t>
       </w:r>
@@ -1267,6 +1242,7 @@
         <w:t>}</w:t>
       </w:r>
     </w:p>
+    <w:bookmarkEnd w:id="4"/>
     <w:p>
       <w:pPr>
         <w:pStyle w:val="Code"/>
@@ -1295,10 +1271,14 @@
         <w:spacing w:before="0" w:after="0"/>
         <w:ind w:right="7600"/>
       </w:pPr>
+      <w:bookmarkStart w:id="5" w:name="OLE_LINK6"/>
+      <w:bookmarkStart w:id="6" w:name="OLE_LINK7"/>
       <w:r>
         <w:t>{Form Data}</w:t>
       </w:r>
     </w:p>
+    <w:bookmarkEnd w:id="5"/>
+    <w:bookmarkEnd w:id="6"/>
     <w:p>
       <w:pPr>
         <w:rPr>
@@ -1697,7 +1677,7 @@
                     <a:blip r:embed="rId22" cstate="print">
                       <a:extLst>
                         <a:ext uri="{28A0092B-C50C-407E-A947-70E740481C1C}">
-                          <a14:useLocalDpi xmlns:a14="http://schemas.microsoft.com/office/drawing/2010/main" xmlns:wps="http://schemas.microsoft.com/office/word/2010/wordprocessingShape" xmlns:wpi="http://schemas.microsoft.com/office/word/2010/wordprocessingInk" xmlns:wpg="http://schemas.microsoft.com/office/word/2010/wordprocessingGroup" xmlns:w16se="http://schemas.microsoft.com/office/word/2015/wordml/symex" xmlns:w16cid="http://schemas.microsoft.com/office/word/2016/wordml/cid" xmlns:w15="http://schemas.microsoft.com/office/word/2012/wordml" xmlns:w14="http://schemas.microsoft.com/office/word/2010/wordml" xmlns:w="http://schemas.openxmlformats.org/wordprocessingml/2006/main" xmlns:w10="urn:schemas-microsoft-com:office:word" xmlns:wp14="http://schemas.microsoft.com/office/word/2010/wordprocessingDrawing" xmlns:v="urn:schemas-microsoft-com:vml" xmlns:o="urn:schemas-microsoft-com:office:office" xmlns:am3d="http://schemas.microsoft.com/office/drawing/2017/model3d" xmlns:aink="http://schemas.microsoft.com/office/drawing/2016/ink" xmlns:mc="http://schemas.openxmlformats.org/markup-compatibility/2006" xmlns:cx8="http://schemas.microsoft.com/office/drawing/2016/5/14/chartex" xmlns:cx7="http://schemas.microsoft.com/office/drawing/2016/5/13/chartex" xmlns:cx6="http://schemas.microsoft.com/office/drawing/2016/5/12/chartex" xmlns:cx5="http://schemas.microsoft.com/office/drawing/2016/5/11/chartex" xmlns:cx4="http://schemas.microsoft.com/office/drawing/2016/5/10/chartex" xmlns:cx3="http://schemas.microsoft.com/office/drawing/2016/5/9/chartex" xmlns:cx2="http://schemas.microsoft.com/office/drawing/2015/10/21/chartex" xmlns:cx1="http://schemas.microsoft.com/office/drawing/2015/9/8/chartex" xmlns:cx="http://schemas.microsoft.com/office/drawing/2014/chartex" xmlns:wpc="http://schemas.microsoft.com/office/word/2010/wordprocessingCanvas" xmlns="" val="0"/>
+                          <a14:useLocalDpi xmlns="" xmlns:wpc="http://schemas.microsoft.com/office/word/2010/wordprocessingCanvas" xmlns:cx="http://schemas.microsoft.com/office/drawing/2014/chartex" xmlns:cx1="http://schemas.microsoft.com/office/drawing/2015/9/8/chartex" xmlns:cx2="http://schemas.microsoft.com/office/drawing/2015/10/21/chartex" xmlns:cx3="http://schemas.microsoft.com/office/drawing/2016/5/9/chartex" xmlns:cx4="http://schemas.microsoft.com/office/drawing/2016/5/10/chartex" xmlns:cx5="http://schemas.microsoft.com/office/drawing/2016/5/11/chartex" xmlns:cx6="http://schemas.microsoft.com/office/drawing/2016/5/12/chartex" xmlns:cx7="http://schemas.microsoft.com/office/drawing/2016/5/13/chartex" xmlns:cx8="http://schemas.microsoft.com/office/drawing/2016/5/14/chartex" xmlns:mc="http://schemas.openxmlformats.org/markup-compatibility/2006" xmlns:aink="http://schemas.microsoft.com/office/drawing/2016/ink" xmlns:am3d="http://schemas.microsoft.com/office/drawing/2017/model3d" xmlns:o="urn:schemas-microsoft-com:office:office" xmlns:v="urn:schemas-microsoft-com:vml" xmlns:wp14="http://schemas.microsoft.com/office/word/2010/wordprocessingDrawing" xmlns:w10="urn:schemas-microsoft-com:office:word" xmlns:w="http://schemas.openxmlformats.org/wordprocessingml/2006/main" xmlns:w14="http://schemas.microsoft.com/office/word/2010/wordml" xmlns:w15="http://schemas.microsoft.com/office/word/2012/wordml" xmlns:w16cid="http://schemas.microsoft.com/office/word/2016/wordml/cid" xmlns:w16se="http://schemas.microsoft.com/office/word/2015/wordml/symex" xmlns:wpg="http://schemas.microsoft.com/office/word/2010/wordprocessingGroup" xmlns:wpi="http://schemas.microsoft.com/office/word/2010/wordprocessingInk" xmlns:wps="http://schemas.microsoft.com/office/word/2010/wordprocessingShape" xmlns:a14="http://schemas.microsoft.com/office/drawing/2010/main" val="0"/>
                         </a:ext>
                       </a:extLst>
                     </a:blip>
@@ -1773,7 +1753,7 @@
                     <a:blip r:embed="rId23" cstate="print">
                       <a:extLst>
                         <a:ext uri="{28A0092B-C50C-407E-A947-70E740481C1C}">
-                          <a14:useLocalDpi xmlns:a14="http://schemas.microsoft.com/office/drawing/2010/main" xmlns:wps="http://schemas.microsoft.com/office/word/2010/wordprocessingShape" xmlns:wpi="http://schemas.microsoft.com/office/word/2010/wordprocessingInk" xmlns:wpg="http://schemas.microsoft.com/office/word/2010/wordprocessingGroup" xmlns:w16se="http://schemas.microsoft.com/office/word/2015/wordml/symex" xmlns:w16cid="http://schemas.microsoft.com/office/word/2016/wordml/cid" xmlns:w15="http://schemas.microsoft.com/office/word/2012/wordml" xmlns:w14="http://schemas.microsoft.com/office/word/2010/wordml" xmlns:w="http://schemas.openxmlformats.org/wordprocessingml/2006/main" xmlns:w10="urn:schemas-microsoft-com:office:word" xmlns:wp14="http://schemas.microsoft.com/office/word/2010/wordprocessingDrawing" xmlns:v="urn:schemas-microsoft-com:vml" xmlns:o="urn:schemas-microsoft-com:office:office" xmlns:am3d="http://schemas.microsoft.com/office/drawing/2017/model3d" xmlns:aink="http://schemas.microsoft.com/office/drawing/2016/ink" xmlns:mc="http://schemas.openxmlformats.org/markup-compatibility/2006" xmlns:cx8="http://schemas.microsoft.com/office/drawing/2016/5/14/chartex" xmlns:cx7="http://schemas.microsoft.com/office/drawing/2016/5/13/chartex" xmlns:cx6="http://schemas.microsoft.com/office/drawing/2016/5/12/chartex" xmlns:cx5="http://schemas.microsoft.com/office/drawing/2016/5/11/chartex" xmlns:cx4="http://schemas.microsoft.com/office/drawing/2016/5/10/chartex" xmlns:cx3="http://schemas.microsoft.com/office/drawing/2016/5/9/chartex" xmlns:cx2="http://schemas.microsoft.com/office/drawing/2015/10/21/chartex" xmlns:cx1="http://schemas.microsoft.com/office/drawing/2015/9/8/chartex" xmlns:cx="http://schemas.microsoft.com/office/drawing/2014/chartex" xmlns:wpc="http://schemas.microsoft.com/office/word/2010/wordprocessingCanvas" xmlns="" val="0"/>
+                          <a14:useLocalDpi xmlns="" xmlns:wpc="http://schemas.microsoft.com/office/word/2010/wordprocessingCanvas" xmlns:cx="http://schemas.microsoft.com/office/drawing/2014/chartex" xmlns:cx1="http://schemas.microsoft.com/office/drawing/2015/9/8/chartex" xmlns:cx2="http://schemas.microsoft.com/office/drawing/2015/10/21/chartex" xmlns:cx3="http://schemas.microsoft.com/office/drawing/2016/5/9/chartex" xmlns:cx4="http://schemas.microsoft.com/office/drawing/2016/5/10/chartex" xmlns:cx5="http://schemas.microsoft.com/office/drawing/2016/5/11/chartex" xmlns:cx6="http://schemas.microsoft.com/office/drawing/2016/5/12/chartex" xmlns:cx7="http://schemas.microsoft.com/office/drawing/2016/5/13/chartex" xmlns:cx8="http://schemas.microsoft.com/office/drawing/2016/5/14/chartex" xmlns:mc="http://schemas.openxmlformats.org/markup-compatibility/2006" xmlns:aink="http://schemas.microsoft.com/office/drawing/2016/ink" xmlns:am3d="http://schemas.microsoft.com/office/drawing/2017/model3d" xmlns:o="urn:schemas-microsoft-com:office:office" xmlns:v="urn:schemas-microsoft-com:vml" xmlns:wp14="http://schemas.microsoft.com/office/word/2010/wordprocessingDrawing" xmlns:w10="urn:schemas-microsoft-com:office:word" xmlns:w="http://schemas.openxmlformats.org/wordprocessingml/2006/main" xmlns:w14="http://schemas.microsoft.com/office/word/2010/wordml" xmlns:w15="http://schemas.microsoft.com/office/word/2012/wordml" xmlns:w16cid="http://schemas.microsoft.com/office/word/2016/wordml/cid" xmlns:w16se="http://schemas.microsoft.com/office/word/2015/wordml/symex" xmlns:wpg="http://schemas.microsoft.com/office/word/2010/wordprocessingGroup" xmlns:wpi="http://schemas.microsoft.com/office/word/2010/wordprocessingInk" xmlns:wps="http://schemas.microsoft.com/office/word/2010/wordprocessingShape" xmlns:a14="http://schemas.microsoft.com/office/drawing/2010/main" val="0"/>
                         </a:ext>
                       </a:extLst>
                     </a:blip>
@@ -1859,7 +1839,7 @@
                     <a:blip r:embed="rId24" cstate="print">
                       <a:extLst>
                         <a:ext uri="{28A0092B-C50C-407E-A947-70E740481C1C}">
-                          <a14:useLocalDpi xmlns:a14="http://schemas.microsoft.com/office/drawing/2010/main" xmlns:wps="http://schemas.microsoft.com/office/word/2010/wordprocessingShape" xmlns:wpi="http://schemas.microsoft.com/office/word/2010/wordprocessingInk" xmlns:wpg="http://schemas.microsoft.com/office/word/2010/wordprocessingGroup" xmlns:w16se="http://schemas.microsoft.com/office/word/2015/wordml/symex" xmlns:w16cid="http://schemas.microsoft.com/office/word/2016/wordml/cid" xmlns:w15="http://schemas.microsoft.com/office/word/2012/wordml" xmlns:w14="http://schemas.microsoft.com/office/word/2010/wordml" xmlns:w="http://schemas.openxmlformats.org/wordprocessingml/2006/main" xmlns:w10="urn:schemas-microsoft-com:office:word" xmlns:wp14="http://schemas.microsoft.com/office/word/2010/wordprocessingDrawing" xmlns:v="urn:schemas-microsoft-com:vml" xmlns:o="urn:schemas-microsoft-com:office:office" xmlns:am3d="http://schemas.microsoft.com/office/drawing/2017/model3d" xmlns:aink="http://schemas.microsoft.com/office/drawing/2016/ink" xmlns:mc="http://schemas.openxmlformats.org/markup-compatibility/2006" xmlns:cx8="http://schemas.microsoft.com/office/drawing/2016/5/14/chartex" xmlns:cx7="http://schemas.microsoft.com/office/drawing/2016/5/13/chartex" xmlns:cx6="http://schemas.microsoft.com/office/drawing/2016/5/12/chartex" xmlns:cx5="http://schemas.microsoft.com/office/drawing/2016/5/11/chartex" xmlns:cx4="http://schemas.microsoft.com/office/drawing/2016/5/10/chartex" xmlns:cx3="http://schemas.microsoft.com/office/drawing/2016/5/9/chartex" xmlns:cx2="http://schemas.microsoft.com/office/drawing/2015/10/21/chartex" xmlns:cx1="http://schemas.microsoft.com/office/drawing/2015/9/8/chartex" xmlns:cx="http://schemas.microsoft.com/office/drawing/2014/chartex" xmlns:wpc="http://schemas.microsoft.com/office/word/2010/wordprocessingCanvas" xmlns="" val="0"/>
+                          <a14:useLocalDpi xmlns="" xmlns:wpc="http://schemas.microsoft.com/office/word/2010/wordprocessingCanvas" xmlns:cx="http://schemas.microsoft.com/office/drawing/2014/chartex" xmlns:cx1="http://schemas.microsoft.com/office/drawing/2015/9/8/chartex" xmlns:cx2="http://schemas.microsoft.com/office/drawing/2015/10/21/chartex" xmlns:cx3="http://schemas.microsoft.com/office/drawing/2016/5/9/chartex" xmlns:cx4="http://schemas.microsoft.com/office/drawing/2016/5/10/chartex" xmlns:cx5="http://schemas.microsoft.com/office/drawing/2016/5/11/chartex" xmlns:cx6="http://schemas.microsoft.com/office/drawing/2016/5/12/chartex" xmlns:cx7="http://schemas.microsoft.com/office/drawing/2016/5/13/chartex" xmlns:cx8="http://schemas.microsoft.com/office/drawing/2016/5/14/chartex" xmlns:mc="http://schemas.openxmlformats.org/markup-compatibility/2006" xmlns:aink="http://schemas.microsoft.com/office/drawing/2016/ink" xmlns:am3d="http://schemas.microsoft.com/office/drawing/2017/model3d" xmlns:o="urn:schemas-microsoft-com:office:office" xmlns:v="urn:schemas-microsoft-com:vml" xmlns:wp14="http://schemas.microsoft.com/office/word/2010/wordprocessingDrawing" xmlns:w10="urn:schemas-microsoft-com:office:word" xmlns:w="http://schemas.openxmlformats.org/wordprocessingml/2006/main" xmlns:w14="http://schemas.microsoft.com/office/word/2010/wordml" xmlns:w15="http://schemas.microsoft.com/office/word/2012/wordml" xmlns:w16cid="http://schemas.microsoft.com/office/word/2016/wordml/cid" xmlns:w16se="http://schemas.microsoft.com/office/word/2015/wordml/symex" xmlns:wpg="http://schemas.microsoft.com/office/word/2010/wordprocessingGroup" xmlns:wpi="http://schemas.microsoft.com/office/word/2010/wordprocessingInk" xmlns:wps="http://schemas.microsoft.com/office/word/2010/wordprocessingShape" xmlns:a14="http://schemas.microsoft.com/office/drawing/2010/main" val="0"/>
                         </a:ext>
                       </a:extLst>
                     </a:blip>
@@ -1949,7 +1929,7 @@
                     <a:blip r:embed="rId25" cstate="print">
                       <a:extLst>
                         <a:ext uri="{28A0092B-C50C-407E-A947-70E740481C1C}">
-                          <a14:useLocalDpi xmlns:a14="http://schemas.microsoft.com/office/drawing/2010/main" xmlns:wps="http://schemas.microsoft.com/office/word/2010/wordprocessingShape" xmlns:wpi="http://schemas.microsoft.com/office/word/2010/wordprocessingInk" xmlns:wpg="http://schemas.microsoft.com/office/word/2010/wordprocessingGroup" xmlns:w16se="http://schemas.microsoft.com/office/word/2015/wordml/symex" xmlns:w16cid="http://schemas.microsoft.com/office/word/2016/wordml/cid" xmlns:w15="http://schemas.microsoft.com/office/word/2012/wordml" xmlns:w14="http://schemas.microsoft.com/office/word/2010/wordml" xmlns:w="http://schemas.openxmlformats.org/wordprocessingml/2006/main" xmlns:w10="urn:schemas-microsoft-com:office:word" xmlns:wp14="http://schemas.microsoft.com/office/word/2010/wordprocessingDrawing" xmlns:v="urn:schemas-microsoft-com:vml" xmlns:o="urn:schemas-microsoft-com:office:office" xmlns:am3d="http://schemas.microsoft.com/office/drawing/2017/model3d" xmlns:aink="http://schemas.microsoft.com/office/drawing/2016/ink" xmlns:mc="http://schemas.openxmlformats.org/markup-compatibility/2006" xmlns:cx8="http://schemas.microsoft.com/office/drawing/2016/5/14/chartex" xmlns:cx7="http://schemas.microsoft.com/office/drawing/2016/5/13/chartex" xmlns:cx6="http://schemas.microsoft.com/office/drawing/2016/5/12/chartex" xmlns:cx5="http://schemas.microsoft.com/office/drawing/2016/5/11/chartex" xmlns:cx4="http://schemas.microsoft.com/office/drawing/2016/5/10/chartex" xmlns:cx3="http://schemas.microsoft.com/office/drawing/2016/5/9/chartex" xmlns:cx2="http://schemas.microsoft.com/office/drawing/2015/10/21/chartex" xmlns:cx1="http://schemas.microsoft.com/office/drawing/2015/9/8/chartex" xmlns:cx="http://schemas.microsoft.com/office/drawing/2014/chartex" xmlns:wpc="http://schemas.microsoft.com/office/word/2010/wordprocessingCanvas" xmlns="" val="0"/>
+                          <a14:useLocalDpi xmlns="" xmlns:wpc="http://schemas.microsoft.com/office/word/2010/wordprocessingCanvas" xmlns:cx="http://schemas.microsoft.com/office/drawing/2014/chartex" xmlns:cx1="http://schemas.microsoft.com/office/drawing/2015/9/8/chartex" xmlns:cx2="http://schemas.microsoft.com/office/drawing/2015/10/21/chartex" xmlns:cx3="http://schemas.microsoft.com/office/drawing/2016/5/9/chartex" xmlns:cx4="http://schemas.microsoft.com/office/drawing/2016/5/10/chartex" xmlns:cx5="http://schemas.microsoft.com/office/drawing/2016/5/11/chartex" xmlns:cx6="http://schemas.microsoft.com/office/drawing/2016/5/12/chartex" xmlns:cx7="http://schemas.microsoft.com/office/drawing/2016/5/13/chartex" xmlns:cx8="http://schemas.microsoft.com/office/drawing/2016/5/14/chartex" xmlns:mc="http://schemas.openxmlformats.org/markup-compatibility/2006" xmlns:aink="http://schemas.microsoft.com/office/drawing/2016/ink" xmlns:am3d="http://schemas.microsoft.com/office/drawing/2017/model3d" xmlns:o="urn:schemas-microsoft-com:office:office" xmlns:v="urn:schemas-microsoft-com:vml" xmlns:wp14="http://schemas.microsoft.com/office/word/2010/wordprocessingDrawing" xmlns:w10="urn:schemas-microsoft-com:office:word" xmlns:w="http://schemas.openxmlformats.org/wordprocessingml/2006/main" xmlns:w14="http://schemas.microsoft.com/office/word/2010/wordml" xmlns:w15="http://schemas.microsoft.com/office/word/2012/wordml" xmlns:w16cid="http://schemas.microsoft.com/office/word/2016/wordml/cid" xmlns:w16se="http://schemas.microsoft.com/office/word/2015/wordml/symex" xmlns:wpg="http://schemas.microsoft.com/office/word/2010/wordprocessingGroup" xmlns:wpi="http://schemas.microsoft.com/office/word/2010/wordprocessingInk" xmlns:wps="http://schemas.microsoft.com/office/word/2010/wordprocessingShape" xmlns:a14="http://schemas.microsoft.com/office/drawing/2010/main" val="0"/>
                         </a:ext>
                       </a:extLst>
                     </a:blip>
@@ -2121,7 +2101,7 @@
                     <a:blip r:embed="rId26" cstate="print">
                       <a:extLst>
                         <a:ext uri="{BEBA8EAE-BF5A-486C-A8C5-ECC9F3942E4B}">
-                          <a14:imgProps xmlns:a14="http://schemas.microsoft.com/office/drawing/2010/main" xmlns:wps="http://schemas.microsoft.com/office/word/2010/wordprocessingShape" xmlns:wpi="http://schemas.microsoft.com/office/word/2010/wordprocessingInk" xmlns:wpg="http://schemas.microsoft.com/office/word/2010/wordprocessingGroup" xmlns:w16se="http://schemas.microsoft.com/office/word/2015/wordml/symex" xmlns:w16cid="http://schemas.microsoft.com/office/word/2016/wordml/cid" xmlns:w15="http://schemas.microsoft.com/office/word/2012/wordml" xmlns:w14="http://schemas.microsoft.com/office/word/2010/wordml" xmlns:w="http://schemas.openxmlformats.org/wordprocessingml/2006/main" xmlns:w10="urn:schemas-microsoft-com:office:word" xmlns:wp14="http://schemas.microsoft.com/office/word/2010/wordprocessingDrawing" xmlns:v="urn:schemas-microsoft-com:vml" xmlns:o="urn:schemas-microsoft-com:office:office" xmlns:am3d="http://schemas.microsoft.com/office/drawing/2017/model3d" xmlns:aink="http://schemas.microsoft.com/office/drawing/2016/ink" xmlns:mc="http://schemas.openxmlformats.org/markup-compatibility/2006" xmlns:cx8="http://schemas.microsoft.com/office/drawing/2016/5/14/chartex" xmlns:cx7="http://schemas.microsoft.com/office/drawing/2016/5/13/chartex" xmlns:cx6="http://schemas.microsoft.com/office/drawing/2016/5/12/chartex" xmlns:cx5="http://schemas.microsoft.com/office/drawing/2016/5/11/chartex" xmlns:cx4="http://schemas.microsoft.com/office/drawing/2016/5/10/chartex" xmlns:cx3="http://schemas.microsoft.com/office/drawing/2016/5/9/chartex" xmlns:cx2="http://schemas.microsoft.com/office/drawing/2015/10/21/chartex" xmlns:cx1="http://schemas.microsoft.com/office/drawing/2015/9/8/chartex" xmlns:cx="http://schemas.microsoft.com/office/drawing/2014/chartex" xmlns:wpc="http://schemas.microsoft.com/office/word/2010/wordprocessingCanvas" xmlns="">
+                          <a14:imgProps xmlns="" xmlns:wpc="http://schemas.microsoft.com/office/word/2010/wordprocessingCanvas" xmlns:cx="http://schemas.microsoft.com/office/drawing/2014/chartex" xmlns:cx1="http://schemas.microsoft.com/office/drawing/2015/9/8/chartex" xmlns:cx2="http://schemas.microsoft.com/office/drawing/2015/10/21/chartex" xmlns:cx3="http://schemas.microsoft.com/office/drawing/2016/5/9/chartex" xmlns:cx4="http://schemas.microsoft.com/office/drawing/2016/5/10/chartex" xmlns:cx5="http://schemas.microsoft.com/office/drawing/2016/5/11/chartex" xmlns:cx6="http://schemas.microsoft.com/office/drawing/2016/5/12/chartex" xmlns:cx7="http://schemas.microsoft.com/office/drawing/2016/5/13/chartex" xmlns:cx8="http://schemas.microsoft.com/office/drawing/2016/5/14/chartex" xmlns:mc="http://schemas.openxmlformats.org/markup-compatibility/2006" xmlns:aink="http://schemas.microsoft.com/office/drawing/2016/ink" xmlns:am3d="http://schemas.microsoft.com/office/drawing/2017/model3d" xmlns:o="urn:schemas-microsoft-com:office:office" xmlns:v="urn:schemas-microsoft-com:vml" xmlns:wp14="http://schemas.microsoft.com/office/word/2010/wordprocessingDrawing" xmlns:w10="urn:schemas-microsoft-com:office:word" xmlns:w="http://schemas.openxmlformats.org/wordprocessingml/2006/main" xmlns:w14="http://schemas.microsoft.com/office/word/2010/wordml" xmlns:w15="http://schemas.microsoft.com/office/word/2012/wordml" xmlns:w16cid="http://schemas.microsoft.com/office/word/2016/wordml/cid" xmlns:w16se="http://schemas.microsoft.com/office/word/2015/wordml/symex" xmlns:wpg="http://schemas.microsoft.com/office/word/2010/wordprocessingGroup" xmlns:wpi="http://schemas.microsoft.com/office/word/2010/wordprocessingInk" xmlns:wps="http://schemas.microsoft.com/office/word/2010/wordprocessingShape" xmlns:a14="http://schemas.microsoft.com/office/drawing/2010/main">
                             <a14:imgLayer r:embed="rId27">
                               <a14:imgEffect>
                                 <a14:artisticBlur/>
@@ -2130,7 +2110,7 @@
                           </a14:imgProps>
                         </a:ext>
                         <a:ext uri="{28A0092B-C50C-407E-A947-70E740481C1C}">
-                          <a14:useLocalDpi xmlns:a14="http://schemas.microsoft.com/office/drawing/2010/main" xmlns:wps="http://schemas.microsoft.com/office/word/2010/wordprocessingShape" xmlns:wpi="http://schemas.microsoft.com/office/word/2010/wordprocessingInk" xmlns:wpg="http://schemas.microsoft.com/office/word/2010/wordprocessingGroup" xmlns:w16se="http://schemas.microsoft.com/office/word/2015/wordml/symex" xmlns:w16cid="http://schemas.microsoft.com/office/word/2016/wordml/cid" xmlns:w15="http://schemas.microsoft.com/office/word/2012/wordml" xmlns:w14="http://schemas.microsoft.com/office/word/2010/wordml" xmlns:w="http://schemas.openxmlformats.org/wordprocessingml/2006/main" xmlns:w10="urn:schemas-microsoft-com:office:word" xmlns:wp14="http://schemas.microsoft.com/office/word/2010/wordprocessingDrawing" xmlns:v="urn:schemas-microsoft-com:vml" xmlns:o="urn:schemas-microsoft-com:office:office" xmlns:am3d="http://schemas.microsoft.com/office/drawing/2017/model3d" xmlns:aink="http://schemas.microsoft.com/office/drawing/2016/ink" xmlns:mc="http://schemas.openxmlformats.org/markup-compatibility/2006" xmlns:cx8="http://schemas.microsoft.com/office/drawing/2016/5/14/chartex" xmlns:cx7="http://schemas.microsoft.com/office/drawing/2016/5/13/chartex" xmlns:cx6="http://schemas.microsoft.com/office/drawing/2016/5/12/chartex" xmlns:cx5="http://schemas.microsoft.com/office/drawing/2016/5/11/chartex" xmlns:cx4="http://schemas.microsoft.com/office/drawing/2016/5/10/chartex" xmlns:cx3="http://schemas.microsoft.com/office/drawing/2016/5/9/chartex" xmlns:cx2="http://schemas.microsoft.com/office/drawing/2015/10/21/chartex" xmlns:cx1="http://schemas.microsoft.com/office/drawing/2015/9/8/chartex" xmlns:cx="http://schemas.microsoft.com/office/drawing/2014/chartex" xmlns:wpc="http://schemas.microsoft.com/office/word/2010/wordprocessingCanvas" xmlns="" val="0"/>
+                          <a14:useLocalDpi xmlns="" xmlns:wpc="http://schemas.microsoft.com/office/word/2010/wordprocessingCanvas" xmlns:cx="http://schemas.microsoft.com/office/drawing/2014/chartex" xmlns:cx1="http://schemas.microsoft.com/office/drawing/2015/9/8/chartex" xmlns:cx2="http://schemas.microsoft.com/office/drawing/2015/10/21/chartex" xmlns:cx3="http://schemas.microsoft.com/office/drawing/2016/5/9/chartex" xmlns:cx4="http://schemas.microsoft.com/office/drawing/2016/5/10/chartex" xmlns:cx5="http://schemas.microsoft.com/office/drawing/2016/5/11/chartex" xmlns:cx6="http://schemas.microsoft.com/office/drawing/2016/5/12/chartex" xmlns:cx7="http://schemas.microsoft.com/office/drawing/2016/5/13/chartex" xmlns:cx8="http://schemas.microsoft.com/office/drawing/2016/5/14/chartex" xmlns:mc="http://schemas.openxmlformats.org/markup-compatibility/2006" xmlns:aink="http://schemas.microsoft.com/office/drawing/2016/ink" xmlns:am3d="http://schemas.microsoft.com/office/drawing/2017/model3d" xmlns:o="urn:schemas-microsoft-com:office:office" xmlns:v="urn:schemas-microsoft-com:vml" xmlns:wp14="http://schemas.microsoft.com/office/word/2010/wordprocessingDrawing" xmlns:w10="urn:schemas-microsoft-com:office:word" xmlns:w="http://schemas.openxmlformats.org/wordprocessingml/2006/main" xmlns:w14="http://schemas.microsoft.com/office/word/2010/wordml" xmlns:w15="http://schemas.microsoft.com/office/word/2012/wordml" xmlns:w16cid="http://schemas.microsoft.com/office/word/2016/wordml/cid" xmlns:w16se="http://schemas.microsoft.com/office/word/2015/wordml/symex" xmlns:wpg="http://schemas.microsoft.com/office/word/2010/wordprocessingGroup" xmlns:wpi="http://schemas.microsoft.com/office/word/2010/wordprocessingInk" xmlns:wps="http://schemas.microsoft.com/office/word/2010/wordprocessingShape" xmlns:a14="http://schemas.microsoft.com/office/drawing/2010/main" val="0"/>
                         </a:ext>
                       </a:extLst>
                     </a:blip>
@@ -2155,7 +2135,7 @@
                     </a:ln>
                     <a:extLst>
                       <a:ext uri="{53640926-AAD7-44D8-BBD7-CCE9431645EC}">
-                        <a14:shadowObscured xmlns:a14="http://schemas.microsoft.com/office/drawing/2010/main" xmlns:wps="http://schemas.microsoft.com/office/word/2010/wordprocessingShape" xmlns:wpi="http://schemas.microsoft.com/office/word/2010/wordprocessingInk" xmlns:wpg="http://schemas.microsoft.com/office/word/2010/wordprocessingGroup" xmlns:w16se="http://schemas.microsoft.com/office/word/2015/wordml/symex" xmlns:w16cid="http://schemas.microsoft.com/office/word/2016/wordml/cid" xmlns:w15="http://schemas.microsoft.com/office/word/2012/wordml" xmlns:w14="http://schemas.microsoft.com/office/word/2010/wordml" xmlns:w="http://schemas.openxmlformats.org/wordprocessingml/2006/main" xmlns:w10="urn:schemas-microsoft-com:office:word" xmlns:wp14="http://schemas.microsoft.com/office/word/2010/wordprocessingDrawing" xmlns:v="urn:schemas-microsoft-com:vml" xmlns:o="urn:schemas-microsoft-com:office:office" xmlns:am3d="http://schemas.microsoft.com/office/drawing/2017/model3d" xmlns:aink="http://schemas.microsoft.com/office/drawing/2016/ink" xmlns:mc="http://schemas.openxmlformats.org/markup-compatibility/2006" xmlns:cx8="http://schemas.microsoft.com/office/drawing/2016/5/14/chartex" xmlns:cx7="http://schemas.microsoft.com/office/drawing/2016/5/13/chartex" xmlns:cx6="http://schemas.microsoft.com/office/drawing/2016/5/12/chartex" xmlns:cx5="http://schemas.microsoft.com/office/drawing/2016/5/11/chartex" xmlns:cx4="http://schemas.microsoft.com/office/drawing/2016/5/10/chartex" xmlns:cx3="http://schemas.microsoft.com/office/drawing/2016/5/9/chartex" xmlns:cx2="http://schemas.microsoft.com/office/drawing/2015/10/21/chartex" xmlns:cx1="http://schemas.microsoft.com/office/drawing/2015/9/8/chartex" xmlns:cx="http://schemas.microsoft.com/office/drawing/2014/chartex" xmlns:wpc="http://schemas.microsoft.com/office/word/2010/wordprocessingCanvas" xmlns=""/>
+                        <a14:shadowObscured xmlns="" xmlns:wpc="http://schemas.microsoft.com/office/word/2010/wordprocessingCanvas" xmlns:cx="http://schemas.microsoft.com/office/drawing/2014/chartex" xmlns:cx1="http://schemas.microsoft.com/office/drawing/2015/9/8/chartex" xmlns:cx2="http://schemas.microsoft.com/office/drawing/2015/10/21/chartex" xmlns:cx3="http://schemas.microsoft.com/office/drawing/2016/5/9/chartex" xmlns:cx4="http://schemas.microsoft.com/office/drawing/2016/5/10/chartex" xmlns:cx5="http://schemas.microsoft.com/office/drawing/2016/5/11/chartex" xmlns:cx6="http://schemas.microsoft.com/office/drawing/2016/5/12/chartex" xmlns:cx7="http://schemas.microsoft.com/office/drawing/2016/5/13/chartex" xmlns:cx8="http://schemas.microsoft.com/office/drawing/2016/5/14/chartex" xmlns:mc="http://schemas.openxmlformats.org/markup-compatibility/2006" xmlns:aink="http://schemas.microsoft.com/office/drawing/2016/ink" xmlns:am3d="http://schemas.microsoft.com/office/drawing/2017/model3d" xmlns:o="urn:schemas-microsoft-com:office:office" xmlns:v="urn:schemas-microsoft-com:vml" xmlns:wp14="http://schemas.microsoft.com/office/word/2010/wordprocessingDrawing" xmlns:w10="urn:schemas-microsoft-com:office:word" xmlns:w="http://schemas.openxmlformats.org/wordprocessingml/2006/main" xmlns:w14="http://schemas.microsoft.com/office/word/2010/wordml" xmlns:w15="http://schemas.microsoft.com/office/word/2012/wordml" xmlns:w16cid="http://schemas.microsoft.com/office/word/2016/wordml/cid" xmlns:w16se="http://schemas.microsoft.com/office/word/2015/wordml/symex" xmlns:wpg="http://schemas.microsoft.com/office/word/2010/wordprocessingGroup" xmlns:wpi="http://schemas.microsoft.com/office/word/2010/wordprocessingInk" xmlns:wps="http://schemas.microsoft.com/office/word/2010/wordprocessingShape" xmlns:a14="http://schemas.microsoft.com/office/drawing/2010/main"/>
                       </a:ext>
                     </a:extLst>
                   </pic:spPr>
@@ -2190,7 +2170,7 @@
                     <a:blip r:embed="rId28" cstate="print">
                       <a:extLst>
                         <a:ext uri="{28A0092B-C50C-407E-A947-70E740481C1C}">
-                          <a14:useLocalDpi xmlns:a14="http://schemas.microsoft.com/office/drawing/2010/main" xmlns:wps="http://schemas.microsoft.com/office/word/2010/wordprocessingShape" xmlns:wpi="http://schemas.microsoft.com/office/word/2010/wordprocessingInk" xmlns:wpg="http://schemas.microsoft.com/office/word/2010/wordprocessingGroup" xmlns:w16se="http://schemas.microsoft.com/office/word/2015/wordml/symex" xmlns:w16cid="http://schemas.microsoft.com/office/word/2016/wordml/cid" xmlns:w15="http://schemas.microsoft.com/office/word/2012/wordml" xmlns:w14="http://schemas.microsoft.com/office/word/2010/wordml" xmlns:w="http://schemas.openxmlformats.org/wordprocessingml/2006/main" xmlns:w10="urn:schemas-microsoft-com:office:word" xmlns:wp14="http://schemas.microsoft.com/office/word/2010/wordprocessingDrawing" xmlns:v="urn:schemas-microsoft-com:vml" xmlns:o="urn:schemas-microsoft-com:office:office" xmlns:am3d="http://schemas.microsoft.com/office/drawing/2017/model3d" xmlns:aink="http://schemas.microsoft.com/office/drawing/2016/ink" xmlns:mc="http://schemas.openxmlformats.org/markup-compatibility/2006" xmlns:cx8="http://schemas.microsoft.com/office/drawing/2016/5/14/chartex" xmlns:cx7="http://schemas.microsoft.com/office/drawing/2016/5/13/chartex" xmlns:cx6="http://schemas.microsoft.com/office/drawing/2016/5/12/chartex" xmlns:cx5="http://schemas.microsoft.com/office/drawing/2016/5/11/chartex" xmlns:cx4="http://schemas.microsoft.com/office/drawing/2016/5/10/chartex" xmlns:cx3="http://schemas.microsoft.com/office/drawing/2016/5/9/chartex" xmlns:cx2="http://schemas.microsoft.com/office/drawing/2015/10/21/chartex" xmlns:cx1="http://schemas.microsoft.com/office/drawing/2015/9/8/chartex" xmlns:cx="http://schemas.microsoft.com/office/drawing/2014/chartex" xmlns:wpc="http://schemas.microsoft.com/office/word/2010/wordprocessingCanvas" xmlns="" val="0"/>
+                          <a14:useLocalDpi xmlns="" xmlns:wpc="http://schemas.microsoft.com/office/word/2010/wordprocessingCanvas" xmlns:cx="http://schemas.microsoft.com/office/drawing/2014/chartex" xmlns:cx1="http://schemas.microsoft.com/office/drawing/2015/9/8/chartex" xmlns:cx2="http://schemas.microsoft.com/office/drawing/2015/10/21/chartex" xmlns:cx3="http://schemas.microsoft.com/office/drawing/2016/5/9/chartex" xmlns:cx4="http://schemas.microsoft.com/office/drawing/2016/5/10/chartex" xmlns:cx5="http://schemas.microsoft.com/office/drawing/2016/5/11/chartex" xmlns:cx6="http://schemas.microsoft.com/office/drawing/2016/5/12/chartex" xmlns:cx7="http://schemas.microsoft.com/office/drawing/2016/5/13/chartex" xmlns:cx8="http://schemas.microsoft.com/office/drawing/2016/5/14/chartex" xmlns:mc="http://schemas.openxmlformats.org/markup-compatibility/2006" xmlns:aink="http://schemas.microsoft.com/office/drawing/2016/ink" xmlns:am3d="http://schemas.microsoft.com/office/drawing/2017/model3d" xmlns:o="urn:schemas-microsoft-com:office:office" xmlns:v="urn:schemas-microsoft-com:vml" xmlns:wp14="http://schemas.microsoft.com/office/word/2010/wordprocessingDrawing" xmlns:w10="urn:schemas-microsoft-com:office:word" xmlns:w="http://schemas.openxmlformats.org/wordprocessingml/2006/main" xmlns:w14="http://schemas.microsoft.com/office/word/2010/wordml" xmlns:w15="http://schemas.microsoft.com/office/word/2012/wordml" xmlns:w16cid="http://schemas.microsoft.com/office/word/2016/wordml/cid" xmlns:w16se="http://schemas.microsoft.com/office/word/2015/wordml/symex" xmlns:wpg="http://schemas.microsoft.com/office/word/2010/wordprocessingGroup" xmlns:wpi="http://schemas.microsoft.com/office/word/2010/wordprocessingInk" xmlns:wps="http://schemas.microsoft.com/office/word/2010/wordprocessingShape" xmlns:a14="http://schemas.microsoft.com/office/drawing/2010/main" val="0"/>
                         </a:ext>
                       </a:extLst>
                     </a:blip>
@@ -2446,7 +2426,7 @@
                     <a:blip r:embed="rId29" cstate="print">
                       <a:extLst>
                         <a:ext uri="{28A0092B-C50C-407E-A947-70E740481C1C}">
-                          <a14:useLocalDpi xmlns:a14="http://schemas.microsoft.com/office/drawing/2010/main" xmlns:wps="http://schemas.microsoft.com/office/word/2010/wordprocessingShape" xmlns:wpi="http://schemas.microsoft.com/office/word/2010/wordprocessingInk" xmlns:wpg="http://schemas.microsoft.com/office/word/2010/wordprocessingGroup" xmlns:w16se="http://schemas.microsoft.com/office/word/2015/wordml/symex" xmlns:w16cid="http://schemas.microsoft.com/office/word/2016/wordml/cid" xmlns:w15="http://schemas.microsoft.com/office/word/2012/wordml" xmlns:w14="http://schemas.microsoft.com/office/word/2010/wordml" xmlns:w="http://schemas.openxmlformats.org/wordprocessingml/2006/main" xmlns:w10="urn:schemas-microsoft-com:office:word" xmlns:wp14="http://schemas.microsoft.com/office/word/2010/wordprocessingDrawing" xmlns:v="urn:schemas-microsoft-com:vml" xmlns:o="urn:schemas-microsoft-com:office:office" xmlns:am3d="http://schemas.microsoft.com/office/drawing/2017/model3d" xmlns:aink="http://schemas.microsoft.com/office/drawing/2016/ink" xmlns:mc="http://schemas.openxmlformats.org/markup-compatibility/2006" xmlns:cx8="http://schemas.microsoft.com/office/drawing/2016/5/14/chartex" xmlns:cx7="http://schemas.microsoft.com/office/drawing/2016/5/13/chartex" xmlns:cx6="http://schemas.microsoft.com/office/drawing/2016/5/12/chartex" xmlns:cx5="http://schemas.microsoft.com/office/drawing/2016/5/11/chartex" xmlns:cx4="http://schemas.microsoft.com/office/drawing/2016/5/10/chartex" xmlns:cx3="http://schemas.microsoft.com/office/drawing/2016/5/9/chartex" xmlns:cx2="http://schemas.microsoft.com/office/drawing/2015/10/21/chartex" xmlns:cx1="http://schemas.microsoft.com/office/drawing/2015/9/8/chartex" xmlns:cx="http://schemas.microsoft.com/office/drawing/2014/chartex" xmlns:wpc="http://schemas.microsoft.com/office/word/2010/wordprocessingCanvas" xmlns="" val="0"/>
+                          <a14:useLocalDpi xmlns="" xmlns:wpc="http://schemas.microsoft.com/office/word/2010/wordprocessingCanvas" xmlns:cx="http://schemas.microsoft.com/office/drawing/2014/chartex" xmlns:cx1="http://schemas.microsoft.com/office/drawing/2015/9/8/chartex" xmlns:cx2="http://schemas.microsoft.com/office/drawing/2015/10/21/chartex" xmlns:cx3="http://schemas.microsoft.com/office/drawing/2016/5/9/chartex" xmlns:cx4="http://schemas.microsoft.com/office/drawing/2016/5/10/chartex" xmlns:cx5="http://schemas.microsoft.com/office/drawing/2016/5/11/chartex" xmlns:cx6="http://schemas.microsoft.com/office/drawing/2016/5/12/chartex" xmlns:cx7="http://schemas.microsoft.com/office/drawing/2016/5/13/chartex" xmlns:cx8="http://schemas.microsoft.com/office/drawing/2016/5/14/chartex" xmlns:mc="http://schemas.openxmlformats.org/markup-compatibility/2006" xmlns:aink="http://schemas.microsoft.com/office/drawing/2016/ink" xmlns:am3d="http://schemas.microsoft.com/office/drawing/2017/model3d" xmlns:o="urn:schemas-microsoft-com:office:office" xmlns:v="urn:schemas-microsoft-com:vml" xmlns:wp14="http://schemas.microsoft.com/office/word/2010/wordprocessingDrawing" xmlns:w10="urn:schemas-microsoft-com:office:word" xmlns:w="http://schemas.openxmlformats.org/wordprocessingml/2006/main" xmlns:w14="http://schemas.microsoft.com/office/word/2010/wordml" xmlns:w15="http://schemas.microsoft.com/office/word/2012/wordml" xmlns:w16cid="http://schemas.microsoft.com/office/word/2016/wordml/cid" xmlns:w16se="http://schemas.microsoft.com/office/word/2015/wordml/symex" xmlns:wpg="http://schemas.microsoft.com/office/word/2010/wordprocessingGroup" xmlns:wpi="http://schemas.microsoft.com/office/word/2010/wordprocessingInk" xmlns:wps="http://schemas.microsoft.com/office/word/2010/wordprocessingShape" xmlns:a14="http://schemas.microsoft.com/office/drawing/2010/main" val="0"/>
                         </a:ext>
                       </a:extLst>
                     </a:blip>
@@ -2583,7 +2563,7 @@
                     <a:blip r:embed="rId30" cstate="print">
                       <a:extLst>
                         <a:ext uri="{28A0092B-C50C-407E-A947-70E740481C1C}">
-                          <a14:useLocalDpi xmlns:a14="http://schemas.microsoft.com/office/drawing/2010/main" xmlns:wps="http://schemas.microsoft.com/office/word/2010/wordprocessingShape" xmlns:wpi="http://schemas.microsoft.com/office/word/2010/wordprocessingInk" xmlns:wpg="http://schemas.microsoft.com/office/word/2010/wordprocessingGroup" xmlns:w16se="http://schemas.microsoft.com/office/word/2015/wordml/symex" xmlns:w16cid="http://schemas.microsoft.com/office/word/2016/wordml/cid" xmlns:w15="http://schemas.microsoft.com/office/word/2012/wordml" xmlns:w14="http://schemas.microsoft.com/office/word/2010/wordml" xmlns:w="http://schemas.openxmlformats.org/wordprocessingml/2006/main" xmlns:w10="urn:schemas-microsoft-com:office:word" xmlns:wp14="http://schemas.microsoft.com/office/word/2010/wordprocessingDrawing" xmlns:v="urn:schemas-microsoft-com:vml" xmlns:o="urn:schemas-microsoft-com:office:office" xmlns:am3d="http://schemas.microsoft.com/office/drawing/2017/model3d" xmlns:aink="http://schemas.microsoft.com/office/drawing/2016/ink" xmlns:mc="http://schemas.openxmlformats.org/markup-compatibility/2006" xmlns:cx8="http://schemas.microsoft.com/office/drawing/2016/5/14/chartex" xmlns:cx7="http://schemas.microsoft.com/office/drawing/2016/5/13/chartex" xmlns:cx6="http://schemas.microsoft.com/office/drawing/2016/5/12/chartex" xmlns:cx5="http://schemas.microsoft.com/office/drawing/2016/5/11/chartex" xmlns:cx4="http://schemas.microsoft.com/office/drawing/2016/5/10/chartex" xmlns:cx3="http://schemas.microsoft.com/office/drawing/2016/5/9/chartex" xmlns:cx2="http://schemas.microsoft.com/office/drawing/2015/10/21/chartex" xmlns:cx1="http://schemas.microsoft.com/office/drawing/2015/9/8/chartex" xmlns:cx="http://schemas.microsoft.com/office/drawing/2014/chartex" xmlns:wpc="http://schemas.microsoft.com/office/word/2010/wordprocessingCanvas" xmlns="" val="0"/>
+                          <a14:useLocalDpi xmlns="" xmlns:wpc="http://schemas.microsoft.com/office/word/2010/wordprocessingCanvas" xmlns:cx="http://schemas.microsoft.com/office/drawing/2014/chartex" xmlns:cx1="http://schemas.microsoft.com/office/drawing/2015/9/8/chartex" xmlns:cx2="http://schemas.microsoft.com/office/drawing/2015/10/21/chartex" xmlns:cx3="http://schemas.microsoft.com/office/drawing/2016/5/9/chartex" xmlns:cx4="http://schemas.microsoft.com/office/drawing/2016/5/10/chartex" xmlns:cx5="http://schemas.microsoft.com/office/drawing/2016/5/11/chartex" xmlns:cx6="http://schemas.microsoft.com/office/drawing/2016/5/12/chartex" xmlns:cx7="http://schemas.microsoft.com/office/drawing/2016/5/13/chartex" xmlns:cx8="http://schemas.microsoft.com/office/drawing/2016/5/14/chartex" xmlns:mc="http://schemas.openxmlformats.org/markup-compatibility/2006" xmlns:aink="http://schemas.microsoft.com/office/drawing/2016/ink" xmlns:am3d="http://schemas.microsoft.com/office/drawing/2017/model3d" xmlns:o="urn:schemas-microsoft-com:office:office" xmlns:v="urn:schemas-microsoft-com:vml" xmlns:wp14="http://schemas.microsoft.com/office/word/2010/wordprocessingDrawing" xmlns:w10="urn:schemas-microsoft-com:office:word" xmlns:w="http://schemas.openxmlformats.org/wordprocessingml/2006/main" xmlns:w14="http://schemas.microsoft.com/office/word/2010/wordml" xmlns:w15="http://schemas.microsoft.com/office/word/2012/wordml" xmlns:w16cid="http://schemas.microsoft.com/office/word/2016/wordml/cid" xmlns:w16se="http://schemas.microsoft.com/office/word/2015/wordml/symex" xmlns:wpg="http://schemas.microsoft.com/office/word/2010/wordprocessingGroup" xmlns:wpi="http://schemas.microsoft.com/office/word/2010/wordprocessingInk" xmlns:wps="http://schemas.microsoft.com/office/word/2010/wordprocessingShape" xmlns:a14="http://schemas.microsoft.com/office/drawing/2010/main" val="0"/>
                         </a:ext>
                       </a:extLst>
                     </a:blip>
@@ -2706,7 +2686,7 @@
                     <a:blip r:embed="rId31" cstate="print">
                       <a:extLst>
                         <a:ext uri="{28A0092B-C50C-407E-A947-70E740481C1C}">
-                          <a14:useLocalDpi xmlns:a14="http://schemas.microsoft.com/office/drawing/2010/main" xmlns:wps="http://schemas.microsoft.com/office/word/2010/wordprocessingShape" xmlns:wpi="http://schemas.microsoft.com/office/word/2010/wordprocessingInk" xmlns:wpg="http://schemas.microsoft.com/office/word/2010/wordprocessingGroup" xmlns:w16se="http://schemas.microsoft.com/office/word/2015/wordml/symex" xmlns:w16cid="http://schemas.microsoft.com/office/word/2016/wordml/cid" xmlns:w15="http://schemas.microsoft.com/office/word/2012/wordml" xmlns:w14="http://schemas.microsoft.com/office/word/2010/wordml" xmlns:w="http://schemas.openxmlformats.org/wordprocessingml/2006/main" xmlns:w10="urn:schemas-microsoft-com:office:word" xmlns:wp14="http://schemas.microsoft.com/office/word/2010/wordprocessingDrawing" xmlns:v="urn:schemas-microsoft-com:vml" xmlns:o="urn:schemas-microsoft-com:office:office" xmlns:am3d="http://schemas.microsoft.com/office/drawing/2017/model3d" xmlns:aink="http://schemas.microsoft.com/office/drawing/2016/ink" xmlns:mc="http://schemas.openxmlformats.org/markup-compatibility/2006" xmlns:cx8="http://schemas.microsoft.com/office/drawing/2016/5/14/chartex" xmlns:cx7="http://schemas.microsoft.com/office/drawing/2016/5/13/chartex" xmlns:cx6="http://schemas.microsoft.com/office/drawing/2016/5/12/chartex" xmlns:cx5="http://schemas.microsoft.com/office/drawing/2016/5/11/chartex" xmlns:cx4="http://schemas.microsoft.com/office/drawing/2016/5/10/chartex" xmlns:cx3="http://schemas.microsoft.com/office/drawing/2016/5/9/chartex" xmlns:cx2="http://schemas.microsoft.com/office/drawing/2015/10/21/chartex" xmlns:cx1="http://schemas.microsoft.com/office/drawing/2015/9/8/chartex" xmlns:cx="http://schemas.microsoft.com/office/drawing/2014/chartex" xmlns:wpc="http://schemas.microsoft.com/office/word/2010/wordprocessingCanvas" xmlns="" val="0"/>
+                          <a14:useLocalDpi xmlns="" xmlns:wpc="http://schemas.microsoft.com/office/word/2010/wordprocessingCanvas" xmlns:cx="http://schemas.microsoft.com/office/drawing/2014/chartex" xmlns:cx1="http://schemas.microsoft.com/office/drawing/2015/9/8/chartex" xmlns:cx2="http://schemas.microsoft.com/office/drawing/2015/10/21/chartex" xmlns:cx3="http://schemas.microsoft.com/office/drawing/2016/5/9/chartex" xmlns:cx4="http://schemas.microsoft.com/office/drawing/2016/5/10/chartex" xmlns:cx5="http://schemas.microsoft.com/office/drawing/2016/5/11/chartex" xmlns:cx6="http://schemas.microsoft.com/office/drawing/2016/5/12/chartex" xmlns:cx7="http://schemas.microsoft.com/office/drawing/2016/5/13/chartex" xmlns:cx8="http://schemas.microsoft.com/office/drawing/2016/5/14/chartex" xmlns:mc="http://schemas.openxmlformats.org/markup-compatibility/2006" xmlns:aink="http://schemas.microsoft.com/office/drawing/2016/ink" xmlns:am3d="http://schemas.microsoft.com/office/drawing/2017/model3d" xmlns:o="urn:schemas-microsoft-com:office:office" xmlns:v="urn:schemas-microsoft-com:vml" xmlns:wp14="http://schemas.microsoft.com/office/word/2010/wordprocessingDrawing" xmlns:w10="urn:schemas-microsoft-com:office:word" xmlns:w="http://schemas.openxmlformats.org/wordprocessingml/2006/main" xmlns:w14="http://schemas.microsoft.com/office/word/2010/wordml" xmlns:w15="http://schemas.microsoft.com/office/word/2012/wordml" xmlns:w16cid="http://schemas.microsoft.com/office/word/2016/wordml/cid" xmlns:w16se="http://schemas.microsoft.com/office/word/2015/wordml/symex" xmlns:wpg="http://schemas.microsoft.com/office/word/2010/wordprocessingGroup" xmlns:wpi="http://schemas.microsoft.com/office/word/2010/wordprocessingInk" xmlns:wps="http://schemas.microsoft.com/office/word/2010/wordprocessingShape" xmlns:a14="http://schemas.microsoft.com/office/drawing/2010/main" val="0"/>
                         </a:ext>
                       </a:extLst>
                     </a:blip>
@@ -2804,7 +2784,7 @@
                     <a:blip r:embed="rId32" cstate="print">
                       <a:extLst>
                         <a:ext uri="{28A0092B-C50C-407E-A947-70E740481C1C}">
-                          <a14:useLocalDpi xmlns:a14="http://schemas.microsoft.com/office/drawing/2010/main" xmlns:wps="http://schemas.microsoft.com/office/word/2010/wordprocessingShape" xmlns:wpi="http://schemas.microsoft.com/office/word/2010/wordprocessingInk" xmlns:wpg="http://schemas.microsoft.com/office/word/2010/wordprocessingGroup" xmlns:w16se="http://schemas.microsoft.com/office/word/2015/wordml/symex" xmlns:w16cid="http://schemas.microsoft.com/office/word/2016/wordml/cid" xmlns:w15="http://schemas.microsoft.com/office/word/2012/wordml" xmlns:w14="http://schemas.microsoft.com/office/word/2010/wordml" xmlns:w="http://schemas.openxmlformats.org/wordprocessingml/2006/main" xmlns:w10="urn:schemas-microsoft-com:office:word" xmlns:wp14="http://schemas.microsoft.com/office/word/2010/wordprocessingDrawing" xmlns:v="urn:schemas-microsoft-com:vml" xmlns:o="urn:schemas-microsoft-com:office:office" xmlns:am3d="http://schemas.microsoft.com/office/drawing/2017/model3d" xmlns:aink="http://schemas.microsoft.com/office/drawing/2016/ink" xmlns:mc="http://schemas.openxmlformats.org/markup-compatibility/2006" xmlns:cx8="http://schemas.microsoft.com/office/drawing/2016/5/14/chartex" xmlns:cx7="http://schemas.microsoft.com/office/drawing/2016/5/13/chartex" xmlns:cx6="http://schemas.microsoft.com/office/drawing/2016/5/12/chartex" xmlns:cx5="http://schemas.microsoft.com/office/drawing/2016/5/11/chartex" xmlns:cx4="http://schemas.microsoft.com/office/drawing/2016/5/10/chartex" xmlns:cx3="http://schemas.microsoft.com/office/drawing/2016/5/9/chartex" xmlns:cx2="http://schemas.microsoft.com/office/drawing/2015/10/21/chartex" xmlns:cx1="http://schemas.microsoft.com/office/drawing/2015/9/8/chartex" xmlns:cx="http://schemas.microsoft.com/office/drawing/2014/chartex" xmlns:wpc="http://schemas.microsoft.com/office/word/2010/wordprocessingCanvas" xmlns="" val="0"/>
+                          <a14:useLocalDpi xmlns="" xmlns:wpc="http://schemas.microsoft.com/office/word/2010/wordprocessingCanvas" xmlns:cx="http://schemas.microsoft.com/office/drawing/2014/chartex" xmlns:cx1="http://schemas.microsoft.com/office/drawing/2015/9/8/chartex" xmlns:cx2="http://schemas.microsoft.com/office/drawing/2015/10/21/chartex" xmlns:cx3="http://schemas.microsoft.com/office/drawing/2016/5/9/chartex" xmlns:cx4="http://schemas.microsoft.com/office/drawing/2016/5/10/chartex" xmlns:cx5="http://schemas.microsoft.com/office/drawing/2016/5/11/chartex" xmlns:cx6="http://schemas.microsoft.com/office/drawing/2016/5/12/chartex" xmlns:cx7="http://schemas.microsoft.com/office/drawing/2016/5/13/chartex" xmlns:cx8="http://schemas.microsoft.com/office/drawing/2016/5/14/chartex" xmlns:mc="http://schemas.openxmlformats.org/markup-compatibility/2006" xmlns:aink="http://schemas.microsoft.com/office/drawing/2016/ink" xmlns:am3d="http://schemas.microsoft.com/office/drawing/2017/model3d" xmlns:o="urn:schemas-microsoft-com:office:office" xmlns:v="urn:schemas-microsoft-com:vml" xmlns:wp14="http://schemas.microsoft.com/office/word/2010/wordprocessingDrawing" xmlns:w10="urn:schemas-microsoft-com:office:word" xmlns:w="http://schemas.openxmlformats.org/wordprocessingml/2006/main" xmlns:w14="http://schemas.microsoft.com/office/word/2010/wordml" xmlns:w15="http://schemas.microsoft.com/office/word/2012/wordml" xmlns:w16cid="http://schemas.microsoft.com/office/word/2016/wordml/cid" xmlns:w16se="http://schemas.microsoft.com/office/word/2015/wordml/symex" xmlns:wpg="http://schemas.microsoft.com/office/word/2010/wordprocessingGroup" xmlns:wpi="http://schemas.microsoft.com/office/word/2010/wordprocessingInk" xmlns:wps="http://schemas.microsoft.com/office/word/2010/wordprocessingShape" xmlns:a14="http://schemas.microsoft.com/office/drawing/2010/main" val="0"/>
                         </a:ext>
                       </a:extLst>
                     </a:blip>
@@ -2889,7 +2869,7 @@
                     <a:blip r:embed="rId33" cstate="print">
                       <a:extLst>
                         <a:ext uri="{28A0092B-C50C-407E-A947-70E740481C1C}">
-                          <a14:useLocalDpi xmlns:a14="http://schemas.microsoft.com/office/drawing/2010/main" xmlns:wps="http://schemas.microsoft.com/office/word/2010/wordprocessingShape" xmlns:wpi="http://schemas.microsoft.com/office/word/2010/wordprocessingInk" xmlns:wpg="http://schemas.microsoft.com/office/word/2010/wordprocessingGroup" xmlns:w16se="http://schemas.microsoft.com/office/word/2015/wordml/symex" xmlns:w16cid="http://schemas.microsoft.com/office/word/2016/wordml/cid" xmlns:w15="http://schemas.microsoft.com/office/word/2012/wordml" xmlns:w14="http://schemas.microsoft.com/office/word/2010/wordml" xmlns:w="http://schemas.openxmlformats.org/wordprocessingml/2006/main" xmlns:w10="urn:schemas-microsoft-com:office:word" xmlns:wp14="http://schemas.microsoft.com/office/word/2010/wordprocessingDrawing" xmlns:v="urn:schemas-microsoft-com:vml" xmlns:o="urn:schemas-microsoft-com:office:office" xmlns:am3d="http://schemas.microsoft.com/office/drawing/2017/model3d" xmlns:aink="http://schemas.microsoft.com/office/drawing/2016/ink" xmlns:mc="http://schemas.openxmlformats.org/markup-compatibility/2006" xmlns:cx8="http://schemas.microsoft.com/office/drawing/2016/5/14/chartex" xmlns:cx7="http://schemas.microsoft.com/office/drawing/2016/5/13/chartex" xmlns:cx6="http://schemas.microsoft.com/office/drawing/2016/5/12/chartex" xmlns:cx5="http://schemas.microsoft.com/office/drawing/2016/5/11/chartex" xmlns:cx4="http://schemas.microsoft.com/office/drawing/2016/5/10/chartex" xmlns:cx3="http://schemas.microsoft.com/office/drawing/2016/5/9/chartex" xmlns:cx2="http://schemas.microsoft.com/office/drawing/2015/10/21/chartex" xmlns:cx1="http://schemas.microsoft.com/office/drawing/2015/9/8/chartex" xmlns:cx="http://schemas.microsoft.com/office/drawing/2014/chartex" xmlns:wpc="http://schemas.microsoft.com/office/word/2010/wordprocessingCanvas" xmlns="" val="0"/>
+                          <a14:useLocalDpi xmlns="" xmlns:wpc="http://schemas.microsoft.com/office/word/2010/wordprocessingCanvas" xmlns:cx="http://schemas.microsoft.com/office/drawing/2014/chartex" xmlns:cx1="http://schemas.microsoft.com/office/drawing/2015/9/8/chartex" xmlns:cx2="http://schemas.microsoft.com/office/drawing/2015/10/21/chartex" xmlns:cx3="http://schemas.microsoft.com/office/drawing/2016/5/9/chartex" xmlns:cx4="http://schemas.microsoft.com/office/drawing/2016/5/10/chartex" xmlns:cx5="http://schemas.microsoft.com/office/drawing/2016/5/11/chartex" xmlns:cx6="http://schemas.microsoft.com/office/drawing/2016/5/12/chartex" xmlns:cx7="http://schemas.microsoft.com/office/drawing/2016/5/13/chartex" xmlns:cx8="http://schemas.microsoft.com/office/drawing/2016/5/14/chartex" xmlns:mc="http://schemas.openxmlformats.org/markup-compatibility/2006" xmlns:aink="http://schemas.microsoft.com/office/drawing/2016/ink" xmlns:am3d="http://schemas.microsoft.com/office/drawing/2017/model3d" xmlns:o="urn:schemas-microsoft-com:office:office" xmlns:v="urn:schemas-microsoft-com:vml" xmlns:wp14="http://schemas.microsoft.com/office/word/2010/wordprocessingDrawing" xmlns:w10="urn:schemas-microsoft-com:office:word" xmlns:w="http://schemas.openxmlformats.org/wordprocessingml/2006/main" xmlns:w14="http://schemas.microsoft.com/office/word/2010/wordml" xmlns:w15="http://schemas.microsoft.com/office/word/2012/wordml" xmlns:w16cid="http://schemas.microsoft.com/office/word/2016/wordml/cid" xmlns:w16se="http://schemas.microsoft.com/office/word/2015/wordml/symex" xmlns:wpg="http://schemas.microsoft.com/office/word/2010/wordprocessingGroup" xmlns:wpi="http://schemas.microsoft.com/office/word/2010/wordprocessingInk" xmlns:wps="http://schemas.microsoft.com/office/word/2010/wordprocessingShape" xmlns:a14="http://schemas.microsoft.com/office/drawing/2010/main" val="0"/>
                         </a:ext>
                       </a:extLst>
                     </a:blip>
@@ -2965,7 +2945,7 @@
                     <a:blip r:embed="rId34" cstate="print">
                       <a:extLst>
                         <a:ext uri="{28A0092B-C50C-407E-A947-70E740481C1C}">
-                          <a14:useLocalDpi xmlns:a14="http://schemas.microsoft.com/office/drawing/2010/main" xmlns:wps="http://schemas.microsoft.com/office/word/2010/wordprocessingShape" xmlns:wpi="http://schemas.microsoft.com/office/word/2010/wordprocessingInk" xmlns:wpg="http://schemas.microsoft.com/office/word/2010/wordprocessingGroup" xmlns:w16se="http://schemas.microsoft.com/office/word/2015/wordml/symex" xmlns:w16cid="http://schemas.microsoft.com/office/word/2016/wordml/cid" xmlns:w15="http://schemas.microsoft.com/office/word/2012/wordml" xmlns:w14="http://schemas.microsoft.com/office/word/2010/wordml" xmlns:w="http://schemas.openxmlformats.org/wordprocessingml/2006/main" xmlns:w10="urn:schemas-microsoft-com:office:word" xmlns:wp14="http://schemas.microsoft.com/office/word/2010/wordprocessingDrawing" xmlns:v="urn:schemas-microsoft-com:vml" xmlns:o="urn:schemas-microsoft-com:office:office" xmlns:am3d="http://schemas.microsoft.com/office/drawing/2017/model3d" xmlns:aink="http://schemas.microsoft.com/office/drawing/2016/ink" xmlns:mc="http://schemas.openxmlformats.org/markup-compatibility/2006" xmlns:cx8="http://schemas.microsoft.com/office/drawing/2016/5/14/chartex" xmlns:cx7="http://schemas.microsoft.com/office/drawing/2016/5/13/chartex" xmlns:cx6="http://schemas.microsoft.com/office/drawing/2016/5/12/chartex" xmlns:cx5="http://schemas.microsoft.com/office/drawing/2016/5/11/chartex" xmlns:cx4="http://schemas.microsoft.com/office/drawing/2016/5/10/chartex" xmlns:cx3="http://schemas.microsoft.com/office/drawing/2016/5/9/chartex" xmlns:cx2="http://schemas.microsoft.com/office/drawing/2015/10/21/chartex" xmlns:cx1="http://schemas.microsoft.com/office/drawing/2015/9/8/chartex" xmlns:cx="http://schemas.microsoft.com/office/drawing/2014/chartex" xmlns:wpc="http://schemas.microsoft.com/office/word/2010/wordprocessingCanvas" xmlns="" val="0"/>
+                          <a14:useLocalDpi xmlns="" xmlns:wpc="http://schemas.microsoft.com/office/word/2010/wordprocessingCanvas" xmlns:cx="http://schemas.microsoft.com/office/drawing/2014/chartex" xmlns:cx1="http://schemas.microsoft.com/office/drawing/2015/9/8/chartex" xmlns:cx2="http://schemas.microsoft.com/office/drawing/2015/10/21/chartex" xmlns:cx3="http://schemas.microsoft.com/office/drawing/2016/5/9/chartex" xmlns:cx4="http://schemas.microsoft.com/office/drawing/2016/5/10/chartex" xmlns:cx5="http://schemas.microsoft.com/office/drawing/2016/5/11/chartex" xmlns:cx6="http://schemas.microsoft.com/office/drawing/2016/5/12/chartex" xmlns:cx7="http://schemas.microsoft.com/office/drawing/2016/5/13/chartex" xmlns:cx8="http://schemas.microsoft.com/office/drawing/2016/5/14/chartex" xmlns:mc="http://schemas.openxmlformats.org/markup-compatibility/2006" xmlns:aink="http://schemas.microsoft.com/office/drawing/2016/ink" xmlns:am3d="http://schemas.microsoft.com/office/drawing/2017/model3d" xmlns:o="urn:schemas-microsoft-com:office:office" xmlns:v="urn:schemas-microsoft-com:vml" xmlns:wp14="http://schemas.microsoft.com/office/word/2010/wordprocessingDrawing" xmlns:w10="urn:schemas-microsoft-com:office:word" xmlns:w="http://schemas.openxmlformats.org/wordprocessingml/2006/main" xmlns:w14="http://schemas.microsoft.com/office/word/2010/wordml" xmlns:w15="http://schemas.microsoft.com/office/word/2012/wordml" xmlns:w16cid="http://schemas.microsoft.com/office/word/2016/wordml/cid" xmlns:w16se="http://schemas.microsoft.com/office/word/2015/wordml/symex" xmlns:wpg="http://schemas.microsoft.com/office/word/2010/wordprocessingGroup" xmlns:wpi="http://schemas.microsoft.com/office/word/2010/wordprocessingInk" xmlns:wps="http://schemas.microsoft.com/office/word/2010/wordprocessingShape" xmlns:a14="http://schemas.microsoft.com/office/drawing/2010/main" val="0"/>
                         </a:ext>
                       </a:extLst>
                     </a:blip>
@@ -3048,7 +3028,7 @@
                     <a:blip r:embed="rId35" cstate="print">
                       <a:extLst>
                         <a:ext uri="{28A0092B-C50C-407E-A947-70E740481C1C}">
-                          <a14:useLocalDpi xmlns:a14="http://schemas.microsoft.com/office/drawing/2010/main" xmlns:wps="http://schemas.microsoft.com/office/word/2010/wordprocessingShape" xmlns:wpi="http://schemas.microsoft.com/office/word/2010/wordprocessingInk" xmlns:wpg="http://schemas.microsoft.com/office/word/2010/wordprocessingGroup" xmlns:w16se="http://schemas.microsoft.com/office/word/2015/wordml/symex" xmlns:w16cid="http://schemas.microsoft.com/office/word/2016/wordml/cid" xmlns:w15="http://schemas.microsoft.com/office/word/2012/wordml" xmlns:w14="http://schemas.microsoft.com/office/word/2010/wordml" xmlns:w="http://schemas.openxmlformats.org/wordprocessingml/2006/main" xmlns:w10="urn:schemas-microsoft-com:office:word" xmlns:wp14="http://schemas.microsoft.com/office/word/2010/wordprocessingDrawing" xmlns:v="urn:schemas-microsoft-com:vml" xmlns:o="urn:schemas-microsoft-com:office:office" xmlns:am3d="http://schemas.microsoft.com/office/drawing/2017/model3d" xmlns:aink="http://schemas.microsoft.com/office/drawing/2016/ink" xmlns:mc="http://schemas.openxmlformats.org/markup-compatibility/2006" xmlns:cx8="http://schemas.microsoft.com/office/drawing/2016/5/14/chartex" xmlns:cx7="http://schemas.microsoft.com/office/drawing/2016/5/13/chartex" xmlns:cx6="http://schemas.microsoft.com/office/drawing/2016/5/12/chartex" xmlns:cx5="http://schemas.microsoft.com/office/drawing/2016/5/11/chartex" xmlns:cx4="http://schemas.microsoft.com/office/drawing/2016/5/10/chartex" xmlns:cx3="http://schemas.microsoft.com/office/drawing/2016/5/9/chartex" xmlns:cx2="http://schemas.microsoft.com/office/drawing/2015/10/21/chartex" xmlns:cx1="http://schemas.microsoft.com/office/drawing/2015/9/8/chartex" xmlns:cx="http://schemas.microsoft.com/office/drawing/2014/chartex" xmlns:wpc="http://schemas.microsoft.com/office/word/2010/wordprocessingCanvas" xmlns="" val="0"/>
+                          <a14:useLocalDpi xmlns="" xmlns:wpc="http://schemas.microsoft.com/office/word/2010/wordprocessingCanvas" xmlns:cx="http://schemas.microsoft.com/office/drawing/2014/chartex" xmlns:cx1="http://schemas.microsoft.com/office/drawing/2015/9/8/chartex" xmlns:cx2="http://schemas.microsoft.com/office/drawing/2015/10/21/chartex" xmlns:cx3="http://schemas.microsoft.com/office/drawing/2016/5/9/chartex" xmlns:cx4="http://schemas.microsoft.com/office/drawing/2016/5/10/chartex" xmlns:cx5="http://schemas.microsoft.com/office/drawing/2016/5/11/chartex" xmlns:cx6="http://schemas.microsoft.com/office/drawing/2016/5/12/chartex" xmlns:cx7="http://schemas.microsoft.com/office/drawing/2016/5/13/chartex" xmlns:cx8="http://schemas.microsoft.com/office/drawing/2016/5/14/chartex" xmlns:mc="http://schemas.openxmlformats.org/markup-compatibility/2006" xmlns:aink="http://schemas.microsoft.com/office/drawing/2016/ink" xmlns:am3d="http://schemas.microsoft.com/office/drawing/2017/model3d" xmlns:o="urn:schemas-microsoft-com:office:office" xmlns:v="urn:schemas-microsoft-com:vml" xmlns:wp14="http://schemas.microsoft.com/office/word/2010/wordprocessingDrawing" xmlns:w10="urn:schemas-microsoft-com:office:word" xmlns:w="http://schemas.openxmlformats.org/wordprocessingml/2006/main" xmlns:w14="http://schemas.microsoft.com/office/word/2010/wordml" xmlns:w15="http://schemas.microsoft.com/office/word/2012/wordml" xmlns:w16cid="http://schemas.microsoft.com/office/word/2016/wordml/cid" xmlns:w16se="http://schemas.microsoft.com/office/word/2015/wordml/symex" xmlns:wpg="http://schemas.microsoft.com/office/word/2010/wordprocessingGroup" xmlns:wpi="http://schemas.microsoft.com/office/word/2010/wordprocessingInk" xmlns:wps="http://schemas.microsoft.com/office/word/2010/wordprocessingShape" xmlns:a14="http://schemas.microsoft.com/office/drawing/2010/main" val="0"/>
                         </a:ext>
                       </a:extLst>
                     </a:blip>
@@ -3150,7 +3130,7 @@
                     <a:blip r:embed="rId36" cstate="print">
                       <a:extLst>
                         <a:ext uri="{28A0092B-C50C-407E-A947-70E740481C1C}">
-                          <a14:useLocalDpi xmlns:a14="http://schemas.microsoft.com/office/drawing/2010/main" xmlns:wps="http://schemas.microsoft.com/office/word/2010/wordprocessingShape" xmlns:wpi="http://schemas.microsoft.com/office/word/2010/wordprocessingInk" xmlns:wpg="http://schemas.microsoft.com/office/word/2010/wordprocessingGroup" xmlns:w16se="http://schemas.microsoft.com/office/word/2015/wordml/symex" xmlns:w16cid="http://schemas.microsoft.com/office/word/2016/wordml/cid" xmlns:w15="http://schemas.microsoft.com/office/word/2012/wordml" xmlns:w14="http://schemas.microsoft.com/office/word/2010/wordml" xmlns:w="http://schemas.openxmlformats.org/wordprocessingml/2006/main" xmlns:w10="urn:schemas-microsoft-com:office:word" xmlns:wp14="http://schemas.microsoft.com/office/word/2010/wordprocessingDrawing" xmlns:v="urn:schemas-microsoft-com:vml" xmlns:o="urn:schemas-microsoft-com:office:office" xmlns:am3d="http://schemas.microsoft.com/office/drawing/2017/model3d" xmlns:aink="http://schemas.microsoft.com/office/drawing/2016/ink" xmlns:mc="http://schemas.openxmlformats.org/markup-compatibility/2006" xmlns:cx8="http://schemas.microsoft.com/office/drawing/2016/5/14/chartex" xmlns:cx7="http://schemas.microsoft.com/office/drawing/2016/5/13/chartex" xmlns:cx6="http://schemas.microsoft.com/office/drawing/2016/5/12/chartex" xmlns:cx5="http://schemas.microsoft.com/office/drawing/2016/5/11/chartex" xmlns:cx4="http://schemas.microsoft.com/office/drawing/2016/5/10/chartex" xmlns:cx3="http://schemas.microsoft.com/office/drawing/2016/5/9/chartex" xmlns:cx2="http://schemas.microsoft.com/office/drawing/2015/10/21/chartex" xmlns:cx1="http://schemas.microsoft.com/office/drawing/2015/9/8/chartex" xmlns:cx="http://schemas.microsoft.com/office/drawing/2014/chartex" xmlns:wpc="http://schemas.microsoft.com/office/word/2010/wordprocessingCanvas" xmlns="" val="0"/>
+                          <a14:useLocalDpi xmlns="" xmlns:wpc="http://schemas.microsoft.com/office/word/2010/wordprocessingCanvas" xmlns:cx="http://schemas.microsoft.com/office/drawing/2014/chartex" xmlns:cx1="http://schemas.microsoft.com/office/drawing/2015/9/8/chartex" xmlns:cx2="http://schemas.microsoft.com/office/drawing/2015/10/21/chartex" xmlns:cx3="http://schemas.microsoft.com/office/drawing/2016/5/9/chartex" xmlns:cx4="http://schemas.microsoft.com/office/drawing/2016/5/10/chartex" xmlns:cx5="http://schemas.microsoft.com/office/drawing/2016/5/11/chartex" xmlns:cx6="http://schemas.microsoft.com/office/drawing/2016/5/12/chartex" xmlns:cx7="http://schemas.microsoft.com/office/drawing/2016/5/13/chartex" xmlns:cx8="http://schemas.microsoft.com/office/drawing/2016/5/14/chartex" xmlns:mc="http://schemas.openxmlformats.org/markup-compatibility/2006" xmlns:aink="http://schemas.microsoft.com/office/drawing/2016/ink" xmlns:am3d="http://schemas.microsoft.com/office/drawing/2017/model3d" xmlns:o="urn:schemas-microsoft-com:office:office" xmlns:v="urn:schemas-microsoft-com:vml" xmlns:wp14="http://schemas.microsoft.com/office/word/2010/wordprocessingDrawing" xmlns:w10="urn:schemas-microsoft-com:office:word" xmlns:w="http://schemas.openxmlformats.org/wordprocessingml/2006/main" xmlns:w14="http://schemas.microsoft.com/office/word/2010/wordml" xmlns:w15="http://schemas.microsoft.com/office/word/2012/wordml" xmlns:w16cid="http://schemas.microsoft.com/office/word/2016/wordml/cid" xmlns:w16se="http://schemas.microsoft.com/office/word/2015/wordml/symex" xmlns:wpg="http://schemas.microsoft.com/office/word/2010/wordprocessingGroup" xmlns:wpi="http://schemas.microsoft.com/office/word/2010/wordprocessingInk" xmlns:wps="http://schemas.microsoft.com/office/word/2010/wordprocessingShape" xmlns:a14="http://schemas.microsoft.com/office/drawing/2010/main" val="0"/>
                         </a:ext>
                       </a:extLst>
                     </a:blip>
@@ -3251,7 +3231,7 @@
                     <a:blip r:embed="rId37" cstate="print">
                       <a:extLst>
                         <a:ext uri="{BEBA8EAE-BF5A-486C-A8C5-ECC9F3942E4B}">
-                          <a14:imgProps xmlns:a14="http://schemas.microsoft.com/office/drawing/2010/main" xmlns:wps="http://schemas.microsoft.com/office/word/2010/wordprocessingShape" xmlns:wpi="http://schemas.microsoft.com/office/word/2010/wordprocessingInk" xmlns:wpg="http://schemas.microsoft.com/office/word/2010/wordprocessingGroup" xmlns:w16se="http://schemas.microsoft.com/office/word/2015/wordml/symex" xmlns:w16cid="http://schemas.microsoft.com/office/word/2016/wordml/cid" xmlns:w15="http://schemas.microsoft.com/office/word/2012/wordml" xmlns:w14="http://schemas.microsoft.com/office/word/2010/wordml" xmlns:w="http://schemas.openxmlformats.org/wordprocessingml/2006/main" xmlns:w10="urn:schemas-microsoft-com:office:word" xmlns:wp14="http://schemas.microsoft.com/office/word/2010/wordprocessingDrawing" xmlns:v="urn:schemas-microsoft-com:vml" xmlns:o="urn:schemas-microsoft-com:office:office" xmlns:am3d="http://schemas.microsoft.com/office/drawing/2017/model3d" xmlns:aink="http://schemas.microsoft.com/office/drawing/2016/ink" xmlns:mc="http://schemas.openxmlformats.org/markup-compatibility/2006" xmlns:cx8="http://schemas.microsoft.com/office/drawing/2016/5/14/chartex" xmlns:cx7="http://schemas.microsoft.com/office/drawing/2016/5/13/chartex" xmlns:cx6="http://schemas.microsoft.com/office/drawing/2016/5/12/chartex" xmlns:cx5="http://schemas.microsoft.com/office/drawing/2016/5/11/chartex" xmlns:cx4="http://schemas.microsoft.com/office/drawing/2016/5/10/chartex" xmlns:cx3="http://schemas.microsoft.com/office/drawing/2016/5/9/chartex" xmlns:cx2="http://schemas.microsoft.com/office/drawing/2015/10/21/chartex" xmlns:cx1="http://schemas.microsoft.com/office/drawing/2015/9/8/chartex" xmlns:cx="http://schemas.microsoft.com/office/drawing/2014/chartex" xmlns:wpc="http://schemas.microsoft.com/office/word/2010/wordprocessingCanvas" xmlns="">
+                          <a14:imgProps xmlns="" xmlns:wpc="http://schemas.microsoft.com/office/word/2010/wordprocessingCanvas" xmlns:cx="http://schemas.microsoft.com/office/drawing/2014/chartex" xmlns:cx1="http://schemas.microsoft.com/office/drawing/2015/9/8/chartex" xmlns:cx2="http://schemas.microsoft.com/office/drawing/2015/10/21/chartex" xmlns:cx3="http://schemas.microsoft.com/office/drawing/2016/5/9/chartex" xmlns:cx4="http://schemas.microsoft.com/office/drawing/2016/5/10/chartex" xmlns:cx5="http://schemas.microsoft.com/office/drawing/2016/5/11/chartex" xmlns:cx6="http://schemas.microsoft.com/office/drawing/2016/5/12/chartex" xmlns:cx7="http://schemas.microsoft.com/office/drawing/2016/5/13/chartex" xmlns:cx8="http://schemas.microsoft.com/office/drawing/2016/5/14/chartex" xmlns:mc="http://schemas.openxmlformats.org/markup-compatibility/2006" xmlns:aink="http://schemas.microsoft.com/office/drawing/2016/ink" xmlns:am3d="http://schemas.microsoft.com/office/drawing/2017/model3d" xmlns:o="urn:schemas-microsoft-com:office:office" xmlns:v="urn:schemas-microsoft-com:vml" xmlns:wp14="http://schemas.microsoft.com/office/word/2010/wordprocessingDrawing" xmlns:w10="urn:schemas-microsoft-com:office:word" xmlns:w="http://schemas.openxmlformats.org/wordprocessingml/2006/main" xmlns:w14="http://schemas.microsoft.com/office/word/2010/wordml" xmlns:w15="http://schemas.microsoft.com/office/word/2012/wordml" xmlns:w16cid="http://schemas.microsoft.com/office/word/2016/wordml/cid" xmlns:w16se="http://schemas.microsoft.com/office/word/2015/wordml/symex" xmlns:wpg="http://schemas.microsoft.com/office/word/2010/wordprocessingGroup" xmlns:wpi="http://schemas.microsoft.com/office/word/2010/wordprocessingInk" xmlns:wps="http://schemas.microsoft.com/office/word/2010/wordprocessingShape" xmlns:a14="http://schemas.microsoft.com/office/drawing/2010/main">
                             <a14:imgLayer r:embed="rId38">
                               <a14:imgEffect>
                                 <a14:artisticBlur/>
@@ -3260,7 +3240,7 @@
                           </a14:imgProps>
                         </a:ext>
                         <a:ext uri="{28A0092B-C50C-407E-A947-70E740481C1C}">
-                          <a14:useLocalDpi xmlns:a14="http://schemas.microsoft.com/office/drawing/2010/main" xmlns:wps="http://schemas.microsoft.com/office/word/2010/wordprocessingShape" xmlns:wpi="http://schemas.microsoft.com/office/word/2010/wordprocessingInk" xmlns:wpg="http://schemas.microsoft.com/office/word/2010/wordprocessingGroup" xmlns:w16se="http://schemas.microsoft.com/office/word/2015/wordml/symex" xmlns:w16cid="http://schemas.microsoft.com/office/word/2016/wordml/cid" xmlns:w15="http://schemas.microsoft.com/office/word/2012/wordml" xmlns:w14="http://schemas.microsoft.com/office/word/2010/wordml" xmlns:w="http://schemas.openxmlformats.org/wordprocessingml/2006/main" xmlns:w10="urn:schemas-microsoft-com:office:word" xmlns:wp14="http://schemas.microsoft.com/office/word/2010/wordprocessingDrawing" xmlns:v="urn:schemas-microsoft-com:vml" xmlns:o="urn:schemas-microsoft-com:office:office" xmlns:am3d="http://schemas.microsoft.com/office/drawing/2017/model3d" xmlns:aink="http://schemas.microsoft.com/office/drawing/2016/ink" xmlns:mc="http://schemas.openxmlformats.org/markup-compatibility/2006" xmlns:cx8="http://schemas.microsoft.com/office/drawing/2016/5/14/chartex" xmlns:cx7="http://schemas.microsoft.com/office/drawing/2016/5/13/chartex" xmlns:cx6="http://schemas.microsoft.com/office/drawing/2016/5/12/chartex" xmlns:cx5="http://schemas.microsoft.com/office/drawing/2016/5/11/chartex" xmlns:cx4="http://schemas.microsoft.com/office/drawing/2016/5/10/chartex" xmlns:cx3="http://schemas.microsoft.com/office/drawing/2016/5/9/chartex" xmlns:cx2="http://schemas.microsoft.com/office/drawing/2015/10/21/chartex" xmlns:cx1="http://schemas.microsoft.com/office/drawing/2015/9/8/chartex" xmlns:cx="http://schemas.microsoft.com/office/drawing/2014/chartex" xmlns:wpc="http://schemas.microsoft.com/office/word/2010/wordprocessingCanvas" xmlns="" val="0"/>
+                          <a14:useLocalDpi xmlns="" xmlns:wpc="http://schemas.microsoft.com/office/word/2010/wordprocessingCanvas" xmlns:cx="http://schemas.microsoft.com/office/drawing/2014/chartex" xmlns:cx1="http://schemas.microsoft.com/office/drawing/2015/9/8/chartex" xmlns:cx2="http://schemas.microsoft.com/office/drawing/2015/10/21/chartex" xmlns:cx3="http://schemas.microsoft.com/office/drawing/2016/5/9/chartex" xmlns:cx4="http://schemas.microsoft.com/office/drawing/2016/5/10/chartex" xmlns:cx5="http://schemas.microsoft.com/office/drawing/2016/5/11/chartex" xmlns:cx6="http://schemas.microsoft.com/office/drawing/2016/5/12/chartex" xmlns:cx7="http://schemas.microsoft.com/office/drawing/2016/5/13/chartex" xmlns:cx8="http://schemas.microsoft.com/office/drawing/2016/5/14/chartex" xmlns:mc="http://schemas.openxmlformats.org/markup-compatibility/2006" xmlns:aink="http://schemas.microsoft.com/office/drawing/2016/ink" xmlns:am3d="http://schemas.microsoft.com/office/drawing/2017/model3d" xmlns:o="urn:schemas-microsoft-com:office:office" xmlns:v="urn:schemas-microsoft-com:vml" xmlns:wp14="http://schemas.microsoft.com/office/word/2010/wordprocessingDrawing" xmlns:w10="urn:schemas-microsoft-com:office:word" xmlns:w="http://schemas.openxmlformats.org/wordprocessingml/2006/main" xmlns:w14="http://schemas.microsoft.com/office/word/2010/wordml" xmlns:w15="http://schemas.microsoft.com/office/word/2012/wordml" xmlns:w16cid="http://schemas.microsoft.com/office/word/2016/wordml/cid" xmlns:w16se="http://schemas.microsoft.com/office/word/2015/wordml/symex" xmlns:wpg="http://schemas.microsoft.com/office/word/2010/wordprocessingGroup" xmlns:wpi="http://schemas.microsoft.com/office/word/2010/wordprocessingInk" xmlns:wps="http://schemas.microsoft.com/office/word/2010/wordprocessingShape" xmlns:a14="http://schemas.microsoft.com/office/drawing/2010/main" val="0"/>
                         </a:ext>
                       </a:extLst>
                     </a:blip>
@@ -3285,7 +3265,7 @@
                     </a:ln>
                     <a:extLst>
                       <a:ext uri="{53640926-AAD7-44D8-BBD7-CCE9431645EC}">
-                        <a14:shadowObscured xmlns:a14="http://schemas.microsoft.com/office/drawing/2010/main" xmlns:wps="http://schemas.microsoft.com/office/word/2010/wordprocessingShape" xmlns:wpi="http://schemas.microsoft.com/office/word/2010/wordprocessingInk" xmlns:wpg="http://schemas.microsoft.com/office/word/2010/wordprocessingGroup" xmlns:w16se="http://schemas.microsoft.com/office/word/2015/wordml/symex" xmlns:w16cid="http://schemas.microsoft.com/office/word/2016/wordml/cid" xmlns:w15="http://schemas.microsoft.com/office/word/2012/wordml" xmlns:w14="http://schemas.microsoft.com/office/word/2010/wordml" xmlns:w="http://schemas.openxmlformats.org/wordprocessingml/2006/main" xmlns:w10="urn:schemas-microsoft-com:office:word" xmlns:wp14="http://schemas.microsoft.com/office/word/2010/wordprocessingDrawing" xmlns:v="urn:schemas-microsoft-com:vml" xmlns:o="urn:schemas-microsoft-com:office:office" xmlns:am3d="http://schemas.microsoft.com/office/drawing/2017/model3d" xmlns:aink="http://schemas.microsoft.com/office/drawing/2016/ink" xmlns:mc="http://schemas.openxmlformats.org/markup-compatibility/2006" xmlns:cx8="http://schemas.microsoft.com/office/drawing/2016/5/14/chartex" xmlns:cx7="http://schemas.microsoft.com/office/drawing/2016/5/13/chartex" xmlns:cx6="http://schemas.microsoft.com/office/drawing/2016/5/12/chartex" xmlns:cx5="http://schemas.microsoft.com/office/drawing/2016/5/11/chartex" xmlns:cx4="http://schemas.microsoft.com/office/drawing/2016/5/10/chartex" xmlns:cx3="http://schemas.microsoft.com/office/drawing/2016/5/9/chartex" xmlns:cx2="http://schemas.microsoft.com/office/drawing/2015/10/21/chartex" xmlns:cx1="http://schemas.microsoft.com/office/drawing/2015/9/8/chartex" xmlns:cx="http://schemas.microsoft.com/office/drawing/2014/chartex" xmlns:wpc="http://schemas.microsoft.com/office/word/2010/wordprocessingCanvas" xmlns=""/>
+                        <a14:shadowObscured xmlns="" xmlns:wpc="http://schemas.microsoft.com/office/word/2010/wordprocessingCanvas" xmlns:cx="http://schemas.microsoft.com/office/drawing/2014/chartex" xmlns:cx1="http://schemas.microsoft.com/office/drawing/2015/9/8/chartex" xmlns:cx2="http://schemas.microsoft.com/office/drawing/2015/10/21/chartex" xmlns:cx3="http://schemas.microsoft.com/office/drawing/2016/5/9/chartex" xmlns:cx4="http://schemas.microsoft.com/office/drawing/2016/5/10/chartex" xmlns:cx5="http://schemas.microsoft.com/office/drawing/2016/5/11/chartex" xmlns:cx6="http://schemas.microsoft.com/office/drawing/2016/5/12/chartex" xmlns:cx7="http://schemas.microsoft.com/office/drawing/2016/5/13/chartex" xmlns:cx8="http://schemas.microsoft.com/office/drawing/2016/5/14/chartex" xmlns:mc="http://schemas.openxmlformats.org/markup-compatibility/2006" xmlns:aink="http://schemas.microsoft.com/office/drawing/2016/ink" xmlns:am3d="http://schemas.microsoft.com/office/drawing/2017/model3d" xmlns:o="urn:schemas-microsoft-com:office:office" xmlns:v="urn:schemas-microsoft-com:vml" xmlns:wp14="http://schemas.microsoft.com/office/word/2010/wordprocessingDrawing" xmlns:w10="urn:schemas-microsoft-com:office:word" xmlns:w="http://schemas.openxmlformats.org/wordprocessingml/2006/main" xmlns:w14="http://schemas.microsoft.com/office/word/2010/wordml" xmlns:w15="http://schemas.microsoft.com/office/word/2012/wordml" xmlns:w16cid="http://schemas.microsoft.com/office/word/2016/wordml/cid" xmlns:w16se="http://schemas.microsoft.com/office/word/2015/wordml/symex" xmlns:wpg="http://schemas.microsoft.com/office/word/2010/wordprocessingGroup" xmlns:wpi="http://schemas.microsoft.com/office/word/2010/wordprocessingInk" xmlns:wps="http://schemas.microsoft.com/office/word/2010/wordprocessingShape" xmlns:a14="http://schemas.microsoft.com/office/drawing/2010/main"/>
                       </a:ext>
                     </a:extLst>
                   </pic:spPr>
@@ -3320,7 +3300,7 @@
                     <a:blip r:embed="rId39" cstate="print">
                       <a:extLst>
                         <a:ext uri="{28A0092B-C50C-407E-A947-70E740481C1C}">
-                          <a14:useLocalDpi xmlns:a14="http://schemas.microsoft.com/office/drawing/2010/main" xmlns:wps="http://schemas.microsoft.com/office/word/2010/wordprocessingShape" xmlns:wpi="http://schemas.microsoft.com/office/word/2010/wordprocessingInk" xmlns:wpg="http://schemas.microsoft.com/office/word/2010/wordprocessingGroup" xmlns:w16se="http://schemas.microsoft.com/office/word/2015/wordml/symex" xmlns:w16cid="http://schemas.microsoft.com/office/word/2016/wordml/cid" xmlns:w15="http://schemas.microsoft.com/office/word/2012/wordml" xmlns:w14="http://schemas.microsoft.com/office/word/2010/wordml" xmlns:w="http://schemas.openxmlformats.org/wordprocessingml/2006/main" xmlns:w10="urn:schemas-microsoft-com:office:word" xmlns:wp14="http://schemas.microsoft.com/office/word/2010/wordprocessingDrawing" xmlns:v="urn:schemas-microsoft-com:vml" xmlns:o="urn:schemas-microsoft-com:office:office" xmlns:am3d="http://schemas.microsoft.com/office/drawing/2017/model3d" xmlns:aink="http://schemas.microsoft.com/office/drawing/2016/ink" xmlns:mc="http://schemas.openxmlformats.org/markup-compatibility/2006" xmlns:cx8="http://schemas.microsoft.com/office/drawing/2016/5/14/chartex" xmlns:cx7="http://schemas.microsoft.com/office/drawing/2016/5/13/chartex" xmlns:cx6="http://schemas.microsoft.com/office/drawing/2016/5/12/chartex" xmlns:cx5="http://schemas.microsoft.com/office/drawing/2016/5/11/chartex" xmlns:cx4="http://schemas.microsoft.com/office/drawing/2016/5/10/chartex" xmlns:cx3="http://schemas.microsoft.com/office/drawing/2016/5/9/chartex" xmlns:cx2="http://schemas.microsoft.com/office/drawing/2015/10/21/chartex" xmlns:cx1="http://schemas.microsoft.com/office/drawing/2015/9/8/chartex" xmlns:cx="http://schemas.microsoft.com/office/drawing/2014/chartex" xmlns:wpc="http://schemas.microsoft.com/office/word/2010/wordprocessingCanvas" xmlns="" val="0"/>
+                          <a14:useLocalDpi xmlns="" xmlns:wpc="http://schemas.microsoft.com/office/word/2010/wordprocessingCanvas" xmlns:cx="http://schemas.microsoft.com/office/drawing/2014/chartex" xmlns:cx1="http://schemas.microsoft.com/office/drawing/2015/9/8/chartex" xmlns:cx2="http://schemas.microsoft.com/office/drawing/2015/10/21/chartex" xmlns:cx3="http://schemas.microsoft.com/office/drawing/2016/5/9/chartex" xmlns:cx4="http://schemas.microsoft.com/office/drawing/2016/5/10/chartex" xmlns:cx5="http://schemas.microsoft.com/office/drawing/2016/5/11/chartex" xmlns:cx6="http://schemas.microsoft.com/office/drawing/2016/5/12/chartex" xmlns:cx7="http://schemas.microsoft.com/office/drawing/2016/5/13/chartex" xmlns:cx8="http://schemas.microsoft.com/office/drawing/2016/5/14/chartex" xmlns:mc="http://schemas.openxmlformats.org/markup-compatibility/2006" xmlns:aink="http://schemas.microsoft.com/office/drawing/2016/ink" xmlns:am3d="http://schemas.microsoft.com/office/drawing/2017/model3d" xmlns:o="urn:schemas-microsoft-com:office:office" xmlns:v="urn:schemas-microsoft-com:vml" xmlns:wp14="http://schemas.microsoft.com/office/word/2010/wordprocessingDrawing" xmlns:w10="urn:schemas-microsoft-com:office:word" xmlns:w="http://schemas.openxmlformats.org/wordprocessingml/2006/main" xmlns:w14="http://schemas.microsoft.com/office/word/2010/wordml" xmlns:w15="http://schemas.microsoft.com/office/word/2012/wordml" xmlns:w16cid="http://schemas.microsoft.com/office/word/2016/wordml/cid" xmlns:w16se="http://schemas.microsoft.com/office/word/2015/wordml/symex" xmlns:wpg="http://schemas.microsoft.com/office/word/2010/wordprocessingGroup" xmlns:wpi="http://schemas.microsoft.com/office/word/2010/wordprocessingInk" xmlns:wps="http://schemas.microsoft.com/office/word/2010/wordprocessingShape" xmlns:a14="http://schemas.microsoft.com/office/drawing/2010/main" val="0"/>
                         </a:ext>
                       </a:extLst>
                     </a:blip>
@@ -3390,7 +3370,7 @@
                     <a:blip r:embed="rId40" cstate="print">
                       <a:extLst>
                         <a:ext uri="{28A0092B-C50C-407E-A947-70E740481C1C}">
-                          <a14:useLocalDpi xmlns:a14="http://schemas.microsoft.com/office/drawing/2010/main" xmlns:wps="http://schemas.microsoft.com/office/word/2010/wordprocessingShape" xmlns:wpi="http://schemas.microsoft.com/office/word/2010/wordprocessingInk" xmlns:wpg="http://schemas.microsoft.com/office/word/2010/wordprocessingGroup" xmlns:w16se="http://schemas.microsoft.com/office/word/2015/wordml/symex" xmlns:w16cid="http://schemas.microsoft.com/office/word/2016/wordml/cid" xmlns:w15="http://schemas.microsoft.com/office/word/2012/wordml" xmlns:w14="http://schemas.microsoft.com/office/word/2010/wordml" xmlns:w="http://schemas.openxmlformats.org/wordprocessingml/2006/main" xmlns:w10="urn:schemas-microsoft-com:office:word" xmlns:wp14="http://schemas.microsoft.com/office/word/2010/wordprocessingDrawing" xmlns:v="urn:schemas-microsoft-com:vml" xmlns:o="urn:schemas-microsoft-com:office:office" xmlns:am3d="http://schemas.microsoft.com/office/drawing/2017/model3d" xmlns:aink="http://schemas.microsoft.com/office/drawing/2016/ink" xmlns:mc="http://schemas.openxmlformats.org/markup-compatibility/2006" xmlns:cx8="http://schemas.microsoft.com/office/drawing/2016/5/14/chartex" xmlns:cx7="http://schemas.microsoft.com/office/drawing/2016/5/13/chartex" xmlns:cx6="http://schemas.microsoft.com/office/drawing/2016/5/12/chartex" xmlns:cx5="http://schemas.microsoft.com/office/drawing/2016/5/11/chartex" xmlns:cx4="http://schemas.microsoft.com/office/drawing/2016/5/10/chartex" xmlns:cx3="http://schemas.microsoft.com/office/drawing/2016/5/9/chartex" xmlns:cx2="http://schemas.microsoft.com/office/drawing/2015/10/21/chartex" xmlns:cx1="http://schemas.microsoft.com/office/drawing/2015/9/8/chartex" xmlns:cx="http://schemas.microsoft.com/office/drawing/2014/chartex" xmlns:wpc="http://schemas.microsoft.com/office/word/2010/wordprocessingCanvas" xmlns="" val="0"/>
+                          <a14:useLocalDpi xmlns="" xmlns:wpc="http://schemas.microsoft.com/office/word/2010/wordprocessingCanvas" xmlns:cx="http://schemas.microsoft.com/office/drawing/2014/chartex" xmlns:cx1="http://schemas.microsoft.com/office/drawing/2015/9/8/chartex" xmlns:cx2="http://schemas.microsoft.com/office/drawing/2015/10/21/chartex" xmlns:cx3="http://schemas.microsoft.com/office/drawing/2016/5/9/chartex" xmlns:cx4="http://schemas.microsoft.com/office/drawing/2016/5/10/chartex" xmlns:cx5="http://schemas.microsoft.com/office/drawing/2016/5/11/chartex" xmlns:cx6="http://schemas.microsoft.com/office/drawing/2016/5/12/chartex" xmlns:cx7="http://schemas.microsoft.com/office/drawing/2016/5/13/chartex" xmlns:cx8="http://schemas.microsoft.com/office/drawing/2016/5/14/chartex" xmlns:mc="http://schemas.openxmlformats.org/markup-compatibility/2006" xmlns:aink="http://schemas.microsoft.com/office/drawing/2016/ink" xmlns:am3d="http://schemas.microsoft.com/office/drawing/2017/model3d" xmlns:o="urn:schemas-microsoft-com:office:office" xmlns:v="urn:schemas-microsoft-com:vml" xmlns:wp14="http://schemas.microsoft.com/office/word/2010/wordprocessingDrawing" xmlns:w10="urn:schemas-microsoft-com:office:word" xmlns:w="http://schemas.openxmlformats.org/wordprocessingml/2006/main" xmlns:w14="http://schemas.microsoft.com/office/word/2010/wordml" xmlns:w15="http://schemas.microsoft.com/office/word/2012/wordml" xmlns:w16cid="http://schemas.microsoft.com/office/word/2016/wordml/cid" xmlns:w16se="http://schemas.microsoft.com/office/word/2015/wordml/symex" xmlns:wpg="http://schemas.microsoft.com/office/word/2010/wordprocessingGroup" xmlns:wpi="http://schemas.microsoft.com/office/word/2010/wordprocessingInk" xmlns:wps="http://schemas.microsoft.com/office/word/2010/wordprocessingShape" xmlns:a14="http://schemas.microsoft.com/office/drawing/2010/main" val="0"/>
                         </a:ext>
                       </a:extLst>
                     </a:blip>
@@ -3479,7 +3459,7 @@
                     <a:blip r:embed="rId41" cstate="print">
                       <a:extLst>
                         <a:ext uri="{28A0092B-C50C-407E-A947-70E740481C1C}">
-                          <a14:useLocalDpi xmlns:a14="http://schemas.microsoft.com/office/drawing/2010/main" xmlns:wps="http://schemas.microsoft.com/office/word/2010/wordprocessingShape" xmlns:wpi="http://schemas.microsoft.com/office/word/2010/wordprocessingInk" xmlns:wpg="http://schemas.microsoft.com/office/word/2010/wordprocessingGroup" xmlns:w16se="http://schemas.microsoft.com/office/word/2015/wordml/symex" xmlns:w16cid="http://schemas.microsoft.com/office/word/2016/wordml/cid" xmlns:w15="http://schemas.microsoft.com/office/word/2012/wordml" xmlns:w14="http://schemas.microsoft.com/office/word/2010/wordml" xmlns:w="http://schemas.openxmlformats.org/wordprocessingml/2006/main" xmlns:w10="urn:schemas-microsoft-com:office:word" xmlns:wp14="http://schemas.microsoft.com/office/word/2010/wordprocessingDrawing" xmlns:v="urn:schemas-microsoft-com:vml" xmlns:o="urn:schemas-microsoft-com:office:office" xmlns:am3d="http://schemas.microsoft.com/office/drawing/2017/model3d" xmlns:aink="http://schemas.microsoft.com/office/drawing/2016/ink" xmlns:mc="http://schemas.openxmlformats.org/markup-compatibility/2006" xmlns:cx8="http://schemas.microsoft.com/office/drawing/2016/5/14/chartex" xmlns:cx7="http://schemas.microsoft.com/office/drawing/2016/5/13/chartex" xmlns:cx6="http://schemas.microsoft.com/office/drawing/2016/5/12/chartex" xmlns:cx5="http://schemas.microsoft.com/office/drawing/2016/5/11/chartex" xmlns:cx4="http://schemas.microsoft.com/office/drawing/2016/5/10/chartex" xmlns:cx3="http://schemas.microsoft.com/office/drawing/2016/5/9/chartex" xmlns:cx2="http://schemas.microsoft.com/office/drawing/2015/10/21/chartex" xmlns:cx1="http://schemas.microsoft.com/office/drawing/2015/9/8/chartex" xmlns:cx="http://schemas.microsoft.com/office/drawing/2014/chartex" xmlns:wpc="http://schemas.microsoft.com/office/word/2010/wordprocessingCanvas" xmlns="" val="0"/>
+                          <a14:useLocalDpi xmlns="" xmlns:wpc="http://schemas.microsoft.com/office/word/2010/wordprocessingCanvas" xmlns:cx="http://schemas.microsoft.com/office/drawing/2014/chartex" xmlns:cx1="http://schemas.microsoft.com/office/drawing/2015/9/8/chartex" xmlns:cx2="http://schemas.microsoft.com/office/drawing/2015/10/21/chartex" xmlns:cx3="http://schemas.microsoft.com/office/drawing/2016/5/9/chartex" xmlns:cx4="http://schemas.microsoft.com/office/drawing/2016/5/10/chartex" xmlns:cx5="http://schemas.microsoft.com/office/drawing/2016/5/11/chartex" xmlns:cx6="http://schemas.microsoft.com/office/drawing/2016/5/12/chartex" xmlns:cx7="http://schemas.microsoft.com/office/drawing/2016/5/13/chartex" xmlns:cx8="http://schemas.microsoft.com/office/drawing/2016/5/14/chartex" xmlns:mc="http://schemas.openxmlformats.org/markup-compatibility/2006" xmlns:aink="http://schemas.microsoft.com/office/drawing/2016/ink" xmlns:am3d="http://schemas.microsoft.com/office/drawing/2017/model3d" xmlns:o="urn:schemas-microsoft-com:office:office" xmlns:v="urn:schemas-microsoft-com:vml" xmlns:wp14="http://schemas.microsoft.com/office/word/2010/wordprocessingDrawing" xmlns:w10="urn:schemas-microsoft-com:office:word" xmlns:w="http://schemas.openxmlformats.org/wordprocessingml/2006/main" xmlns:w14="http://schemas.microsoft.com/office/word/2010/wordml" xmlns:w15="http://schemas.microsoft.com/office/word/2012/wordml" xmlns:w16cid="http://schemas.microsoft.com/office/word/2016/wordml/cid" xmlns:w16se="http://schemas.microsoft.com/office/word/2015/wordml/symex" xmlns:wpg="http://schemas.microsoft.com/office/word/2010/wordprocessingGroup" xmlns:wpi="http://schemas.microsoft.com/office/word/2010/wordprocessingInk" xmlns:wps="http://schemas.microsoft.com/office/word/2010/wordprocessingShape" xmlns:a14="http://schemas.microsoft.com/office/drawing/2010/main" val="0"/>
                         </a:ext>
                       </a:extLst>
                     </a:blip>
@@ -3550,7 +3530,7 @@
                     <a:blip r:embed="rId42" cstate="print">
                       <a:extLst>
                         <a:ext uri="{28A0092B-C50C-407E-A947-70E740481C1C}">
-                          <a14:useLocalDpi xmlns:a14="http://schemas.microsoft.com/office/drawing/2010/main" xmlns:wps="http://schemas.microsoft.com/office/word/2010/wordprocessingShape" xmlns:wpi="http://schemas.microsoft.com/office/word/2010/wordprocessingInk" xmlns:wpg="http://schemas.microsoft.com/office/word/2010/wordprocessingGroup" xmlns:w16se="http://schemas.microsoft.com/office/word/2015/wordml/symex" xmlns:w16cid="http://schemas.microsoft.com/office/word/2016/wordml/cid" xmlns:w15="http://schemas.microsoft.com/office/word/2012/wordml" xmlns:w14="http://schemas.microsoft.com/office/word/2010/wordml" xmlns:w="http://schemas.openxmlformats.org/wordprocessingml/2006/main" xmlns:w10="urn:schemas-microsoft-com:office:word" xmlns:wp14="http://schemas.microsoft.com/office/word/2010/wordprocessingDrawing" xmlns:v="urn:schemas-microsoft-com:vml" xmlns:o="urn:schemas-microsoft-com:office:office" xmlns:am3d="http://schemas.microsoft.com/office/drawing/2017/model3d" xmlns:aink="http://schemas.microsoft.com/office/drawing/2016/ink" xmlns:mc="http://schemas.openxmlformats.org/markup-compatibility/2006" xmlns:cx8="http://schemas.microsoft.com/office/drawing/2016/5/14/chartex" xmlns:cx7="http://schemas.microsoft.com/office/drawing/2016/5/13/chartex" xmlns:cx6="http://schemas.microsoft.com/office/drawing/2016/5/12/chartex" xmlns:cx5="http://schemas.microsoft.com/office/drawing/2016/5/11/chartex" xmlns:cx4="http://schemas.microsoft.com/office/drawing/2016/5/10/chartex" xmlns:cx3="http://schemas.microsoft.com/office/drawing/2016/5/9/chartex" xmlns:cx2="http://schemas.microsoft.com/office/drawing/2015/10/21/chartex" xmlns:cx1="http://schemas.microsoft.com/office/drawing/2015/9/8/chartex" xmlns:cx="http://schemas.microsoft.com/office/drawing/2014/chartex" xmlns:wpc="http://schemas.microsoft.com/office/word/2010/wordprocessingCanvas" xmlns="" val="0"/>
+                          <a14:useLocalDpi xmlns="" xmlns:wpc="http://schemas.microsoft.com/office/word/2010/wordprocessingCanvas" xmlns:cx="http://schemas.microsoft.com/office/drawing/2014/chartex" xmlns:cx1="http://schemas.microsoft.com/office/drawing/2015/9/8/chartex" xmlns:cx2="http://schemas.microsoft.com/office/drawing/2015/10/21/chartex" xmlns:cx3="http://schemas.microsoft.com/office/drawing/2016/5/9/chartex" xmlns:cx4="http://schemas.microsoft.com/office/drawing/2016/5/10/chartex" xmlns:cx5="http://schemas.microsoft.com/office/drawing/2016/5/11/chartex" xmlns:cx6="http://schemas.microsoft.com/office/drawing/2016/5/12/chartex" xmlns:cx7="http://schemas.microsoft.com/office/drawing/2016/5/13/chartex" xmlns:cx8="http://schemas.microsoft.com/office/drawing/2016/5/14/chartex" xmlns:mc="http://schemas.openxmlformats.org/markup-compatibility/2006" xmlns:aink="http://schemas.microsoft.com/office/drawing/2016/ink" xmlns:am3d="http://schemas.microsoft.com/office/drawing/2017/model3d" xmlns:o="urn:schemas-microsoft-com:office:office" xmlns:v="urn:schemas-microsoft-com:vml" xmlns:wp14="http://schemas.microsoft.com/office/word/2010/wordprocessingDrawing" xmlns:w10="urn:schemas-microsoft-com:office:word" xmlns:w="http://schemas.openxmlformats.org/wordprocessingml/2006/main" xmlns:w14="http://schemas.microsoft.com/office/word/2010/wordml" xmlns:w15="http://schemas.microsoft.com/office/word/2012/wordml" xmlns:w16cid="http://schemas.microsoft.com/office/word/2016/wordml/cid" xmlns:w16se="http://schemas.microsoft.com/office/word/2015/wordml/symex" xmlns:wpg="http://schemas.microsoft.com/office/word/2010/wordprocessingGroup" xmlns:wpi="http://schemas.microsoft.com/office/word/2010/wordprocessingInk" xmlns:wps="http://schemas.microsoft.com/office/word/2010/wordprocessingShape" xmlns:a14="http://schemas.microsoft.com/office/drawing/2010/main" val="0"/>
                         </a:ext>
                       </a:extLst>
                     </a:blip>
@@ -3644,7 +3624,7 @@
                     <a:blip r:embed="rId43" cstate="print">
                       <a:extLst>
                         <a:ext uri="{28A0092B-C50C-407E-A947-70E740481C1C}">
-                          <a14:useLocalDpi xmlns:a14="http://schemas.microsoft.com/office/drawing/2010/main" xmlns:wps="http://schemas.microsoft.com/office/word/2010/wordprocessingShape" xmlns:wpi="http://schemas.microsoft.com/office/word/2010/wordprocessingInk" xmlns:wpg="http://schemas.microsoft.com/office/word/2010/wordprocessingGroup" xmlns:w16se="http://schemas.microsoft.com/office/word/2015/wordml/symex" xmlns:w16cid="http://schemas.microsoft.com/office/word/2016/wordml/cid" xmlns:w15="http://schemas.microsoft.com/office/word/2012/wordml" xmlns:w14="http://schemas.microsoft.com/office/word/2010/wordml" xmlns:w="http://schemas.openxmlformats.org/wordprocessingml/2006/main" xmlns:w10="urn:schemas-microsoft-com:office:word" xmlns:wp14="http://schemas.microsoft.com/office/word/2010/wordprocessingDrawing" xmlns:v="urn:schemas-microsoft-com:vml" xmlns:o="urn:schemas-microsoft-com:office:office" xmlns:am3d="http://schemas.microsoft.com/office/drawing/2017/model3d" xmlns:aink="http://schemas.microsoft.com/office/drawing/2016/ink" xmlns:mc="http://schemas.openxmlformats.org/markup-compatibility/2006" xmlns:cx8="http://schemas.microsoft.com/office/drawing/2016/5/14/chartex" xmlns:cx7="http://schemas.microsoft.com/office/drawing/2016/5/13/chartex" xmlns:cx6="http://schemas.microsoft.com/office/drawing/2016/5/12/chartex" xmlns:cx5="http://schemas.microsoft.com/office/drawing/2016/5/11/chartex" xmlns:cx4="http://schemas.microsoft.com/office/drawing/2016/5/10/chartex" xmlns:cx3="http://schemas.microsoft.com/office/drawing/2016/5/9/chartex" xmlns:cx2="http://schemas.microsoft.com/office/drawing/2015/10/21/chartex" xmlns:cx1="http://schemas.microsoft.com/office/drawing/2015/9/8/chartex" xmlns:cx="http://schemas.microsoft.com/office/drawing/2014/chartex" xmlns:wpc="http://schemas.microsoft.com/office/word/2010/wordprocessingCanvas" xmlns="" val="0"/>
+                          <a14:useLocalDpi xmlns="" xmlns:wpc="http://schemas.microsoft.com/office/word/2010/wordprocessingCanvas" xmlns:cx="http://schemas.microsoft.com/office/drawing/2014/chartex" xmlns:cx1="http://schemas.microsoft.com/office/drawing/2015/9/8/chartex" xmlns:cx2="http://schemas.microsoft.com/office/drawing/2015/10/21/chartex" xmlns:cx3="http://schemas.microsoft.com/office/drawing/2016/5/9/chartex" xmlns:cx4="http://schemas.microsoft.com/office/drawing/2016/5/10/chartex" xmlns:cx5="http://schemas.microsoft.com/office/drawing/2016/5/11/chartex" xmlns:cx6="http://schemas.microsoft.com/office/drawing/2016/5/12/chartex" xmlns:cx7="http://schemas.microsoft.com/office/drawing/2016/5/13/chartex" xmlns:cx8="http://schemas.microsoft.com/office/drawing/2016/5/14/chartex" xmlns:mc="http://schemas.openxmlformats.org/markup-compatibility/2006" xmlns:aink="http://schemas.microsoft.com/office/drawing/2016/ink" xmlns:am3d="http://schemas.microsoft.com/office/drawing/2017/model3d" xmlns:o="urn:schemas-microsoft-com:office:office" xmlns:v="urn:schemas-microsoft-com:vml" xmlns:wp14="http://schemas.microsoft.com/office/word/2010/wordprocessingDrawing" xmlns:w10="urn:schemas-microsoft-com:office:word" xmlns:w="http://schemas.openxmlformats.org/wordprocessingml/2006/main" xmlns:w14="http://schemas.microsoft.com/office/word/2010/wordml" xmlns:w15="http://schemas.microsoft.com/office/word/2012/wordml" xmlns:w16cid="http://schemas.microsoft.com/office/word/2016/wordml/cid" xmlns:w16se="http://schemas.microsoft.com/office/word/2015/wordml/symex" xmlns:wpg="http://schemas.microsoft.com/office/word/2010/wordprocessingGroup" xmlns:wpi="http://schemas.microsoft.com/office/word/2010/wordprocessingInk" xmlns:wps="http://schemas.microsoft.com/office/word/2010/wordprocessingShape" xmlns:a14="http://schemas.microsoft.com/office/drawing/2010/main" val="0"/>
                         </a:ext>
                       </a:extLst>
                     </a:blip>
@@ -3726,7 +3706,7 @@
                     <a:blip r:embed="rId44" cstate="print">
                       <a:extLst>
                         <a:ext uri="{28A0092B-C50C-407E-A947-70E740481C1C}">
-                          <a14:useLocalDpi xmlns:a14="http://schemas.microsoft.com/office/drawing/2010/main" xmlns:wps="http://schemas.microsoft.com/office/word/2010/wordprocessingShape" xmlns:wpi="http://schemas.microsoft.com/office/word/2010/wordprocessingInk" xmlns:wpg="http://schemas.microsoft.com/office/word/2010/wordprocessingGroup" xmlns:w16se="http://schemas.microsoft.com/office/word/2015/wordml/symex" xmlns:w16cid="http://schemas.microsoft.com/office/word/2016/wordml/cid" xmlns:w15="http://schemas.microsoft.com/office/word/2012/wordml" xmlns:w14="http://schemas.microsoft.com/office/word/2010/wordml" xmlns:w="http://schemas.openxmlformats.org/wordprocessingml/2006/main" xmlns:w10="urn:schemas-microsoft-com:office:word" xmlns:wp14="http://schemas.microsoft.com/office/word/2010/wordprocessingDrawing" xmlns:v="urn:schemas-microsoft-com:vml" xmlns:o="urn:schemas-microsoft-com:office:office" xmlns:am3d="http://schemas.microsoft.com/office/drawing/2017/model3d" xmlns:aink="http://schemas.microsoft.com/office/drawing/2016/ink" xmlns:mc="http://schemas.openxmlformats.org/markup-compatibility/2006" xmlns:cx8="http://schemas.microsoft.com/office/drawing/2016/5/14/chartex" xmlns:cx7="http://schemas.microsoft.com/office/drawing/2016/5/13/chartex" xmlns:cx6="http://schemas.microsoft.com/office/drawing/2016/5/12/chartex" xmlns:cx5="http://schemas.microsoft.com/office/drawing/2016/5/11/chartex" xmlns:cx4="http://schemas.microsoft.com/office/drawing/2016/5/10/chartex" xmlns:cx3="http://schemas.microsoft.com/office/drawing/2016/5/9/chartex" xmlns:cx2="http://schemas.microsoft.com/office/drawing/2015/10/21/chartex" xmlns:cx1="http://schemas.microsoft.com/office/drawing/2015/9/8/chartex" xmlns:cx="http://schemas.microsoft.com/office/drawing/2014/chartex" xmlns:wpc="http://schemas.microsoft.com/office/word/2010/wordprocessingCanvas" xmlns="" val="0"/>
+                          <a14:useLocalDpi xmlns="" xmlns:wpc="http://schemas.microsoft.com/office/word/2010/wordprocessingCanvas" xmlns:cx="http://schemas.microsoft.com/office/drawing/2014/chartex" xmlns:cx1="http://schemas.microsoft.com/office/drawing/2015/9/8/chartex" xmlns:cx2="http://schemas.microsoft.com/office/drawing/2015/10/21/chartex" xmlns:cx3="http://schemas.microsoft.com/office/drawing/2016/5/9/chartex" xmlns:cx4="http://schemas.microsoft.com/office/drawing/2016/5/10/chartex" xmlns:cx5="http://schemas.microsoft.com/office/drawing/2016/5/11/chartex" xmlns:cx6="http://schemas.microsoft.com/office/drawing/2016/5/12/chartex" xmlns:cx7="http://schemas.microsoft.com/office/drawing/2016/5/13/chartex" xmlns:cx8="http://schemas.microsoft.com/office/drawing/2016/5/14/chartex" xmlns:mc="http://schemas.openxmlformats.org/markup-compatibility/2006" xmlns:aink="http://schemas.microsoft.com/office/drawing/2016/ink" xmlns:am3d="http://schemas.microsoft.com/office/drawing/2017/model3d" xmlns:o="urn:schemas-microsoft-com:office:office" xmlns:v="urn:schemas-microsoft-com:vml" xmlns:wp14="http://schemas.microsoft.com/office/word/2010/wordprocessingDrawing" xmlns:w10="urn:schemas-microsoft-com:office:word" xmlns:w="http://schemas.openxmlformats.org/wordprocessingml/2006/main" xmlns:w14="http://schemas.microsoft.com/office/word/2010/wordml" xmlns:w15="http://schemas.microsoft.com/office/word/2012/wordml" xmlns:w16cid="http://schemas.microsoft.com/office/word/2016/wordml/cid" xmlns:w16se="http://schemas.microsoft.com/office/word/2015/wordml/symex" xmlns:wpg="http://schemas.microsoft.com/office/word/2010/wordprocessingGroup" xmlns:wpi="http://schemas.microsoft.com/office/word/2010/wordprocessingInk" xmlns:wps="http://schemas.microsoft.com/office/word/2010/wordprocessingShape" xmlns:a14="http://schemas.microsoft.com/office/drawing/2010/main" val="0"/>
                         </a:ext>
                       </a:extLst>
                     </a:blip>
@@ -3833,7 +3813,7 @@
                     <a:blip r:embed="rId46" cstate="print">
                       <a:extLst>
                         <a:ext uri="{28A0092B-C50C-407E-A947-70E740481C1C}">
-                          <a14:useLocalDpi xmlns:a14="http://schemas.microsoft.com/office/drawing/2010/main" xmlns:wps="http://schemas.microsoft.com/office/word/2010/wordprocessingShape" xmlns:wpi="http://schemas.microsoft.com/office/word/2010/wordprocessingInk" xmlns:wpg="http://schemas.microsoft.com/office/word/2010/wordprocessingGroup" xmlns:w16se="http://schemas.microsoft.com/office/word/2015/wordml/symex" xmlns:w16cid="http://schemas.microsoft.com/office/word/2016/wordml/cid" xmlns:w15="http://schemas.microsoft.com/office/word/2012/wordml" xmlns:w14="http://schemas.microsoft.com/office/word/2010/wordml" xmlns:w="http://schemas.openxmlformats.org/wordprocessingml/2006/main" xmlns:w10="urn:schemas-microsoft-com:office:word" xmlns:wp14="http://schemas.microsoft.com/office/word/2010/wordprocessingDrawing" xmlns:v="urn:schemas-microsoft-com:vml" xmlns:o="urn:schemas-microsoft-com:office:office" xmlns:am3d="http://schemas.microsoft.com/office/drawing/2017/model3d" xmlns:aink="http://schemas.microsoft.com/office/drawing/2016/ink" xmlns:mc="http://schemas.openxmlformats.org/markup-compatibility/2006" xmlns:cx8="http://schemas.microsoft.com/office/drawing/2016/5/14/chartex" xmlns:cx7="http://schemas.microsoft.com/office/drawing/2016/5/13/chartex" xmlns:cx6="http://schemas.microsoft.com/office/drawing/2016/5/12/chartex" xmlns:cx5="http://schemas.microsoft.com/office/drawing/2016/5/11/chartex" xmlns:cx4="http://schemas.microsoft.com/office/drawing/2016/5/10/chartex" xmlns:cx3="http://schemas.microsoft.com/office/drawing/2016/5/9/chartex" xmlns:cx2="http://schemas.microsoft.com/office/drawing/2015/10/21/chartex" xmlns:cx1="http://schemas.microsoft.com/office/drawing/2015/9/8/chartex" xmlns:cx="http://schemas.microsoft.com/office/drawing/2014/chartex" xmlns:wpc="http://schemas.microsoft.com/office/word/2010/wordprocessingCanvas" xmlns="" val="0"/>
+                          <a14:useLocalDpi xmlns="" xmlns:wpc="http://schemas.microsoft.com/office/word/2010/wordprocessingCanvas" xmlns:cx="http://schemas.microsoft.com/office/drawing/2014/chartex" xmlns:cx1="http://schemas.microsoft.com/office/drawing/2015/9/8/chartex" xmlns:cx2="http://schemas.microsoft.com/office/drawing/2015/10/21/chartex" xmlns:cx3="http://schemas.microsoft.com/office/drawing/2016/5/9/chartex" xmlns:cx4="http://schemas.microsoft.com/office/drawing/2016/5/10/chartex" xmlns:cx5="http://schemas.microsoft.com/office/drawing/2016/5/11/chartex" xmlns:cx6="http://schemas.microsoft.com/office/drawing/2016/5/12/chartex" xmlns:cx7="http://schemas.microsoft.com/office/drawing/2016/5/13/chartex" xmlns:cx8="http://schemas.microsoft.com/office/drawing/2016/5/14/chartex" xmlns:mc="http://schemas.openxmlformats.org/markup-compatibility/2006" xmlns:aink="http://schemas.microsoft.com/office/drawing/2016/ink" xmlns:am3d="http://schemas.microsoft.com/office/drawing/2017/model3d" xmlns:o="urn:schemas-microsoft-com:office:office" xmlns:v="urn:schemas-microsoft-com:vml" xmlns:wp14="http://schemas.microsoft.com/office/word/2010/wordprocessingDrawing" xmlns:w10="urn:schemas-microsoft-com:office:word" xmlns:w="http://schemas.openxmlformats.org/wordprocessingml/2006/main" xmlns:w14="http://schemas.microsoft.com/office/word/2010/wordml" xmlns:w15="http://schemas.microsoft.com/office/word/2012/wordml" xmlns:w16cid="http://schemas.microsoft.com/office/word/2016/wordml/cid" xmlns:w16se="http://schemas.microsoft.com/office/word/2015/wordml/symex" xmlns:wpg="http://schemas.microsoft.com/office/word/2010/wordprocessingGroup" xmlns:wpi="http://schemas.microsoft.com/office/word/2010/wordprocessingInk" xmlns:wps="http://schemas.microsoft.com/office/word/2010/wordprocessingShape" xmlns:a14="http://schemas.microsoft.com/office/drawing/2010/main" val="0"/>
                         </a:ext>
                       </a:extLst>
                     </a:blip>
@@ -3946,7 +3926,7 @@
                     <a:blip r:embed="rId49" cstate="print">
                       <a:extLst>
                         <a:ext uri="{28A0092B-C50C-407E-A947-70E740481C1C}">
-                          <a14:useLocalDpi xmlns:a14="http://schemas.microsoft.com/office/drawing/2010/main" xmlns:wps="http://schemas.microsoft.com/office/word/2010/wordprocessingShape" xmlns:wpi="http://schemas.microsoft.com/office/word/2010/wordprocessingInk" xmlns:wpg="http://schemas.microsoft.com/office/word/2010/wordprocessingGroup" xmlns:w16se="http://schemas.microsoft.com/office/word/2015/wordml/symex" xmlns:w16cid="http://schemas.microsoft.com/office/word/2016/wordml/cid" xmlns:w15="http://schemas.microsoft.com/office/word/2012/wordml" xmlns:w14="http://schemas.microsoft.com/office/word/2010/wordml" xmlns:w="http://schemas.openxmlformats.org/wordprocessingml/2006/main" xmlns:w10="urn:schemas-microsoft-com:office:word" xmlns:wp14="http://schemas.microsoft.com/office/word/2010/wordprocessingDrawing" xmlns:v="urn:schemas-microsoft-com:vml" xmlns:o="urn:schemas-microsoft-com:office:office" xmlns:am3d="http://schemas.microsoft.com/office/drawing/2017/model3d" xmlns:aink="http://schemas.microsoft.com/office/drawing/2016/ink" xmlns:mc="http://schemas.openxmlformats.org/markup-compatibility/2006" xmlns:cx8="http://schemas.microsoft.com/office/drawing/2016/5/14/chartex" xmlns:cx7="http://schemas.microsoft.com/office/drawing/2016/5/13/chartex" xmlns:cx6="http://schemas.microsoft.com/office/drawing/2016/5/12/chartex" xmlns:cx5="http://schemas.microsoft.com/office/drawing/2016/5/11/chartex" xmlns:cx4="http://schemas.microsoft.com/office/drawing/2016/5/10/chartex" xmlns:cx3="http://schemas.microsoft.com/office/drawing/2016/5/9/chartex" xmlns:cx2="http://schemas.microsoft.com/office/drawing/2015/10/21/chartex" xmlns:cx1="http://schemas.microsoft.com/office/drawing/2015/9/8/chartex" xmlns:cx="http://schemas.microsoft.com/office/drawing/2014/chartex" xmlns:wpc="http://schemas.microsoft.com/office/word/2010/wordprocessingCanvas" xmlns="" val="0"/>
+                          <a14:useLocalDpi xmlns="" xmlns:wpc="http://schemas.microsoft.com/office/word/2010/wordprocessingCanvas" xmlns:cx="http://schemas.microsoft.com/office/drawing/2014/chartex" xmlns:cx1="http://schemas.microsoft.com/office/drawing/2015/9/8/chartex" xmlns:cx2="http://schemas.microsoft.com/office/drawing/2015/10/21/chartex" xmlns:cx3="http://schemas.microsoft.com/office/drawing/2016/5/9/chartex" xmlns:cx4="http://schemas.microsoft.com/office/drawing/2016/5/10/chartex" xmlns:cx5="http://schemas.microsoft.com/office/drawing/2016/5/11/chartex" xmlns:cx6="http://schemas.microsoft.com/office/drawing/2016/5/12/chartex" xmlns:cx7="http://schemas.microsoft.com/office/drawing/2016/5/13/chartex" xmlns:cx8="http://schemas.microsoft.com/office/drawing/2016/5/14/chartex" xmlns:mc="http://schemas.openxmlformats.org/markup-compatibility/2006" xmlns:aink="http://schemas.microsoft.com/office/drawing/2016/ink" xmlns:am3d="http://schemas.microsoft.com/office/drawing/2017/model3d" xmlns:o="urn:schemas-microsoft-com:office:office" xmlns:v="urn:schemas-microsoft-com:vml" xmlns:wp14="http://schemas.microsoft.com/office/word/2010/wordprocessingDrawing" xmlns:w10="urn:schemas-microsoft-com:office:word" xmlns:w="http://schemas.openxmlformats.org/wordprocessingml/2006/main" xmlns:w14="http://schemas.microsoft.com/office/word/2010/wordml" xmlns:w15="http://schemas.microsoft.com/office/word/2012/wordml" xmlns:w16cid="http://schemas.microsoft.com/office/word/2016/wordml/cid" xmlns:w16se="http://schemas.microsoft.com/office/word/2015/wordml/symex" xmlns:wpg="http://schemas.microsoft.com/office/word/2010/wordprocessingGroup" xmlns:wpi="http://schemas.microsoft.com/office/word/2010/wordprocessingInk" xmlns:wps="http://schemas.microsoft.com/office/word/2010/wordprocessingShape" xmlns:a14="http://schemas.microsoft.com/office/drawing/2010/main" val="0"/>
                         </a:ext>
                       </a:extLst>
                     </a:blip>
@@ -4016,8 +3996,8 @@
       <w:r>
         <w:t>array segment</w:t>
       </w:r>
-      <w:bookmarkStart w:id="0" w:name="_GoBack"/>
-      <w:bookmarkEnd w:id="0"/>
+      <w:bookmarkStart w:id="7" w:name="_GoBack"/>
+      <w:bookmarkEnd w:id="7"/>
       <w:r>
         <w:t xml:space="preserve"> as a buffer to read all bytes of our request:</w:t>
       </w:r>
@@ -4049,7 +4029,7 @@
                     <a:blip r:embed="rId50" cstate="print">
                       <a:extLst>
                         <a:ext uri="{28A0092B-C50C-407E-A947-70E740481C1C}">
-                          <a14:useLocalDpi xmlns:a14="http://schemas.microsoft.com/office/drawing/2010/main" xmlns:wps="http://schemas.microsoft.com/office/word/2010/wordprocessingShape" xmlns:wpi="http://schemas.microsoft.com/office/word/2010/wordprocessingInk" xmlns:wpg="http://schemas.microsoft.com/office/word/2010/wordprocessingGroup" xmlns:w16se="http://schemas.microsoft.com/office/word/2015/wordml/symex" xmlns:w16cid="http://schemas.microsoft.com/office/word/2016/wordml/cid" xmlns:w15="http://schemas.microsoft.com/office/word/2012/wordml" xmlns:w14="http://schemas.microsoft.com/office/word/2010/wordml" xmlns:w="http://schemas.openxmlformats.org/wordprocessingml/2006/main" xmlns:w10="urn:schemas-microsoft-com:office:word" xmlns:wp14="http://schemas.microsoft.com/office/word/2010/wordprocessingDrawing" xmlns:v="urn:schemas-microsoft-com:vml" xmlns:o="urn:schemas-microsoft-com:office:office" xmlns:am3d="http://schemas.microsoft.com/office/drawing/2017/model3d" xmlns:aink="http://schemas.microsoft.com/office/drawing/2016/ink" xmlns:mc="http://schemas.openxmlformats.org/markup-compatibility/2006" xmlns:cx8="http://schemas.microsoft.com/office/drawing/2016/5/14/chartex" xmlns:cx7="http://schemas.microsoft.com/office/drawing/2016/5/13/chartex" xmlns:cx6="http://schemas.microsoft.com/office/drawing/2016/5/12/chartex" xmlns:cx5="http://schemas.microsoft.com/office/drawing/2016/5/11/chartex" xmlns:cx4="http://schemas.microsoft.com/office/drawing/2016/5/10/chartex" xmlns:cx3="http://schemas.microsoft.com/office/drawing/2016/5/9/chartex" xmlns:cx2="http://schemas.microsoft.com/office/drawing/2015/10/21/chartex" xmlns:cx1="http://schemas.microsoft.com/office/drawing/2015/9/8/chartex" xmlns:cx="http://schemas.microsoft.com/office/drawing/2014/chartex" xmlns:wpc="http://schemas.microsoft.com/office/word/2010/wordprocessingCanvas" xmlns="" val="0"/>
+                          <a14:useLocalDpi xmlns="" xmlns:wpc="http://schemas.microsoft.com/office/word/2010/wordprocessingCanvas" xmlns:cx="http://schemas.microsoft.com/office/drawing/2014/chartex" xmlns:cx1="http://schemas.microsoft.com/office/drawing/2015/9/8/chartex" xmlns:cx2="http://schemas.microsoft.com/office/drawing/2015/10/21/chartex" xmlns:cx3="http://schemas.microsoft.com/office/drawing/2016/5/9/chartex" xmlns:cx4="http://schemas.microsoft.com/office/drawing/2016/5/10/chartex" xmlns:cx5="http://schemas.microsoft.com/office/drawing/2016/5/11/chartex" xmlns:cx6="http://schemas.microsoft.com/office/drawing/2016/5/12/chartex" xmlns:cx7="http://schemas.microsoft.com/office/drawing/2016/5/13/chartex" xmlns:cx8="http://schemas.microsoft.com/office/drawing/2016/5/14/chartex" xmlns:mc="http://schemas.openxmlformats.org/markup-compatibility/2006" xmlns:aink="http://schemas.microsoft.com/office/drawing/2016/ink" xmlns:am3d="http://schemas.microsoft.com/office/drawing/2017/model3d" xmlns:o="urn:schemas-microsoft-com:office:office" xmlns:v="urn:schemas-microsoft-com:vml" xmlns:wp14="http://schemas.microsoft.com/office/word/2010/wordprocessingDrawing" xmlns:w10="urn:schemas-microsoft-com:office:word" xmlns:w="http://schemas.openxmlformats.org/wordprocessingml/2006/main" xmlns:w14="http://schemas.microsoft.com/office/word/2010/wordml" xmlns:w15="http://schemas.microsoft.com/office/word/2012/wordml" xmlns:w16cid="http://schemas.microsoft.com/office/word/2016/wordml/cid" xmlns:w16se="http://schemas.microsoft.com/office/word/2015/wordml/symex" xmlns:wpg="http://schemas.microsoft.com/office/word/2010/wordprocessingGroup" xmlns:wpi="http://schemas.microsoft.com/office/word/2010/wordprocessingInk" xmlns:wps="http://schemas.microsoft.com/office/word/2010/wordprocessingShape" xmlns:a14="http://schemas.microsoft.com/office/drawing/2010/main" val="0"/>
                         </a:ext>
                       </a:extLst>
                     </a:blip>
@@ -4182,7 +4162,7 @@
                     <a:blip r:embed="rId53" cstate="print">
                       <a:extLst>
                         <a:ext uri="{28A0092B-C50C-407E-A947-70E740481C1C}">
-                          <a14:useLocalDpi xmlns:a14="http://schemas.microsoft.com/office/drawing/2010/main" xmlns:wps="http://schemas.microsoft.com/office/word/2010/wordprocessingShape" xmlns:wpi="http://schemas.microsoft.com/office/word/2010/wordprocessingInk" xmlns:wpg="http://schemas.microsoft.com/office/word/2010/wordprocessingGroup" xmlns:w16se="http://schemas.microsoft.com/office/word/2015/wordml/symex" xmlns:w16cid="http://schemas.microsoft.com/office/word/2016/wordml/cid" xmlns:w15="http://schemas.microsoft.com/office/word/2012/wordml" xmlns:w14="http://schemas.microsoft.com/office/word/2010/wordml" xmlns:w="http://schemas.openxmlformats.org/wordprocessingml/2006/main" xmlns:w10="urn:schemas-microsoft-com:office:word" xmlns:wp14="http://schemas.microsoft.com/office/word/2010/wordprocessingDrawing" xmlns:v="urn:schemas-microsoft-com:vml" xmlns:o="urn:schemas-microsoft-com:office:office" xmlns:am3d="http://schemas.microsoft.com/office/drawing/2017/model3d" xmlns:aink="http://schemas.microsoft.com/office/drawing/2016/ink" xmlns:mc="http://schemas.openxmlformats.org/markup-compatibility/2006" xmlns:cx8="http://schemas.microsoft.com/office/drawing/2016/5/14/chartex" xmlns:cx7="http://schemas.microsoft.com/office/drawing/2016/5/13/chartex" xmlns:cx6="http://schemas.microsoft.com/office/drawing/2016/5/12/chartex" xmlns:cx5="http://schemas.microsoft.com/office/drawing/2016/5/11/chartex" xmlns:cx4="http://schemas.microsoft.com/office/drawing/2016/5/10/chartex" xmlns:cx3="http://schemas.microsoft.com/office/drawing/2016/5/9/chartex" xmlns:cx2="http://schemas.microsoft.com/office/drawing/2015/10/21/chartex" xmlns:cx1="http://schemas.microsoft.com/office/drawing/2015/9/8/chartex" xmlns:cx="http://schemas.microsoft.com/office/drawing/2014/chartex" xmlns:wpc="http://schemas.microsoft.com/office/word/2010/wordprocessingCanvas" xmlns="" val="0"/>
+                          <a14:useLocalDpi xmlns="" xmlns:wpc="http://schemas.microsoft.com/office/word/2010/wordprocessingCanvas" xmlns:cx="http://schemas.microsoft.com/office/drawing/2014/chartex" xmlns:cx1="http://schemas.microsoft.com/office/drawing/2015/9/8/chartex" xmlns:cx2="http://schemas.microsoft.com/office/drawing/2015/10/21/chartex" xmlns:cx3="http://schemas.microsoft.com/office/drawing/2016/5/9/chartex" xmlns:cx4="http://schemas.microsoft.com/office/drawing/2016/5/10/chartex" xmlns:cx5="http://schemas.microsoft.com/office/drawing/2016/5/11/chartex" xmlns:cx6="http://schemas.microsoft.com/office/drawing/2016/5/12/chartex" xmlns:cx7="http://schemas.microsoft.com/office/drawing/2016/5/13/chartex" xmlns:cx8="http://schemas.microsoft.com/office/drawing/2016/5/14/chartex" xmlns:mc="http://schemas.openxmlformats.org/markup-compatibility/2006" xmlns:aink="http://schemas.microsoft.com/office/drawing/2016/ink" xmlns:am3d="http://schemas.microsoft.com/office/drawing/2017/model3d" xmlns:o="urn:schemas-microsoft-com:office:office" xmlns:v="urn:schemas-microsoft-com:vml" xmlns:wp14="http://schemas.microsoft.com/office/word/2010/wordprocessingDrawing" xmlns:w10="urn:schemas-microsoft-com:office:word" xmlns:w="http://schemas.openxmlformats.org/wordprocessingml/2006/main" xmlns:w14="http://schemas.microsoft.com/office/word/2010/wordml" xmlns:w15="http://schemas.microsoft.com/office/word/2012/wordml" xmlns:w16cid="http://schemas.microsoft.com/office/word/2016/wordml/cid" xmlns:w16se="http://schemas.microsoft.com/office/word/2015/wordml/symex" xmlns:wpg="http://schemas.microsoft.com/office/word/2010/wordprocessingGroup" xmlns:wpi="http://schemas.microsoft.com/office/word/2010/wordprocessingInk" xmlns:wps="http://schemas.microsoft.com/office/word/2010/wordprocessingShape" xmlns:a14="http://schemas.microsoft.com/office/drawing/2010/main" val="0"/>
                         </a:ext>
                       </a:extLst>
                     </a:blip>
@@ -4319,7 +4299,7 @@
                     <a:blip r:embed="rId54" cstate="print">
                       <a:extLst>
                         <a:ext uri="{28A0092B-C50C-407E-A947-70E740481C1C}">
-                          <a14:useLocalDpi xmlns:a14="http://schemas.microsoft.com/office/drawing/2010/main" xmlns:wps="http://schemas.microsoft.com/office/word/2010/wordprocessingShape" xmlns:wpi="http://schemas.microsoft.com/office/word/2010/wordprocessingInk" xmlns:wpg="http://schemas.microsoft.com/office/word/2010/wordprocessingGroup" xmlns:w16se="http://schemas.microsoft.com/office/word/2015/wordml/symex" xmlns:w16cid="http://schemas.microsoft.com/office/word/2016/wordml/cid" xmlns:w15="http://schemas.microsoft.com/office/word/2012/wordml" xmlns:w14="http://schemas.microsoft.com/office/word/2010/wordml" xmlns:w="http://schemas.openxmlformats.org/wordprocessingml/2006/main" xmlns:w10="urn:schemas-microsoft-com:office:word" xmlns:wp14="http://schemas.microsoft.com/office/word/2010/wordprocessingDrawing" xmlns:v="urn:schemas-microsoft-com:vml" xmlns:o="urn:schemas-microsoft-com:office:office" xmlns:am3d="http://schemas.microsoft.com/office/drawing/2017/model3d" xmlns:aink="http://schemas.microsoft.com/office/drawing/2016/ink" xmlns:mc="http://schemas.openxmlformats.org/markup-compatibility/2006" xmlns:cx8="http://schemas.microsoft.com/office/drawing/2016/5/14/chartex" xmlns:cx7="http://schemas.microsoft.com/office/drawing/2016/5/13/chartex" xmlns:cx6="http://schemas.microsoft.com/office/drawing/2016/5/12/chartex" xmlns:cx5="http://schemas.microsoft.com/office/drawing/2016/5/11/chartex" xmlns:cx4="http://schemas.microsoft.com/office/drawing/2016/5/10/chartex" xmlns:cx3="http://schemas.microsoft.com/office/drawing/2016/5/9/chartex" xmlns:cx2="http://schemas.microsoft.com/office/drawing/2015/10/21/chartex" xmlns:cx1="http://schemas.microsoft.com/office/drawing/2015/9/8/chartex" xmlns:cx="http://schemas.microsoft.com/office/drawing/2014/chartex" xmlns:wpc="http://schemas.microsoft.com/office/word/2010/wordprocessingCanvas" xmlns="" val="0"/>
+                          <a14:useLocalDpi xmlns="" xmlns:wpc="http://schemas.microsoft.com/office/word/2010/wordprocessingCanvas" xmlns:cx="http://schemas.microsoft.com/office/drawing/2014/chartex" xmlns:cx1="http://schemas.microsoft.com/office/drawing/2015/9/8/chartex" xmlns:cx2="http://schemas.microsoft.com/office/drawing/2015/10/21/chartex" xmlns:cx3="http://schemas.microsoft.com/office/drawing/2016/5/9/chartex" xmlns:cx4="http://schemas.microsoft.com/office/drawing/2016/5/10/chartex" xmlns:cx5="http://schemas.microsoft.com/office/drawing/2016/5/11/chartex" xmlns:cx6="http://schemas.microsoft.com/office/drawing/2016/5/12/chartex" xmlns:cx7="http://schemas.microsoft.com/office/drawing/2016/5/13/chartex" xmlns:cx8="http://schemas.microsoft.com/office/drawing/2016/5/14/chartex" xmlns:mc="http://schemas.openxmlformats.org/markup-compatibility/2006" xmlns:aink="http://schemas.microsoft.com/office/drawing/2016/ink" xmlns:am3d="http://schemas.microsoft.com/office/drawing/2017/model3d" xmlns:o="urn:schemas-microsoft-com:office:office" xmlns:v="urn:schemas-microsoft-com:vml" xmlns:wp14="http://schemas.microsoft.com/office/word/2010/wordprocessingDrawing" xmlns:w10="urn:schemas-microsoft-com:office:word" xmlns:w="http://schemas.openxmlformats.org/wordprocessingml/2006/main" xmlns:w14="http://schemas.microsoft.com/office/word/2010/wordml" xmlns:w15="http://schemas.microsoft.com/office/word/2012/wordml" xmlns:w16cid="http://schemas.microsoft.com/office/word/2016/wordml/cid" xmlns:w16se="http://schemas.microsoft.com/office/word/2015/wordml/symex" xmlns:wpg="http://schemas.microsoft.com/office/word/2010/wordprocessingGroup" xmlns:wpi="http://schemas.microsoft.com/office/word/2010/wordprocessingInk" xmlns:wps="http://schemas.microsoft.com/office/word/2010/wordprocessingShape" xmlns:a14="http://schemas.microsoft.com/office/drawing/2010/main" val="0"/>
                         </a:ext>
                       </a:extLst>
                     </a:blip>
@@ -4398,7 +4378,7 @@
                     <a:blip r:embed="rId55" cstate="print">
                       <a:extLst>
                         <a:ext uri="{28A0092B-C50C-407E-A947-70E740481C1C}">
-                          <a14:useLocalDpi xmlns:a14="http://schemas.microsoft.com/office/drawing/2010/main" xmlns:wps="http://schemas.microsoft.com/office/word/2010/wordprocessingShape" xmlns:wpi="http://schemas.microsoft.com/office/word/2010/wordprocessingInk" xmlns:wpg="http://schemas.microsoft.com/office/word/2010/wordprocessingGroup" xmlns:w16se="http://schemas.microsoft.com/office/word/2015/wordml/symex" xmlns:w16cid="http://schemas.microsoft.com/office/word/2016/wordml/cid" xmlns:w15="http://schemas.microsoft.com/office/word/2012/wordml" xmlns:w14="http://schemas.microsoft.com/office/word/2010/wordml" xmlns:w="http://schemas.openxmlformats.org/wordprocessingml/2006/main" xmlns:w10="urn:schemas-microsoft-com:office:word" xmlns:wp14="http://schemas.microsoft.com/office/word/2010/wordprocessingDrawing" xmlns:v="urn:schemas-microsoft-com:vml" xmlns:o="urn:schemas-microsoft-com:office:office" xmlns:am3d="http://schemas.microsoft.com/office/drawing/2017/model3d" xmlns:aink="http://schemas.microsoft.com/office/drawing/2016/ink" xmlns:mc="http://schemas.openxmlformats.org/markup-compatibility/2006" xmlns:cx8="http://schemas.microsoft.com/office/drawing/2016/5/14/chartex" xmlns:cx7="http://schemas.microsoft.com/office/drawing/2016/5/13/chartex" xmlns:cx6="http://schemas.microsoft.com/office/drawing/2016/5/12/chartex" xmlns:cx5="http://schemas.microsoft.com/office/drawing/2016/5/11/chartex" xmlns:cx4="http://schemas.microsoft.com/office/drawing/2016/5/10/chartex" xmlns:cx3="http://schemas.microsoft.com/office/drawing/2016/5/9/chartex" xmlns:cx2="http://schemas.microsoft.com/office/drawing/2015/10/21/chartex" xmlns:cx1="http://schemas.microsoft.com/office/drawing/2015/9/8/chartex" xmlns:cx="http://schemas.microsoft.com/office/drawing/2014/chartex" xmlns:wpc="http://schemas.microsoft.com/office/word/2010/wordprocessingCanvas" xmlns="" val="0"/>
+                          <a14:useLocalDpi xmlns="" xmlns:wpc="http://schemas.microsoft.com/office/word/2010/wordprocessingCanvas" xmlns:cx="http://schemas.microsoft.com/office/drawing/2014/chartex" xmlns:cx1="http://schemas.microsoft.com/office/drawing/2015/9/8/chartex" xmlns:cx2="http://schemas.microsoft.com/office/drawing/2015/10/21/chartex" xmlns:cx3="http://schemas.microsoft.com/office/drawing/2016/5/9/chartex" xmlns:cx4="http://schemas.microsoft.com/office/drawing/2016/5/10/chartex" xmlns:cx5="http://schemas.microsoft.com/office/drawing/2016/5/11/chartex" xmlns:cx6="http://schemas.microsoft.com/office/drawing/2016/5/12/chartex" xmlns:cx7="http://schemas.microsoft.com/office/drawing/2016/5/13/chartex" xmlns:cx8="http://schemas.microsoft.com/office/drawing/2016/5/14/chartex" xmlns:mc="http://schemas.openxmlformats.org/markup-compatibility/2006" xmlns:aink="http://schemas.microsoft.com/office/drawing/2016/ink" xmlns:am3d="http://schemas.microsoft.com/office/drawing/2017/model3d" xmlns:o="urn:schemas-microsoft-com:office:office" xmlns:v="urn:schemas-microsoft-com:vml" xmlns:wp14="http://schemas.microsoft.com/office/word/2010/wordprocessingDrawing" xmlns:w10="urn:schemas-microsoft-com:office:word" xmlns:w="http://schemas.openxmlformats.org/wordprocessingml/2006/main" xmlns:w14="http://schemas.microsoft.com/office/word/2010/wordml" xmlns:w15="http://schemas.microsoft.com/office/word/2012/wordml" xmlns:w16cid="http://schemas.microsoft.com/office/word/2016/wordml/cid" xmlns:w16se="http://schemas.microsoft.com/office/word/2015/wordml/symex" xmlns:wpg="http://schemas.microsoft.com/office/word/2010/wordprocessingGroup" xmlns:wpi="http://schemas.microsoft.com/office/word/2010/wordprocessingInk" xmlns:wps="http://schemas.microsoft.com/office/word/2010/wordprocessingShape" xmlns:a14="http://schemas.microsoft.com/office/drawing/2010/main" val="0"/>
                         </a:ext>
                       </a:extLst>
                     </a:blip>
@@ -4506,7 +4486,7 @@
                     <a:blip r:embed="rId56" cstate="print">
                       <a:extLst>
                         <a:ext uri="{28A0092B-C50C-407E-A947-70E740481C1C}">
-                          <a14:useLocalDpi xmlns:a14="http://schemas.microsoft.com/office/drawing/2010/main" xmlns:wps="http://schemas.microsoft.com/office/word/2010/wordprocessingShape" xmlns:wpi="http://schemas.microsoft.com/office/word/2010/wordprocessingInk" xmlns:wpg="http://schemas.microsoft.com/office/word/2010/wordprocessingGroup" xmlns:w16se="http://schemas.microsoft.com/office/word/2015/wordml/symex" xmlns:w16cid="http://schemas.microsoft.com/office/word/2016/wordml/cid" xmlns:w15="http://schemas.microsoft.com/office/word/2012/wordml" xmlns:w14="http://schemas.microsoft.com/office/word/2010/wordml" xmlns:w="http://schemas.openxmlformats.org/wordprocessingml/2006/main" xmlns:w10="urn:schemas-microsoft-com:office:word" xmlns:wp14="http://schemas.microsoft.com/office/word/2010/wordprocessingDrawing" xmlns:v="urn:schemas-microsoft-com:vml" xmlns:o="urn:schemas-microsoft-com:office:office" xmlns:am3d="http://schemas.microsoft.com/office/drawing/2017/model3d" xmlns:aink="http://schemas.microsoft.com/office/drawing/2016/ink" xmlns:mc="http://schemas.openxmlformats.org/markup-compatibility/2006" xmlns:cx8="http://schemas.microsoft.com/office/drawing/2016/5/14/chartex" xmlns:cx7="http://schemas.microsoft.com/office/drawing/2016/5/13/chartex" xmlns:cx6="http://schemas.microsoft.com/office/drawing/2016/5/12/chartex" xmlns:cx5="http://schemas.microsoft.com/office/drawing/2016/5/11/chartex" xmlns:cx4="http://schemas.microsoft.com/office/drawing/2016/5/10/chartex" xmlns:cx3="http://schemas.microsoft.com/office/drawing/2016/5/9/chartex" xmlns:cx2="http://schemas.microsoft.com/office/drawing/2015/10/21/chartex" xmlns:cx1="http://schemas.microsoft.com/office/drawing/2015/9/8/chartex" xmlns:cx="http://schemas.microsoft.com/office/drawing/2014/chartex" xmlns:wpc="http://schemas.microsoft.com/office/word/2010/wordprocessingCanvas" xmlns="" val="0"/>
+                          <a14:useLocalDpi xmlns="" xmlns:wpc="http://schemas.microsoft.com/office/word/2010/wordprocessingCanvas" xmlns:cx="http://schemas.microsoft.com/office/drawing/2014/chartex" xmlns:cx1="http://schemas.microsoft.com/office/drawing/2015/9/8/chartex" xmlns:cx2="http://schemas.microsoft.com/office/drawing/2015/10/21/chartex" xmlns:cx3="http://schemas.microsoft.com/office/drawing/2016/5/9/chartex" xmlns:cx4="http://schemas.microsoft.com/office/drawing/2016/5/10/chartex" xmlns:cx5="http://schemas.microsoft.com/office/drawing/2016/5/11/chartex" xmlns:cx6="http://schemas.microsoft.com/office/drawing/2016/5/12/chartex" xmlns:cx7="http://schemas.microsoft.com/office/drawing/2016/5/13/chartex" xmlns:cx8="http://schemas.microsoft.com/office/drawing/2016/5/14/chartex" xmlns:mc="http://schemas.openxmlformats.org/markup-compatibility/2006" xmlns:aink="http://schemas.microsoft.com/office/drawing/2016/ink" xmlns:am3d="http://schemas.microsoft.com/office/drawing/2017/model3d" xmlns:o="urn:schemas-microsoft-com:office:office" xmlns:v="urn:schemas-microsoft-com:vml" xmlns:wp14="http://schemas.microsoft.com/office/word/2010/wordprocessingDrawing" xmlns:w10="urn:schemas-microsoft-com:office:word" xmlns:w="http://schemas.openxmlformats.org/wordprocessingml/2006/main" xmlns:w14="http://schemas.microsoft.com/office/word/2010/wordml" xmlns:w15="http://schemas.microsoft.com/office/word/2012/wordml" xmlns:w16cid="http://schemas.microsoft.com/office/word/2016/wordml/cid" xmlns:w16se="http://schemas.microsoft.com/office/word/2015/wordml/symex" xmlns:wpg="http://schemas.microsoft.com/office/word/2010/wordprocessingGroup" xmlns:wpi="http://schemas.microsoft.com/office/word/2010/wordprocessingInk" xmlns:wps="http://schemas.microsoft.com/office/word/2010/wordprocessingShape" xmlns:a14="http://schemas.microsoft.com/office/drawing/2010/main" val="0"/>
                         </a:ext>
                       </a:extLst>
                     </a:blip>
@@ -4605,7 +4585,7 @@
                     <a:blip r:embed="rId57" cstate="print">
                       <a:extLst>
                         <a:ext uri="{28A0092B-C50C-407E-A947-70E740481C1C}">
-                          <a14:useLocalDpi xmlns:a14="http://schemas.microsoft.com/office/drawing/2010/main" xmlns:wps="http://schemas.microsoft.com/office/word/2010/wordprocessingShape" xmlns:wpi="http://schemas.microsoft.com/office/word/2010/wordprocessingInk" xmlns:wpg="http://schemas.microsoft.com/office/word/2010/wordprocessingGroup" xmlns:w16se="http://schemas.microsoft.com/office/word/2015/wordml/symex" xmlns:w16cid="http://schemas.microsoft.com/office/word/2016/wordml/cid" xmlns:w15="http://schemas.microsoft.com/office/word/2012/wordml" xmlns:w14="http://schemas.microsoft.com/office/word/2010/wordml" xmlns:w="http://schemas.openxmlformats.org/wordprocessingml/2006/main" xmlns:w10="urn:schemas-microsoft-com:office:word" xmlns:wp14="http://schemas.microsoft.com/office/word/2010/wordprocessingDrawing" xmlns:v="urn:schemas-microsoft-com:vml" xmlns:o="urn:schemas-microsoft-com:office:office" xmlns:am3d="http://schemas.microsoft.com/office/drawing/2017/model3d" xmlns:aink="http://schemas.microsoft.com/office/drawing/2016/ink" xmlns:mc="http://schemas.openxmlformats.org/markup-compatibility/2006" xmlns:cx8="http://schemas.microsoft.com/office/drawing/2016/5/14/chartex" xmlns:cx7="http://schemas.microsoft.com/office/drawing/2016/5/13/chartex" xmlns:cx6="http://schemas.microsoft.com/office/drawing/2016/5/12/chartex" xmlns:cx5="http://schemas.microsoft.com/office/drawing/2016/5/11/chartex" xmlns:cx4="http://schemas.microsoft.com/office/drawing/2016/5/10/chartex" xmlns:cx3="http://schemas.microsoft.com/office/drawing/2016/5/9/chartex" xmlns:cx2="http://schemas.microsoft.com/office/drawing/2015/10/21/chartex" xmlns:cx1="http://schemas.microsoft.com/office/drawing/2015/9/8/chartex" xmlns:cx="http://schemas.microsoft.com/office/drawing/2014/chartex" xmlns:wpc="http://schemas.microsoft.com/office/word/2010/wordprocessingCanvas" xmlns="" val="0"/>
+                          <a14:useLocalDpi xmlns="" xmlns:wpc="http://schemas.microsoft.com/office/word/2010/wordprocessingCanvas" xmlns:cx="http://schemas.microsoft.com/office/drawing/2014/chartex" xmlns:cx1="http://schemas.microsoft.com/office/drawing/2015/9/8/chartex" xmlns:cx2="http://schemas.microsoft.com/office/drawing/2015/10/21/chartex" xmlns:cx3="http://schemas.microsoft.com/office/drawing/2016/5/9/chartex" xmlns:cx4="http://schemas.microsoft.com/office/drawing/2016/5/10/chartex" xmlns:cx5="http://schemas.microsoft.com/office/drawing/2016/5/11/chartex" xmlns:cx6="http://schemas.microsoft.com/office/drawing/2016/5/12/chartex" xmlns:cx7="http://schemas.microsoft.com/office/drawing/2016/5/13/chartex" xmlns:cx8="http://schemas.microsoft.com/office/drawing/2016/5/14/chartex" xmlns:mc="http://schemas.openxmlformats.org/markup-compatibility/2006" xmlns:aink="http://schemas.microsoft.com/office/drawing/2016/ink" xmlns:am3d="http://schemas.microsoft.com/office/drawing/2017/model3d" xmlns:o="urn:schemas-microsoft-com:office:office" xmlns:v="urn:schemas-microsoft-com:vml" xmlns:wp14="http://schemas.microsoft.com/office/word/2010/wordprocessingDrawing" xmlns:w10="urn:schemas-microsoft-com:office:word" xmlns:w="http://schemas.openxmlformats.org/wordprocessingml/2006/main" xmlns:w14="http://schemas.microsoft.com/office/word/2010/wordml" xmlns:w15="http://schemas.microsoft.com/office/word/2012/wordml" xmlns:w16cid="http://schemas.microsoft.com/office/word/2016/wordml/cid" xmlns:w16se="http://schemas.microsoft.com/office/word/2015/wordml/symex" xmlns:wpg="http://schemas.microsoft.com/office/word/2010/wordprocessingGroup" xmlns:wpi="http://schemas.microsoft.com/office/word/2010/wordprocessingInk" xmlns:wps="http://schemas.microsoft.com/office/word/2010/wordprocessingShape" xmlns:a14="http://schemas.microsoft.com/office/drawing/2010/main" val="0"/>
                         </a:ext>
                       </a:extLst>
                     </a:blip>
@@ -4667,7 +4647,7 @@
                     <a:blip r:embed="rId58" cstate="print">
                       <a:extLst>
                         <a:ext uri="{28A0092B-C50C-407E-A947-70E740481C1C}">
-                          <a14:useLocalDpi xmlns:a14="http://schemas.microsoft.com/office/drawing/2010/main" xmlns:wps="http://schemas.microsoft.com/office/word/2010/wordprocessingShape" xmlns:wpi="http://schemas.microsoft.com/office/word/2010/wordprocessingInk" xmlns:wpg="http://schemas.microsoft.com/office/word/2010/wordprocessingGroup" xmlns:w16se="http://schemas.microsoft.com/office/word/2015/wordml/symex" xmlns:w16cid="http://schemas.microsoft.com/office/word/2016/wordml/cid" xmlns:w15="http://schemas.microsoft.com/office/word/2012/wordml" xmlns:w14="http://schemas.microsoft.com/office/word/2010/wordml" xmlns:w="http://schemas.openxmlformats.org/wordprocessingml/2006/main" xmlns:w10="urn:schemas-microsoft-com:office:word" xmlns:wp14="http://schemas.microsoft.com/office/word/2010/wordprocessingDrawing" xmlns:v="urn:schemas-microsoft-com:vml" xmlns:o="urn:schemas-microsoft-com:office:office" xmlns:am3d="http://schemas.microsoft.com/office/drawing/2017/model3d" xmlns:aink="http://schemas.microsoft.com/office/drawing/2016/ink" xmlns:mc="http://schemas.openxmlformats.org/markup-compatibility/2006" xmlns:cx8="http://schemas.microsoft.com/office/drawing/2016/5/14/chartex" xmlns:cx7="http://schemas.microsoft.com/office/drawing/2016/5/13/chartex" xmlns:cx6="http://schemas.microsoft.com/office/drawing/2016/5/12/chartex" xmlns:cx5="http://schemas.microsoft.com/office/drawing/2016/5/11/chartex" xmlns:cx4="http://schemas.microsoft.com/office/drawing/2016/5/10/chartex" xmlns:cx3="http://schemas.microsoft.com/office/drawing/2016/5/9/chartex" xmlns:cx2="http://schemas.microsoft.com/office/drawing/2015/10/21/chartex" xmlns:cx1="http://schemas.microsoft.com/office/drawing/2015/9/8/chartex" xmlns:cx="http://schemas.microsoft.com/office/drawing/2014/chartex" xmlns:wpc="http://schemas.microsoft.com/office/word/2010/wordprocessingCanvas" xmlns="" val="0"/>
+                          <a14:useLocalDpi xmlns="" xmlns:wpc="http://schemas.microsoft.com/office/word/2010/wordprocessingCanvas" xmlns:cx="http://schemas.microsoft.com/office/drawing/2014/chartex" xmlns:cx1="http://schemas.microsoft.com/office/drawing/2015/9/8/chartex" xmlns:cx2="http://schemas.microsoft.com/office/drawing/2015/10/21/chartex" xmlns:cx3="http://schemas.microsoft.com/office/drawing/2016/5/9/chartex" xmlns:cx4="http://schemas.microsoft.com/office/drawing/2016/5/10/chartex" xmlns:cx5="http://schemas.microsoft.com/office/drawing/2016/5/11/chartex" xmlns:cx6="http://schemas.microsoft.com/office/drawing/2016/5/12/chartex" xmlns:cx7="http://schemas.microsoft.com/office/drawing/2016/5/13/chartex" xmlns:cx8="http://schemas.microsoft.com/office/drawing/2016/5/14/chartex" xmlns:mc="http://schemas.openxmlformats.org/markup-compatibility/2006" xmlns:aink="http://schemas.microsoft.com/office/drawing/2016/ink" xmlns:am3d="http://schemas.microsoft.com/office/drawing/2017/model3d" xmlns:o="urn:schemas-microsoft-com:office:office" xmlns:v="urn:schemas-microsoft-com:vml" xmlns:wp14="http://schemas.microsoft.com/office/word/2010/wordprocessingDrawing" xmlns:w10="urn:schemas-microsoft-com:office:word" xmlns:w="http://schemas.openxmlformats.org/wordprocessingml/2006/main" xmlns:w14="http://schemas.microsoft.com/office/word/2010/wordml" xmlns:w15="http://schemas.microsoft.com/office/word/2012/wordml" xmlns:w16cid="http://schemas.microsoft.com/office/word/2016/wordml/cid" xmlns:w16se="http://schemas.microsoft.com/office/word/2015/wordml/symex" xmlns:wpg="http://schemas.microsoft.com/office/word/2010/wordprocessingGroup" xmlns:wpi="http://schemas.microsoft.com/office/word/2010/wordprocessingInk" xmlns:wps="http://schemas.microsoft.com/office/word/2010/wordprocessingShape" xmlns:a14="http://schemas.microsoft.com/office/drawing/2010/main" val="0"/>
                         </a:ext>
                       </a:extLst>
                     </a:blip>
@@ -4770,7 +4750,7 @@
                     <a:blip r:embed="rId59" cstate="print">
                       <a:extLst>
                         <a:ext uri="{28A0092B-C50C-407E-A947-70E740481C1C}">
-                          <a14:useLocalDpi xmlns:a14="http://schemas.microsoft.com/office/drawing/2010/main" xmlns:wps="http://schemas.microsoft.com/office/word/2010/wordprocessingShape" xmlns:wpi="http://schemas.microsoft.com/office/word/2010/wordprocessingInk" xmlns:wpg="http://schemas.microsoft.com/office/word/2010/wordprocessingGroup" xmlns:w16se="http://schemas.microsoft.com/office/word/2015/wordml/symex" xmlns:w16cid="http://schemas.microsoft.com/office/word/2016/wordml/cid" xmlns:w15="http://schemas.microsoft.com/office/word/2012/wordml" xmlns:w14="http://schemas.microsoft.com/office/word/2010/wordml" xmlns:w="http://schemas.openxmlformats.org/wordprocessingml/2006/main" xmlns:w10="urn:schemas-microsoft-com:office:word" xmlns:wp14="http://schemas.microsoft.com/office/word/2010/wordprocessingDrawing" xmlns:v="urn:schemas-microsoft-com:vml" xmlns:o="urn:schemas-microsoft-com:office:office" xmlns:am3d="http://schemas.microsoft.com/office/drawing/2017/model3d" xmlns:aink="http://schemas.microsoft.com/office/drawing/2016/ink" xmlns:mc="http://schemas.openxmlformats.org/markup-compatibility/2006" xmlns:cx8="http://schemas.microsoft.com/office/drawing/2016/5/14/chartex" xmlns:cx7="http://schemas.microsoft.com/office/drawing/2016/5/13/chartex" xmlns:cx6="http://schemas.microsoft.com/office/drawing/2016/5/12/chartex" xmlns:cx5="http://schemas.microsoft.com/office/drawing/2016/5/11/chartex" xmlns:cx4="http://schemas.microsoft.com/office/drawing/2016/5/10/chartex" xmlns:cx3="http://schemas.microsoft.com/office/drawing/2016/5/9/chartex" xmlns:cx2="http://schemas.microsoft.com/office/drawing/2015/10/21/chartex" xmlns:cx1="http://schemas.microsoft.com/office/drawing/2015/9/8/chartex" xmlns:cx="http://schemas.microsoft.com/office/drawing/2014/chartex" xmlns:wpc="http://schemas.microsoft.com/office/word/2010/wordprocessingCanvas" xmlns="" val="0"/>
+                          <a14:useLocalDpi xmlns="" xmlns:wpc="http://schemas.microsoft.com/office/word/2010/wordprocessingCanvas" xmlns:cx="http://schemas.microsoft.com/office/drawing/2014/chartex" xmlns:cx1="http://schemas.microsoft.com/office/drawing/2015/9/8/chartex" xmlns:cx2="http://schemas.microsoft.com/office/drawing/2015/10/21/chartex" xmlns:cx3="http://schemas.microsoft.com/office/drawing/2016/5/9/chartex" xmlns:cx4="http://schemas.microsoft.com/office/drawing/2016/5/10/chartex" xmlns:cx5="http://schemas.microsoft.com/office/drawing/2016/5/11/chartex" xmlns:cx6="http://schemas.microsoft.com/office/drawing/2016/5/12/chartex" xmlns:cx7="http://schemas.microsoft.com/office/drawing/2016/5/13/chartex" xmlns:cx8="http://schemas.microsoft.com/office/drawing/2016/5/14/chartex" xmlns:mc="http://schemas.openxmlformats.org/markup-compatibility/2006" xmlns:aink="http://schemas.microsoft.com/office/drawing/2016/ink" xmlns:am3d="http://schemas.microsoft.com/office/drawing/2017/model3d" xmlns:o="urn:schemas-microsoft-com:office:office" xmlns:v="urn:schemas-microsoft-com:vml" xmlns:wp14="http://schemas.microsoft.com/office/word/2010/wordprocessingDrawing" xmlns:w10="urn:schemas-microsoft-com:office:word" xmlns:w="http://schemas.openxmlformats.org/wordprocessingml/2006/main" xmlns:w14="http://schemas.microsoft.com/office/word/2010/wordml" xmlns:w15="http://schemas.microsoft.com/office/word/2012/wordml" xmlns:w16cid="http://schemas.microsoft.com/office/word/2016/wordml/cid" xmlns:w16se="http://schemas.microsoft.com/office/word/2015/wordml/symex" xmlns:wpg="http://schemas.microsoft.com/office/word/2010/wordprocessingGroup" xmlns:wpi="http://schemas.microsoft.com/office/word/2010/wordprocessingInk" xmlns:wps="http://schemas.microsoft.com/office/word/2010/wordprocessingShape" xmlns:a14="http://schemas.microsoft.com/office/drawing/2010/main" val="0"/>
                         </a:ext>
                       </a:extLst>
                     </a:blip>
@@ -4837,7 +4817,7 @@
                     <a:blip r:embed="rId60" cstate="print">
                       <a:extLst>
                         <a:ext uri="{28A0092B-C50C-407E-A947-70E740481C1C}">
-                          <a14:useLocalDpi xmlns:a14="http://schemas.microsoft.com/office/drawing/2010/main" xmlns:wps="http://schemas.microsoft.com/office/word/2010/wordprocessingShape" xmlns:wpi="http://schemas.microsoft.com/office/word/2010/wordprocessingInk" xmlns:wpg="http://schemas.microsoft.com/office/word/2010/wordprocessingGroup" xmlns:w16se="http://schemas.microsoft.com/office/word/2015/wordml/symex" xmlns:w16cid="http://schemas.microsoft.com/office/word/2016/wordml/cid" xmlns:w15="http://schemas.microsoft.com/office/word/2012/wordml" xmlns:w14="http://schemas.microsoft.com/office/word/2010/wordml" xmlns:w="http://schemas.openxmlformats.org/wordprocessingml/2006/main" xmlns:w10="urn:schemas-microsoft-com:office:word" xmlns:wp14="http://schemas.microsoft.com/office/word/2010/wordprocessingDrawing" xmlns:v="urn:schemas-microsoft-com:vml" xmlns:o="urn:schemas-microsoft-com:office:office" xmlns:am3d="http://schemas.microsoft.com/office/drawing/2017/model3d" xmlns:aink="http://schemas.microsoft.com/office/drawing/2016/ink" xmlns:mc="http://schemas.openxmlformats.org/markup-compatibility/2006" xmlns:cx8="http://schemas.microsoft.com/office/drawing/2016/5/14/chartex" xmlns:cx7="http://schemas.microsoft.com/office/drawing/2016/5/13/chartex" xmlns:cx6="http://schemas.microsoft.com/office/drawing/2016/5/12/chartex" xmlns:cx5="http://schemas.microsoft.com/office/drawing/2016/5/11/chartex" xmlns:cx4="http://schemas.microsoft.com/office/drawing/2016/5/10/chartex" xmlns:cx3="http://schemas.microsoft.com/office/drawing/2016/5/9/chartex" xmlns:cx2="http://schemas.microsoft.com/office/drawing/2015/10/21/chartex" xmlns:cx1="http://schemas.microsoft.com/office/drawing/2015/9/8/chartex" xmlns:cx="http://schemas.microsoft.com/office/drawing/2014/chartex" xmlns:wpc="http://schemas.microsoft.com/office/word/2010/wordprocessingCanvas" xmlns="" val="0"/>
+                          <a14:useLocalDpi xmlns="" xmlns:wpc="http://schemas.microsoft.com/office/word/2010/wordprocessingCanvas" xmlns:cx="http://schemas.microsoft.com/office/drawing/2014/chartex" xmlns:cx1="http://schemas.microsoft.com/office/drawing/2015/9/8/chartex" xmlns:cx2="http://schemas.microsoft.com/office/drawing/2015/10/21/chartex" xmlns:cx3="http://schemas.microsoft.com/office/drawing/2016/5/9/chartex" xmlns:cx4="http://schemas.microsoft.com/office/drawing/2016/5/10/chartex" xmlns:cx5="http://schemas.microsoft.com/office/drawing/2016/5/11/chartex" xmlns:cx6="http://schemas.microsoft.com/office/drawing/2016/5/12/chartex" xmlns:cx7="http://schemas.microsoft.com/office/drawing/2016/5/13/chartex" xmlns:cx8="http://schemas.microsoft.com/office/drawing/2016/5/14/chartex" xmlns:mc="http://schemas.openxmlformats.org/markup-compatibility/2006" xmlns:aink="http://schemas.microsoft.com/office/drawing/2016/ink" xmlns:am3d="http://schemas.microsoft.com/office/drawing/2017/model3d" xmlns:o="urn:schemas-microsoft-com:office:office" xmlns:v="urn:schemas-microsoft-com:vml" xmlns:wp14="http://schemas.microsoft.com/office/word/2010/wordprocessingDrawing" xmlns:w10="urn:schemas-microsoft-com:office:word" xmlns:w="http://schemas.openxmlformats.org/wordprocessingml/2006/main" xmlns:w14="http://schemas.microsoft.com/office/word/2010/wordml" xmlns:w15="http://schemas.microsoft.com/office/word/2012/wordml" xmlns:w16cid="http://schemas.microsoft.com/office/word/2016/wordml/cid" xmlns:w16se="http://schemas.microsoft.com/office/word/2015/wordml/symex" xmlns:wpg="http://schemas.microsoft.com/office/word/2010/wordprocessingGroup" xmlns:wpi="http://schemas.microsoft.com/office/word/2010/wordprocessingInk" xmlns:wps="http://schemas.microsoft.com/office/word/2010/wordprocessingShape" xmlns:a14="http://schemas.microsoft.com/office/drawing/2010/main" val="0"/>
                         </a:ext>
                       </a:extLst>
                     </a:blip>
@@ -5135,7 +5115,7 @@
                     <a:blip r:embed="rId64" cstate="print">
                       <a:extLst>
                         <a:ext uri="{28A0092B-C50C-407E-A947-70E740481C1C}">
-                          <a14:useLocalDpi xmlns:a14="http://schemas.microsoft.com/office/drawing/2010/main" xmlns:wps="http://schemas.microsoft.com/office/word/2010/wordprocessingShape" xmlns:wpi="http://schemas.microsoft.com/office/word/2010/wordprocessingInk" xmlns:wpg="http://schemas.microsoft.com/office/word/2010/wordprocessingGroup" xmlns:w16se="http://schemas.microsoft.com/office/word/2015/wordml/symex" xmlns:w16cid="http://schemas.microsoft.com/office/word/2016/wordml/cid" xmlns:w15="http://schemas.microsoft.com/office/word/2012/wordml" xmlns:w14="http://schemas.microsoft.com/office/word/2010/wordml" xmlns:w="http://schemas.openxmlformats.org/wordprocessingml/2006/main" xmlns:w10="urn:schemas-microsoft-com:office:word" xmlns:wp14="http://schemas.microsoft.com/office/word/2010/wordprocessingDrawing" xmlns:v="urn:schemas-microsoft-com:vml" xmlns:o="urn:schemas-microsoft-com:office:office" xmlns:am3d="http://schemas.microsoft.com/office/drawing/2017/model3d" xmlns:aink="http://schemas.microsoft.com/office/drawing/2016/ink" xmlns:mc="http://schemas.openxmlformats.org/markup-compatibility/2006" xmlns:cx8="http://schemas.microsoft.com/office/drawing/2016/5/14/chartex" xmlns:cx7="http://schemas.microsoft.com/office/drawing/2016/5/13/chartex" xmlns:cx6="http://schemas.microsoft.com/office/drawing/2016/5/12/chartex" xmlns:cx5="http://schemas.microsoft.com/office/drawing/2016/5/11/chartex" xmlns:cx4="http://schemas.microsoft.com/office/drawing/2016/5/10/chartex" xmlns:cx3="http://schemas.microsoft.com/office/drawing/2016/5/9/chartex" xmlns:cx2="http://schemas.microsoft.com/office/drawing/2015/10/21/chartex" xmlns:cx1="http://schemas.microsoft.com/office/drawing/2015/9/8/chartex" xmlns:cx="http://schemas.microsoft.com/office/drawing/2014/chartex" xmlns:wpc="http://schemas.microsoft.com/office/word/2010/wordprocessingCanvas" xmlns="" val="0"/>
+                          <a14:useLocalDpi xmlns="" xmlns:wpc="http://schemas.microsoft.com/office/word/2010/wordprocessingCanvas" xmlns:cx="http://schemas.microsoft.com/office/drawing/2014/chartex" xmlns:cx1="http://schemas.microsoft.com/office/drawing/2015/9/8/chartex" xmlns:cx2="http://schemas.microsoft.com/office/drawing/2015/10/21/chartex" xmlns:cx3="http://schemas.microsoft.com/office/drawing/2016/5/9/chartex" xmlns:cx4="http://schemas.microsoft.com/office/drawing/2016/5/10/chartex" xmlns:cx5="http://schemas.microsoft.com/office/drawing/2016/5/11/chartex" xmlns:cx6="http://schemas.microsoft.com/office/drawing/2016/5/12/chartex" xmlns:cx7="http://schemas.microsoft.com/office/drawing/2016/5/13/chartex" xmlns:cx8="http://schemas.microsoft.com/office/drawing/2016/5/14/chartex" xmlns:mc="http://schemas.openxmlformats.org/markup-compatibility/2006" xmlns:aink="http://schemas.microsoft.com/office/drawing/2016/ink" xmlns:am3d="http://schemas.microsoft.com/office/drawing/2017/model3d" xmlns:o="urn:schemas-microsoft-com:office:office" xmlns:v="urn:schemas-microsoft-com:vml" xmlns:wp14="http://schemas.microsoft.com/office/word/2010/wordprocessingDrawing" xmlns:w10="urn:schemas-microsoft-com:office:word" xmlns:w="http://schemas.openxmlformats.org/wordprocessingml/2006/main" xmlns:w14="http://schemas.microsoft.com/office/word/2010/wordml" xmlns:w15="http://schemas.microsoft.com/office/word/2012/wordml" xmlns:w16cid="http://schemas.microsoft.com/office/word/2016/wordml/cid" xmlns:w16se="http://schemas.microsoft.com/office/word/2015/wordml/symex" xmlns:wpg="http://schemas.microsoft.com/office/word/2010/wordprocessingGroup" xmlns:wpi="http://schemas.microsoft.com/office/word/2010/wordprocessingInk" xmlns:wps="http://schemas.microsoft.com/office/word/2010/wordprocessingShape" xmlns:a14="http://schemas.microsoft.com/office/drawing/2010/main" val="0"/>
                         </a:ext>
                       </a:extLst>
                     </a:blip>
@@ -5197,7 +5177,7 @@
                     <a:blip r:embed="rId65" cstate="print">
                       <a:extLst>
                         <a:ext uri="{28A0092B-C50C-407E-A947-70E740481C1C}">
-                          <a14:useLocalDpi xmlns:a14="http://schemas.microsoft.com/office/drawing/2010/main" xmlns:wps="http://schemas.microsoft.com/office/word/2010/wordprocessingShape" xmlns:wpi="http://schemas.microsoft.com/office/word/2010/wordprocessingInk" xmlns:wpg="http://schemas.microsoft.com/office/word/2010/wordprocessingGroup" xmlns:w16se="http://schemas.microsoft.com/office/word/2015/wordml/symex" xmlns:w16cid="http://schemas.microsoft.com/office/word/2016/wordml/cid" xmlns:w15="http://schemas.microsoft.com/office/word/2012/wordml" xmlns:w14="http://schemas.microsoft.com/office/word/2010/wordml" xmlns:w="http://schemas.openxmlformats.org/wordprocessingml/2006/main" xmlns:w10="urn:schemas-microsoft-com:office:word" xmlns:wp14="http://schemas.microsoft.com/office/word/2010/wordprocessingDrawing" xmlns:v="urn:schemas-microsoft-com:vml" xmlns:o="urn:schemas-microsoft-com:office:office" xmlns:am3d="http://schemas.microsoft.com/office/drawing/2017/model3d" xmlns:aink="http://schemas.microsoft.com/office/drawing/2016/ink" xmlns:mc="http://schemas.openxmlformats.org/markup-compatibility/2006" xmlns:cx8="http://schemas.microsoft.com/office/drawing/2016/5/14/chartex" xmlns:cx7="http://schemas.microsoft.com/office/drawing/2016/5/13/chartex" xmlns:cx6="http://schemas.microsoft.com/office/drawing/2016/5/12/chartex" xmlns:cx5="http://schemas.microsoft.com/office/drawing/2016/5/11/chartex" xmlns:cx4="http://schemas.microsoft.com/office/drawing/2016/5/10/chartex" xmlns:cx3="http://schemas.microsoft.com/office/drawing/2016/5/9/chartex" xmlns:cx2="http://schemas.microsoft.com/office/drawing/2015/10/21/chartex" xmlns:cx1="http://schemas.microsoft.com/office/drawing/2015/9/8/chartex" xmlns:cx="http://schemas.microsoft.com/office/drawing/2014/chartex" xmlns:wpc="http://schemas.microsoft.com/office/word/2010/wordprocessingCanvas" xmlns="" val="0"/>
+                          <a14:useLocalDpi xmlns="" xmlns:wpc="http://schemas.microsoft.com/office/word/2010/wordprocessingCanvas" xmlns:cx="http://schemas.microsoft.com/office/drawing/2014/chartex" xmlns:cx1="http://schemas.microsoft.com/office/drawing/2015/9/8/chartex" xmlns:cx2="http://schemas.microsoft.com/office/drawing/2015/10/21/chartex" xmlns:cx3="http://schemas.microsoft.com/office/drawing/2016/5/9/chartex" xmlns:cx4="http://schemas.microsoft.com/office/drawing/2016/5/10/chartex" xmlns:cx5="http://schemas.microsoft.com/office/drawing/2016/5/11/chartex" xmlns:cx6="http://schemas.microsoft.com/office/drawing/2016/5/12/chartex" xmlns:cx7="http://schemas.microsoft.com/office/drawing/2016/5/13/chartex" xmlns:cx8="http://schemas.microsoft.com/office/drawing/2016/5/14/chartex" xmlns:mc="http://schemas.openxmlformats.org/markup-compatibility/2006" xmlns:aink="http://schemas.microsoft.com/office/drawing/2016/ink" xmlns:am3d="http://schemas.microsoft.com/office/drawing/2017/model3d" xmlns:o="urn:schemas-microsoft-com:office:office" xmlns:v="urn:schemas-microsoft-com:vml" xmlns:wp14="http://schemas.microsoft.com/office/word/2010/wordprocessingDrawing" xmlns:w10="urn:schemas-microsoft-com:office:word" xmlns:w="http://schemas.openxmlformats.org/wordprocessingml/2006/main" xmlns:w14="http://schemas.microsoft.com/office/word/2010/wordml" xmlns:w15="http://schemas.microsoft.com/office/word/2012/wordml" xmlns:w16cid="http://schemas.microsoft.com/office/word/2016/wordml/cid" xmlns:w16se="http://schemas.microsoft.com/office/word/2015/wordml/symex" xmlns:wpg="http://schemas.microsoft.com/office/word/2010/wordprocessingGroup" xmlns:wpi="http://schemas.microsoft.com/office/word/2010/wordprocessingInk" xmlns:wps="http://schemas.microsoft.com/office/word/2010/wordprocessingShape" xmlns:a14="http://schemas.microsoft.com/office/drawing/2010/main" val="0"/>
                         </a:ext>
                       </a:extLst>
                     </a:blip>
@@ -5294,7 +5274,7 @@
                     <a:blip r:embed="rId66" cstate="print">
                       <a:extLst>
                         <a:ext uri="{28A0092B-C50C-407E-A947-70E740481C1C}">
-                          <a14:useLocalDpi xmlns:a14="http://schemas.microsoft.com/office/drawing/2010/main" xmlns:wps="http://schemas.microsoft.com/office/word/2010/wordprocessingShape" xmlns:wpi="http://schemas.microsoft.com/office/word/2010/wordprocessingInk" xmlns:wpg="http://schemas.microsoft.com/office/word/2010/wordprocessingGroup" xmlns:w16se="http://schemas.microsoft.com/office/word/2015/wordml/symex" xmlns:w16cid="http://schemas.microsoft.com/office/word/2016/wordml/cid" xmlns:w15="http://schemas.microsoft.com/office/word/2012/wordml" xmlns:w14="http://schemas.microsoft.com/office/word/2010/wordml" xmlns:w="http://schemas.openxmlformats.org/wordprocessingml/2006/main" xmlns:w10="urn:schemas-microsoft-com:office:word" xmlns:wp14="http://schemas.microsoft.com/office/word/2010/wordprocessingDrawing" xmlns:v="urn:schemas-microsoft-com:vml" xmlns:o="urn:schemas-microsoft-com:office:office" xmlns:am3d="http://schemas.microsoft.com/office/drawing/2017/model3d" xmlns:aink="http://schemas.microsoft.com/office/drawing/2016/ink" xmlns:mc="http://schemas.openxmlformats.org/markup-compatibility/2006" xmlns:cx8="http://schemas.microsoft.com/office/drawing/2016/5/14/chartex" xmlns:cx7="http://schemas.microsoft.com/office/drawing/2016/5/13/chartex" xmlns:cx6="http://schemas.microsoft.com/office/drawing/2016/5/12/chartex" xmlns:cx5="http://schemas.microsoft.com/office/drawing/2016/5/11/chartex" xmlns:cx4="http://schemas.microsoft.com/office/drawing/2016/5/10/chartex" xmlns:cx3="http://schemas.microsoft.com/office/drawing/2016/5/9/chartex" xmlns:cx2="http://schemas.microsoft.com/office/drawing/2015/10/21/chartex" xmlns:cx1="http://schemas.microsoft.com/office/drawing/2015/9/8/chartex" xmlns:cx="http://schemas.microsoft.com/office/drawing/2014/chartex" xmlns:wpc="http://schemas.microsoft.com/office/word/2010/wordprocessingCanvas" xmlns="" val="0"/>
+                          <a14:useLocalDpi xmlns="" xmlns:wpc="http://schemas.microsoft.com/office/word/2010/wordprocessingCanvas" xmlns:cx="http://schemas.microsoft.com/office/drawing/2014/chartex" xmlns:cx1="http://schemas.microsoft.com/office/drawing/2015/9/8/chartex" xmlns:cx2="http://schemas.microsoft.com/office/drawing/2015/10/21/chartex" xmlns:cx3="http://schemas.microsoft.com/office/drawing/2016/5/9/chartex" xmlns:cx4="http://schemas.microsoft.com/office/drawing/2016/5/10/chartex" xmlns:cx5="http://schemas.microsoft.com/office/drawing/2016/5/11/chartex" xmlns:cx6="http://schemas.microsoft.com/office/drawing/2016/5/12/chartex" xmlns:cx7="http://schemas.microsoft.com/office/drawing/2016/5/13/chartex" xmlns:cx8="http://schemas.microsoft.com/office/drawing/2016/5/14/chartex" xmlns:mc="http://schemas.openxmlformats.org/markup-compatibility/2006" xmlns:aink="http://schemas.microsoft.com/office/drawing/2016/ink" xmlns:am3d="http://schemas.microsoft.com/office/drawing/2017/model3d" xmlns:o="urn:schemas-microsoft-com:office:office" xmlns:v="urn:schemas-microsoft-com:vml" xmlns:wp14="http://schemas.microsoft.com/office/word/2010/wordprocessingDrawing" xmlns:w10="urn:schemas-microsoft-com:office:word" xmlns:w="http://schemas.openxmlformats.org/wordprocessingml/2006/main" xmlns:w14="http://schemas.microsoft.com/office/word/2010/wordml" xmlns:w15="http://schemas.microsoft.com/office/word/2012/wordml" xmlns:w16cid="http://schemas.microsoft.com/office/word/2016/wordml/cid" xmlns:w16se="http://schemas.microsoft.com/office/word/2015/wordml/symex" xmlns:wpg="http://schemas.microsoft.com/office/word/2010/wordprocessingGroup" xmlns:wpi="http://schemas.microsoft.com/office/word/2010/wordprocessingInk" xmlns:wps="http://schemas.microsoft.com/office/word/2010/wordprocessingShape" xmlns:a14="http://schemas.microsoft.com/office/drawing/2010/main" val="0"/>
                         </a:ext>
                       </a:extLst>
                     </a:blip>
@@ -5379,7 +5359,7 @@
                     <a:blip r:embed="rId67" cstate="print">
                       <a:extLst>
                         <a:ext uri="{28A0092B-C50C-407E-A947-70E740481C1C}">
-                          <a14:useLocalDpi xmlns:a14="http://schemas.microsoft.com/office/drawing/2010/main" xmlns:wps="http://schemas.microsoft.com/office/word/2010/wordprocessingShape" xmlns:wpi="http://schemas.microsoft.com/office/word/2010/wordprocessingInk" xmlns:wpg="http://schemas.microsoft.com/office/word/2010/wordprocessingGroup" xmlns:w16se="http://schemas.microsoft.com/office/word/2015/wordml/symex" xmlns:w16cid="http://schemas.microsoft.com/office/word/2016/wordml/cid" xmlns:w15="http://schemas.microsoft.com/office/word/2012/wordml" xmlns:w14="http://schemas.microsoft.com/office/word/2010/wordml" xmlns:w="http://schemas.openxmlformats.org/wordprocessingml/2006/main" xmlns:w10="urn:schemas-microsoft-com:office:word" xmlns:wp14="http://schemas.microsoft.com/office/word/2010/wordprocessingDrawing" xmlns:v="urn:schemas-microsoft-com:vml" xmlns:o="urn:schemas-microsoft-com:office:office" xmlns:am3d="http://schemas.microsoft.com/office/drawing/2017/model3d" xmlns:aink="http://schemas.microsoft.com/office/drawing/2016/ink" xmlns:mc="http://schemas.openxmlformats.org/markup-compatibility/2006" xmlns:cx8="http://schemas.microsoft.com/office/drawing/2016/5/14/chartex" xmlns:cx7="http://schemas.microsoft.com/office/drawing/2016/5/13/chartex" xmlns:cx6="http://schemas.microsoft.com/office/drawing/2016/5/12/chartex" xmlns:cx5="http://schemas.microsoft.com/office/drawing/2016/5/11/chartex" xmlns:cx4="http://schemas.microsoft.com/office/drawing/2016/5/10/chartex" xmlns:cx3="http://schemas.microsoft.com/office/drawing/2016/5/9/chartex" xmlns:cx2="http://schemas.microsoft.com/office/drawing/2015/10/21/chartex" xmlns:cx1="http://schemas.microsoft.com/office/drawing/2015/9/8/chartex" xmlns:cx="http://schemas.microsoft.com/office/drawing/2014/chartex" xmlns:wpc="http://schemas.microsoft.com/office/word/2010/wordprocessingCanvas" xmlns="" val="0"/>
+                          <a14:useLocalDpi xmlns="" xmlns:wpc="http://schemas.microsoft.com/office/word/2010/wordprocessingCanvas" xmlns:cx="http://schemas.microsoft.com/office/drawing/2014/chartex" xmlns:cx1="http://schemas.microsoft.com/office/drawing/2015/9/8/chartex" xmlns:cx2="http://schemas.microsoft.com/office/drawing/2015/10/21/chartex" xmlns:cx3="http://schemas.microsoft.com/office/drawing/2016/5/9/chartex" xmlns:cx4="http://schemas.microsoft.com/office/drawing/2016/5/10/chartex" xmlns:cx5="http://schemas.microsoft.com/office/drawing/2016/5/11/chartex" xmlns:cx6="http://schemas.microsoft.com/office/drawing/2016/5/12/chartex" xmlns:cx7="http://schemas.microsoft.com/office/drawing/2016/5/13/chartex" xmlns:cx8="http://schemas.microsoft.com/office/drawing/2016/5/14/chartex" xmlns:mc="http://schemas.openxmlformats.org/markup-compatibility/2006" xmlns:aink="http://schemas.microsoft.com/office/drawing/2016/ink" xmlns:am3d="http://schemas.microsoft.com/office/drawing/2017/model3d" xmlns:o="urn:schemas-microsoft-com:office:office" xmlns:v="urn:schemas-microsoft-com:vml" xmlns:wp14="http://schemas.microsoft.com/office/word/2010/wordprocessingDrawing" xmlns:w10="urn:schemas-microsoft-com:office:word" xmlns:w="http://schemas.openxmlformats.org/wordprocessingml/2006/main" xmlns:w14="http://schemas.microsoft.com/office/word/2010/wordml" xmlns:w15="http://schemas.microsoft.com/office/word/2012/wordml" xmlns:w16cid="http://schemas.microsoft.com/office/word/2016/wordml/cid" xmlns:w16se="http://schemas.microsoft.com/office/word/2015/wordml/symex" xmlns:wpg="http://schemas.microsoft.com/office/word/2010/wordprocessingGroup" xmlns:wpi="http://schemas.microsoft.com/office/word/2010/wordprocessingInk" xmlns:wps="http://schemas.microsoft.com/office/word/2010/wordprocessingShape" xmlns:a14="http://schemas.microsoft.com/office/drawing/2010/main" val="0"/>
                         </a:ext>
                       </a:extLst>
                     </a:blip>
@@ -5443,7 +5423,7 @@
                     <a:blip r:embed="rId68" cstate="print">
                       <a:extLst>
                         <a:ext uri="{28A0092B-C50C-407E-A947-70E740481C1C}">
-                          <a14:useLocalDpi xmlns:a14="http://schemas.microsoft.com/office/drawing/2010/main" xmlns:wps="http://schemas.microsoft.com/office/word/2010/wordprocessingShape" xmlns:wpi="http://schemas.microsoft.com/office/word/2010/wordprocessingInk" xmlns:wpg="http://schemas.microsoft.com/office/word/2010/wordprocessingGroup" xmlns:w16se="http://schemas.microsoft.com/office/word/2015/wordml/symex" xmlns:w16cid="http://schemas.microsoft.com/office/word/2016/wordml/cid" xmlns:w15="http://schemas.microsoft.com/office/word/2012/wordml" xmlns:w14="http://schemas.microsoft.com/office/word/2010/wordml" xmlns:w="http://schemas.openxmlformats.org/wordprocessingml/2006/main" xmlns:w10="urn:schemas-microsoft-com:office:word" xmlns:wp14="http://schemas.microsoft.com/office/word/2010/wordprocessingDrawing" xmlns:v="urn:schemas-microsoft-com:vml" xmlns:o="urn:schemas-microsoft-com:office:office" xmlns:am3d="http://schemas.microsoft.com/office/drawing/2017/model3d" xmlns:aink="http://schemas.microsoft.com/office/drawing/2016/ink" xmlns:mc="http://schemas.openxmlformats.org/markup-compatibility/2006" xmlns:cx8="http://schemas.microsoft.com/office/drawing/2016/5/14/chartex" xmlns:cx7="http://schemas.microsoft.com/office/drawing/2016/5/13/chartex" xmlns:cx6="http://schemas.microsoft.com/office/drawing/2016/5/12/chartex" xmlns:cx5="http://schemas.microsoft.com/office/drawing/2016/5/11/chartex" xmlns:cx4="http://schemas.microsoft.com/office/drawing/2016/5/10/chartex" xmlns:cx3="http://schemas.microsoft.com/office/drawing/2016/5/9/chartex" xmlns:cx2="http://schemas.microsoft.com/office/drawing/2015/10/21/chartex" xmlns:cx1="http://schemas.microsoft.com/office/drawing/2015/9/8/chartex" xmlns:cx="http://schemas.microsoft.com/office/drawing/2014/chartex" xmlns:wpc="http://schemas.microsoft.com/office/word/2010/wordprocessingCanvas" xmlns="" val="0"/>
+                          <a14:useLocalDpi xmlns="" xmlns:wpc="http://schemas.microsoft.com/office/word/2010/wordprocessingCanvas" xmlns:cx="http://schemas.microsoft.com/office/drawing/2014/chartex" xmlns:cx1="http://schemas.microsoft.com/office/drawing/2015/9/8/chartex" xmlns:cx2="http://schemas.microsoft.com/office/drawing/2015/10/21/chartex" xmlns:cx3="http://schemas.microsoft.com/office/drawing/2016/5/9/chartex" xmlns:cx4="http://schemas.microsoft.com/office/drawing/2016/5/10/chartex" xmlns:cx5="http://schemas.microsoft.com/office/drawing/2016/5/11/chartex" xmlns:cx6="http://schemas.microsoft.com/office/drawing/2016/5/12/chartex" xmlns:cx7="http://schemas.microsoft.com/office/drawing/2016/5/13/chartex" xmlns:cx8="http://schemas.microsoft.com/office/drawing/2016/5/14/chartex" xmlns:mc="http://schemas.openxmlformats.org/markup-compatibility/2006" xmlns:aink="http://schemas.microsoft.com/office/drawing/2016/ink" xmlns:am3d="http://schemas.microsoft.com/office/drawing/2017/model3d" xmlns:o="urn:schemas-microsoft-com:office:office" xmlns:v="urn:schemas-microsoft-com:vml" xmlns:wp14="http://schemas.microsoft.com/office/word/2010/wordprocessingDrawing" xmlns:w10="urn:schemas-microsoft-com:office:word" xmlns:w="http://schemas.openxmlformats.org/wordprocessingml/2006/main" xmlns:w14="http://schemas.microsoft.com/office/word/2010/wordml" xmlns:w15="http://schemas.microsoft.com/office/word/2012/wordml" xmlns:w16cid="http://schemas.microsoft.com/office/word/2016/wordml/cid" xmlns:w16se="http://schemas.microsoft.com/office/word/2015/wordml/symex" xmlns:wpg="http://schemas.microsoft.com/office/word/2010/wordprocessingGroup" xmlns:wpi="http://schemas.microsoft.com/office/word/2010/wordprocessingInk" xmlns:wps="http://schemas.microsoft.com/office/word/2010/wordprocessingShape" xmlns:a14="http://schemas.microsoft.com/office/drawing/2010/main" val="0"/>
                         </a:ext>
                       </a:extLst>
                     </a:blip>
@@ -5520,7 +5500,7 @@
                     <a:blip r:embed="rId69" cstate="print">
                       <a:extLst>
                         <a:ext uri="{28A0092B-C50C-407E-A947-70E740481C1C}">
-                          <a14:useLocalDpi xmlns:a14="http://schemas.microsoft.com/office/drawing/2010/main" xmlns:wps="http://schemas.microsoft.com/office/word/2010/wordprocessingShape" xmlns:wpi="http://schemas.microsoft.com/office/word/2010/wordprocessingInk" xmlns:wpg="http://schemas.microsoft.com/office/word/2010/wordprocessingGroup" xmlns:w16se="http://schemas.microsoft.com/office/word/2015/wordml/symex" xmlns:w16cid="http://schemas.microsoft.com/office/word/2016/wordml/cid" xmlns:w15="http://schemas.microsoft.com/office/word/2012/wordml" xmlns:w14="http://schemas.microsoft.com/office/word/2010/wordml" xmlns:w="http://schemas.openxmlformats.org/wordprocessingml/2006/main" xmlns:w10="urn:schemas-microsoft-com:office:word" xmlns:wp14="http://schemas.microsoft.com/office/word/2010/wordprocessingDrawing" xmlns:v="urn:schemas-microsoft-com:vml" xmlns:o="urn:schemas-microsoft-com:office:office" xmlns:am3d="http://schemas.microsoft.com/office/drawing/2017/model3d" xmlns:aink="http://schemas.microsoft.com/office/drawing/2016/ink" xmlns:mc="http://schemas.openxmlformats.org/markup-compatibility/2006" xmlns:cx8="http://schemas.microsoft.com/office/drawing/2016/5/14/chartex" xmlns:cx7="http://schemas.microsoft.com/office/drawing/2016/5/13/chartex" xmlns:cx6="http://schemas.microsoft.com/office/drawing/2016/5/12/chartex" xmlns:cx5="http://schemas.microsoft.com/office/drawing/2016/5/11/chartex" xmlns:cx4="http://schemas.microsoft.com/office/drawing/2016/5/10/chartex" xmlns:cx3="http://schemas.microsoft.com/office/drawing/2016/5/9/chartex" xmlns:cx2="http://schemas.microsoft.com/office/drawing/2015/10/21/chartex" xmlns:cx1="http://schemas.microsoft.com/office/drawing/2015/9/8/chartex" xmlns:cx="http://schemas.microsoft.com/office/drawing/2014/chartex" xmlns:wpc="http://schemas.microsoft.com/office/word/2010/wordprocessingCanvas" xmlns="" val="0"/>
+                          <a14:useLocalDpi xmlns="" xmlns:wpc="http://schemas.microsoft.com/office/word/2010/wordprocessingCanvas" xmlns:cx="http://schemas.microsoft.com/office/drawing/2014/chartex" xmlns:cx1="http://schemas.microsoft.com/office/drawing/2015/9/8/chartex" xmlns:cx2="http://schemas.microsoft.com/office/drawing/2015/10/21/chartex" xmlns:cx3="http://schemas.microsoft.com/office/drawing/2016/5/9/chartex" xmlns:cx4="http://schemas.microsoft.com/office/drawing/2016/5/10/chartex" xmlns:cx5="http://schemas.microsoft.com/office/drawing/2016/5/11/chartex" xmlns:cx6="http://schemas.microsoft.com/office/drawing/2016/5/12/chartex" xmlns:cx7="http://schemas.microsoft.com/office/drawing/2016/5/13/chartex" xmlns:cx8="http://schemas.microsoft.com/office/drawing/2016/5/14/chartex" xmlns:mc="http://schemas.openxmlformats.org/markup-compatibility/2006" xmlns:aink="http://schemas.microsoft.com/office/drawing/2016/ink" xmlns:am3d="http://schemas.microsoft.com/office/drawing/2017/model3d" xmlns:o="urn:schemas-microsoft-com:office:office" xmlns:v="urn:schemas-microsoft-com:vml" xmlns:wp14="http://schemas.microsoft.com/office/word/2010/wordprocessingDrawing" xmlns:w10="urn:schemas-microsoft-com:office:word" xmlns:w="http://schemas.openxmlformats.org/wordprocessingml/2006/main" xmlns:w14="http://schemas.microsoft.com/office/word/2010/wordml" xmlns:w15="http://schemas.microsoft.com/office/word/2012/wordml" xmlns:w16cid="http://schemas.microsoft.com/office/word/2016/wordml/cid" xmlns:w16se="http://schemas.microsoft.com/office/word/2015/wordml/symex" xmlns:wpg="http://schemas.microsoft.com/office/word/2010/wordprocessingGroup" xmlns:wpi="http://schemas.microsoft.com/office/word/2010/wordprocessingInk" xmlns:wps="http://schemas.microsoft.com/office/word/2010/wordprocessingShape" xmlns:a14="http://schemas.microsoft.com/office/drawing/2010/main" val="0"/>
                         </a:ext>
                       </a:extLst>
                     </a:blip>
@@ -5582,7 +5562,7 @@
                     <a:blip r:embed="rId70" cstate="print">
                       <a:extLst>
                         <a:ext uri="{28A0092B-C50C-407E-A947-70E740481C1C}">
-                          <a14:useLocalDpi xmlns:a14="http://schemas.microsoft.com/office/drawing/2010/main" xmlns:wps="http://schemas.microsoft.com/office/word/2010/wordprocessingShape" xmlns:wpi="http://schemas.microsoft.com/office/word/2010/wordprocessingInk" xmlns:wpg="http://schemas.microsoft.com/office/word/2010/wordprocessingGroup" xmlns:w16se="http://schemas.microsoft.com/office/word/2015/wordml/symex" xmlns:w16cid="http://schemas.microsoft.com/office/word/2016/wordml/cid" xmlns:w15="http://schemas.microsoft.com/office/word/2012/wordml" xmlns:w14="http://schemas.microsoft.com/office/word/2010/wordml" xmlns:w="http://schemas.openxmlformats.org/wordprocessingml/2006/main" xmlns:w10="urn:schemas-microsoft-com:office:word" xmlns:wp14="http://schemas.microsoft.com/office/word/2010/wordprocessingDrawing" xmlns:v="urn:schemas-microsoft-com:vml" xmlns:o="urn:schemas-microsoft-com:office:office" xmlns:am3d="http://schemas.microsoft.com/office/drawing/2017/model3d" xmlns:aink="http://schemas.microsoft.com/office/drawing/2016/ink" xmlns:mc="http://schemas.openxmlformats.org/markup-compatibility/2006" xmlns:cx8="http://schemas.microsoft.com/office/drawing/2016/5/14/chartex" xmlns:cx7="http://schemas.microsoft.com/office/drawing/2016/5/13/chartex" xmlns:cx6="http://schemas.microsoft.com/office/drawing/2016/5/12/chartex" xmlns:cx5="http://schemas.microsoft.com/office/drawing/2016/5/11/chartex" xmlns:cx4="http://schemas.microsoft.com/office/drawing/2016/5/10/chartex" xmlns:cx3="http://schemas.microsoft.com/office/drawing/2016/5/9/chartex" xmlns:cx2="http://schemas.microsoft.com/office/drawing/2015/10/21/chartex" xmlns:cx1="http://schemas.microsoft.com/office/drawing/2015/9/8/chartex" xmlns:cx="http://schemas.microsoft.com/office/drawing/2014/chartex" xmlns:wpc="http://schemas.microsoft.com/office/word/2010/wordprocessingCanvas" xmlns="" val="0"/>
+                          <a14:useLocalDpi xmlns="" xmlns:wpc="http://schemas.microsoft.com/office/word/2010/wordprocessingCanvas" xmlns:cx="http://schemas.microsoft.com/office/drawing/2014/chartex" xmlns:cx1="http://schemas.microsoft.com/office/drawing/2015/9/8/chartex" xmlns:cx2="http://schemas.microsoft.com/office/drawing/2015/10/21/chartex" xmlns:cx3="http://schemas.microsoft.com/office/drawing/2016/5/9/chartex" xmlns:cx4="http://schemas.microsoft.com/office/drawing/2016/5/10/chartex" xmlns:cx5="http://schemas.microsoft.com/office/drawing/2016/5/11/chartex" xmlns:cx6="http://schemas.microsoft.com/office/drawing/2016/5/12/chartex" xmlns:cx7="http://schemas.microsoft.com/office/drawing/2016/5/13/chartex" xmlns:cx8="http://schemas.microsoft.com/office/drawing/2016/5/14/chartex" xmlns:mc="http://schemas.openxmlformats.org/markup-compatibility/2006" xmlns:aink="http://schemas.microsoft.com/office/drawing/2016/ink" xmlns:am3d="http://schemas.microsoft.com/office/drawing/2017/model3d" xmlns:o="urn:schemas-microsoft-com:office:office" xmlns:v="urn:schemas-microsoft-com:vml" xmlns:wp14="http://schemas.microsoft.com/office/word/2010/wordprocessingDrawing" xmlns:w10="urn:schemas-microsoft-com:office:word" xmlns:w="http://schemas.openxmlformats.org/wordprocessingml/2006/main" xmlns:w14="http://schemas.microsoft.com/office/word/2010/wordml" xmlns:w15="http://schemas.microsoft.com/office/word/2012/wordml" xmlns:w16cid="http://schemas.microsoft.com/office/word/2016/wordml/cid" xmlns:w16se="http://schemas.microsoft.com/office/word/2015/wordml/symex" xmlns:wpg="http://schemas.microsoft.com/office/word/2010/wordprocessingGroup" xmlns:wpi="http://schemas.microsoft.com/office/word/2010/wordprocessingInk" xmlns:wps="http://schemas.microsoft.com/office/word/2010/wordprocessingShape" xmlns:a14="http://schemas.microsoft.com/office/drawing/2010/main" val="0"/>
                         </a:ext>
                       </a:extLst>
                     </a:blip>
@@ -5649,7 +5629,7 @@
                     <a:blip r:embed="rId71" cstate="print">
                       <a:extLst>
                         <a:ext uri="{28A0092B-C50C-407E-A947-70E740481C1C}">
-                          <a14:useLocalDpi xmlns:a14="http://schemas.microsoft.com/office/drawing/2010/main" xmlns:wps="http://schemas.microsoft.com/office/word/2010/wordprocessingShape" xmlns:wpi="http://schemas.microsoft.com/office/word/2010/wordprocessingInk" xmlns:wpg="http://schemas.microsoft.com/office/word/2010/wordprocessingGroup" xmlns:w16se="http://schemas.microsoft.com/office/word/2015/wordml/symex" xmlns:w16cid="http://schemas.microsoft.com/office/word/2016/wordml/cid" xmlns:w15="http://schemas.microsoft.com/office/word/2012/wordml" xmlns:w14="http://schemas.microsoft.com/office/word/2010/wordml" xmlns:w="http://schemas.openxmlformats.org/wordprocessingml/2006/main" xmlns:w10="urn:schemas-microsoft-com:office:word" xmlns:wp14="http://schemas.microsoft.com/office/word/2010/wordprocessingDrawing" xmlns:v="urn:schemas-microsoft-com:vml" xmlns:o="urn:schemas-microsoft-com:office:office" xmlns:am3d="http://schemas.microsoft.com/office/drawing/2017/model3d" xmlns:aink="http://schemas.microsoft.com/office/drawing/2016/ink" xmlns:mc="http://schemas.openxmlformats.org/markup-compatibility/2006" xmlns:cx8="http://schemas.microsoft.com/office/drawing/2016/5/14/chartex" xmlns:cx7="http://schemas.microsoft.com/office/drawing/2016/5/13/chartex" xmlns:cx6="http://schemas.microsoft.com/office/drawing/2016/5/12/chartex" xmlns:cx5="http://schemas.microsoft.com/office/drawing/2016/5/11/chartex" xmlns:cx4="http://schemas.microsoft.com/office/drawing/2016/5/10/chartex" xmlns:cx3="http://schemas.microsoft.com/office/drawing/2016/5/9/chartex" xmlns:cx2="http://schemas.microsoft.com/office/drawing/2015/10/21/chartex" xmlns:cx1="http://schemas.microsoft.com/office/drawing/2015/9/8/chartex" xmlns:cx="http://schemas.microsoft.com/office/drawing/2014/chartex" xmlns:wpc="http://schemas.microsoft.com/office/word/2010/wordprocessingCanvas" xmlns="" val="0"/>
+                          <a14:useLocalDpi xmlns="" xmlns:wpc="http://schemas.microsoft.com/office/word/2010/wordprocessingCanvas" xmlns:cx="http://schemas.microsoft.com/office/drawing/2014/chartex" xmlns:cx1="http://schemas.microsoft.com/office/drawing/2015/9/8/chartex" xmlns:cx2="http://schemas.microsoft.com/office/drawing/2015/10/21/chartex" xmlns:cx3="http://schemas.microsoft.com/office/drawing/2016/5/9/chartex" xmlns:cx4="http://schemas.microsoft.com/office/drawing/2016/5/10/chartex" xmlns:cx5="http://schemas.microsoft.com/office/drawing/2016/5/11/chartex" xmlns:cx6="http://schemas.microsoft.com/office/drawing/2016/5/12/chartex" xmlns:cx7="http://schemas.microsoft.com/office/drawing/2016/5/13/chartex" xmlns:cx8="http://schemas.microsoft.com/office/drawing/2016/5/14/chartex" xmlns:mc="http://schemas.openxmlformats.org/markup-compatibility/2006" xmlns:aink="http://schemas.microsoft.com/office/drawing/2016/ink" xmlns:am3d="http://schemas.microsoft.com/office/drawing/2017/model3d" xmlns:o="urn:schemas-microsoft-com:office:office" xmlns:v="urn:schemas-microsoft-com:vml" xmlns:wp14="http://schemas.microsoft.com/office/word/2010/wordprocessingDrawing" xmlns:w10="urn:schemas-microsoft-com:office:word" xmlns:w="http://schemas.openxmlformats.org/wordprocessingml/2006/main" xmlns:w14="http://schemas.microsoft.com/office/word/2010/wordml" xmlns:w15="http://schemas.microsoft.com/office/word/2012/wordml" xmlns:w16cid="http://schemas.microsoft.com/office/word/2016/wordml/cid" xmlns:w16se="http://schemas.microsoft.com/office/word/2015/wordml/symex" xmlns:wpg="http://schemas.microsoft.com/office/word/2010/wordprocessingGroup" xmlns:wpi="http://schemas.microsoft.com/office/word/2010/wordprocessingInk" xmlns:wps="http://schemas.microsoft.com/office/word/2010/wordprocessingShape" xmlns:a14="http://schemas.microsoft.com/office/drawing/2010/main" val="0"/>
                         </a:ext>
                       </a:extLst>
                     </a:blip>
@@ -5789,7 +5769,7 @@
                   <a:blip r:embed="rId2">
                     <a:extLst>
                       <a:ext uri="{28A0092B-C50C-407E-A947-70E740481C1C}">
-                        <a14:useLocalDpi xmlns:a14="http://schemas.microsoft.com/office/drawing/2010/main" xmlns:wps="http://schemas.microsoft.com/office/word/2010/wordprocessingShape" xmlns:wpi="http://schemas.microsoft.com/office/word/2010/wordprocessingInk" xmlns:wpg="http://schemas.microsoft.com/office/word/2010/wordprocessingGroup" xmlns:w16se="http://schemas.microsoft.com/office/word/2015/wordml/symex" xmlns:w16cid="http://schemas.microsoft.com/office/word/2016/wordml/cid" xmlns:w15="http://schemas.microsoft.com/office/word/2012/wordml" xmlns:w14="http://schemas.microsoft.com/office/word/2010/wordml" xmlns:w="http://schemas.openxmlformats.org/wordprocessingml/2006/main" xmlns:w10="urn:schemas-microsoft-com:office:word" xmlns:wp14="http://schemas.microsoft.com/office/word/2010/wordprocessingDrawing" xmlns:v="urn:schemas-microsoft-com:vml" xmlns:o="urn:schemas-microsoft-com:office:office" xmlns:am3d="http://schemas.microsoft.com/office/drawing/2017/model3d" xmlns:aink="http://schemas.microsoft.com/office/drawing/2016/ink" xmlns:mc="http://schemas.openxmlformats.org/markup-compatibility/2006" xmlns:cx8="http://schemas.microsoft.com/office/drawing/2016/5/14/chartex" xmlns:cx7="http://schemas.microsoft.com/office/drawing/2016/5/13/chartex" xmlns:cx6="http://schemas.microsoft.com/office/drawing/2016/5/12/chartex" xmlns:cx5="http://schemas.microsoft.com/office/drawing/2016/5/11/chartex" xmlns:cx4="http://schemas.microsoft.com/office/drawing/2016/5/10/chartex" xmlns:cx3="http://schemas.microsoft.com/office/drawing/2016/5/9/chartex" xmlns:cx2="http://schemas.microsoft.com/office/drawing/2015/10/21/chartex" xmlns:cx1="http://schemas.microsoft.com/office/drawing/2015/9/8/chartex" xmlns:cx="http://schemas.microsoft.com/office/drawing/2014/chartex" xmlns:wpc="http://schemas.microsoft.com/office/word/2010/wordprocessingCanvas" xmlns="" val="0"/>
+                        <a14:useLocalDpi xmlns="" xmlns:wpc="http://schemas.microsoft.com/office/word/2010/wordprocessingCanvas" xmlns:cx="http://schemas.microsoft.com/office/drawing/2014/chartex" xmlns:cx1="http://schemas.microsoft.com/office/drawing/2015/9/8/chartex" xmlns:cx2="http://schemas.microsoft.com/office/drawing/2015/10/21/chartex" xmlns:cx3="http://schemas.microsoft.com/office/drawing/2016/5/9/chartex" xmlns:cx4="http://schemas.microsoft.com/office/drawing/2016/5/10/chartex" xmlns:cx5="http://schemas.microsoft.com/office/drawing/2016/5/11/chartex" xmlns:cx6="http://schemas.microsoft.com/office/drawing/2016/5/12/chartex" xmlns:cx7="http://schemas.microsoft.com/office/drawing/2016/5/13/chartex" xmlns:cx8="http://schemas.microsoft.com/office/drawing/2016/5/14/chartex" xmlns:mc="http://schemas.openxmlformats.org/markup-compatibility/2006" xmlns:aink="http://schemas.microsoft.com/office/drawing/2016/ink" xmlns:am3d="http://schemas.microsoft.com/office/drawing/2017/model3d" xmlns:o="urn:schemas-microsoft-com:office:office" xmlns:v="urn:schemas-microsoft-com:vml" xmlns:wp14="http://schemas.microsoft.com/office/word/2010/wordprocessingDrawing" xmlns:w10="urn:schemas-microsoft-com:office:word" xmlns:w="http://schemas.openxmlformats.org/wordprocessingml/2006/main" xmlns:w14="http://schemas.microsoft.com/office/word/2010/wordml" xmlns:w15="http://schemas.microsoft.com/office/word/2012/wordml" xmlns:w16cid="http://schemas.microsoft.com/office/word/2016/wordml/cid" xmlns:w16se="http://schemas.microsoft.com/office/word/2015/wordml/symex" xmlns:wpg="http://schemas.microsoft.com/office/word/2010/wordprocessingGroup" xmlns:wpi="http://schemas.microsoft.com/office/word/2010/wordprocessingInk" xmlns:wps="http://schemas.microsoft.com/office/word/2010/wordprocessingShape" xmlns:a14="http://schemas.microsoft.com/office/drawing/2010/main" val="0"/>
                       </a:ext>
                     </a:extLst>
                   </a:blip>
@@ -5844,7 +5824,7 @@
                   <a:blip r:embed="rId3">
                     <a:extLst>
                       <a:ext uri="{28A0092B-C50C-407E-A947-70E740481C1C}">
-                        <a14:useLocalDpi xmlns:a14="http://schemas.microsoft.com/office/drawing/2010/main" xmlns:wps="http://schemas.microsoft.com/office/word/2010/wordprocessingShape" xmlns:wpi="http://schemas.microsoft.com/office/word/2010/wordprocessingInk" xmlns:wpg="http://schemas.microsoft.com/office/word/2010/wordprocessingGroup" xmlns:w16se="http://schemas.microsoft.com/office/word/2015/wordml/symex" xmlns:w16cid="http://schemas.microsoft.com/office/word/2016/wordml/cid" xmlns:w15="http://schemas.microsoft.com/office/word/2012/wordml" xmlns:w14="http://schemas.microsoft.com/office/word/2010/wordml" xmlns:w="http://schemas.openxmlformats.org/wordprocessingml/2006/main" xmlns:w10="urn:schemas-microsoft-com:office:word" xmlns:wp14="http://schemas.microsoft.com/office/word/2010/wordprocessingDrawing" xmlns:v="urn:schemas-microsoft-com:vml" xmlns:o="urn:schemas-microsoft-com:office:office" xmlns:am3d="http://schemas.microsoft.com/office/drawing/2017/model3d" xmlns:aink="http://schemas.microsoft.com/office/drawing/2016/ink" xmlns:mc="http://schemas.openxmlformats.org/markup-compatibility/2006" xmlns:cx8="http://schemas.microsoft.com/office/drawing/2016/5/14/chartex" xmlns:cx7="http://schemas.microsoft.com/office/drawing/2016/5/13/chartex" xmlns:cx6="http://schemas.microsoft.com/office/drawing/2016/5/12/chartex" xmlns:cx5="http://schemas.microsoft.com/office/drawing/2016/5/11/chartex" xmlns:cx4="http://schemas.microsoft.com/office/drawing/2016/5/10/chartex" xmlns:cx3="http://schemas.microsoft.com/office/drawing/2016/5/9/chartex" xmlns:cx2="http://schemas.microsoft.com/office/drawing/2015/10/21/chartex" xmlns:cx1="http://schemas.microsoft.com/office/drawing/2015/9/8/chartex" xmlns:cx="http://schemas.microsoft.com/office/drawing/2014/chartex" xmlns:wpc="http://schemas.microsoft.com/office/word/2010/wordprocessingCanvas" xmlns="" val="0"/>
+                        <a14:useLocalDpi xmlns="" xmlns:wpc="http://schemas.microsoft.com/office/word/2010/wordprocessingCanvas" xmlns:cx="http://schemas.microsoft.com/office/drawing/2014/chartex" xmlns:cx1="http://schemas.microsoft.com/office/drawing/2015/9/8/chartex" xmlns:cx2="http://schemas.microsoft.com/office/drawing/2015/10/21/chartex" xmlns:cx3="http://schemas.microsoft.com/office/drawing/2016/5/9/chartex" xmlns:cx4="http://schemas.microsoft.com/office/drawing/2016/5/10/chartex" xmlns:cx5="http://schemas.microsoft.com/office/drawing/2016/5/11/chartex" xmlns:cx6="http://schemas.microsoft.com/office/drawing/2016/5/12/chartex" xmlns:cx7="http://schemas.microsoft.com/office/drawing/2016/5/13/chartex" xmlns:cx8="http://schemas.microsoft.com/office/drawing/2016/5/14/chartex" xmlns:mc="http://schemas.openxmlformats.org/markup-compatibility/2006" xmlns:aink="http://schemas.microsoft.com/office/drawing/2016/ink" xmlns:am3d="http://schemas.microsoft.com/office/drawing/2017/model3d" xmlns:o="urn:schemas-microsoft-com:office:office" xmlns:v="urn:schemas-microsoft-com:vml" xmlns:wp14="http://schemas.microsoft.com/office/word/2010/wordprocessingDrawing" xmlns:w10="urn:schemas-microsoft-com:office:word" xmlns:w="http://schemas.openxmlformats.org/wordprocessingml/2006/main" xmlns:w14="http://schemas.microsoft.com/office/word/2010/wordml" xmlns:w15="http://schemas.microsoft.com/office/word/2012/wordml" xmlns:w16cid="http://schemas.microsoft.com/office/word/2016/wordml/cid" xmlns:w16se="http://schemas.microsoft.com/office/word/2015/wordml/symex" xmlns:wpg="http://schemas.microsoft.com/office/word/2010/wordprocessingGroup" xmlns:wpi="http://schemas.microsoft.com/office/word/2010/wordprocessingInk" xmlns:wps="http://schemas.microsoft.com/office/word/2010/wordprocessingShape" xmlns:a14="http://schemas.microsoft.com/office/drawing/2010/main" val="0"/>
                       </a:ext>
                     </a:extLst>
                   </a:blip>
@@ -5936,7 +5916,7 @@
                     <w:sz w:val="18"/>
                     <w:szCs w:val="18"/>
                   </w:rPr>
-                  <w:t>21</w:t>
+                  <w:t>8</w:t>
                 </w:r>
                 <w:r>
                   <w:rPr>
@@ -6086,7 +6066,7 @@
                               <a:blip r:embed="rId7">
                                 <a:extLst>
                                   <a:ext uri="{28A0092B-C50C-407E-A947-70E740481C1C}">
-                                    <a14:useLocalDpi xmlns:a14="http://schemas.microsoft.com/office/drawing/2010/main" xmlns:wps="http://schemas.microsoft.com/office/word/2010/wordprocessingShape" xmlns:wpi="http://schemas.microsoft.com/office/word/2010/wordprocessingInk" xmlns:wpg="http://schemas.microsoft.com/office/word/2010/wordprocessingGroup" xmlns:w16se="http://schemas.microsoft.com/office/word/2015/wordml/symex" xmlns:w16cid="http://schemas.microsoft.com/office/word/2016/wordml/cid" xmlns:w15="http://schemas.microsoft.com/office/word/2012/wordml" xmlns:w14="http://schemas.microsoft.com/office/word/2010/wordml" xmlns:w="http://schemas.openxmlformats.org/wordprocessingml/2006/main" xmlns:w10="urn:schemas-microsoft-com:office:word" xmlns:wp14="http://schemas.microsoft.com/office/word/2010/wordprocessingDrawing" xmlns:v="urn:schemas-microsoft-com:vml" xmlns:o="urn:schemas-microsoft-com:office:office" xmlns:am3d="http://schemas.microsoft.com/office/drawing/2017/model3d" xmlns:aink="http://schemas.microsoft.com/office/drawing/2016/ink" xmlns:mc="http://schemas.openxmlformats.org/markup-compatibility/2006" xmlns:cx8="http://schemas.microsoft.com/office/drawing/2016/5/14/chartex" xmlns:cx7="http://schemas.microsoft.com/office/drawing/2016/5/13/chartex" xmlns:cx6="http://schemas.microsoft.com/office/drawing/2016/5/12/chartex" xmlns:cx5="http://schemas.microsoft.com/office/drawing/2016/5/11/chartex" xmlns:cx4="http://schemas.microsoft.com/office/drawing/2016/5/10/chartex" xmlns:cx3="http://schemas.microsoft.com/office/drawing/2016/5/9/chartex" xmlns:cx2="http://schemas.microsoft.com/office/drawing/2015/10/21/chartex" xmlns:cx1="http://schemas.microsoft.com/office/drawing/2015/9/8/chartex" xmlns:cx="http://schemas.microsoft.com/office/drawing/2014/chartex" xmlns:wpc="http://schemas.microsoft.com/office/word/2010/wordprocessingCanvas" xmlns="" val="0"/>
+                                    <a14:useLocalDpi xmlns="" xmlns:wpc="http://schemas.microsoft.com/office/word/2010/wordprocessingCanvas" xmlns:cx="http://schemas.microsoft.com/office/drawing/2014/chartex" xmlns:cx1="http://schemas.microsoft.com/office/drawing/2015/9/8/chartex" xmlns:cx2="http://schemas.microsoft.com/office/drawing/2015/10/21/chartex" xmlns:cx3="http://schemas.microsoft.com/office/drawing/2016/5/9/chartex" xmlns:cx4="http://schemas.microsoft.com/office/drawing/2016/5/10/chartex" xmlns:cx5="http://schemas.microsoft.com/office/drawing/2016/5/11/chartex" xmlns:cx6="http://schemas.microsoft.com/office/drawing/2016/5/12/chartex" xmlns:cx7="http://schemas.microsoft.com/office/drawing/2016/5/13/chartex" xmlns:cx8="http://schemas.microsoft.com/office/drawing/2016/5/14/chartex" xmlns:mc="http://schemas.openxmlformats.org/markup-compatibility/2006" xmlns:aink="http://schemas.microsoft.com/office/drawing/2016/ink" xmlns:am3d="http://schemas.microsoft.com/office/drawing/2017/model3d" xmlns:o="urn:schemas-microsoft-com:office:office" xmlns:v="urn:schemas-microsoft-com:vml" xmlns:wp14="http://schemas.microsoft.com/office/word/2010/wordprocessingDrawing" xmlns:w10="urn:schemas-microsoft-com:office:word" xmlns:w="http://schemas.openxmlformats.org/wordprocessingml/2006/main" xmlns:w14="http://schemas.microsoft.com/office/word/2010/wordml" xmlns:w15="http://schemas.microsoft.com/office/word/2012/wordml" xmlns:w16cid="http://schemas.microsoft.com/office/word/2016/wordml/cid" xmlns:w16se="http://schemas.microsoft.com/office/word/2015/wordml/symex" xmlns:wpg="http://schemas.microsoft.com/office/word/2010/wordprocessingGroup" xmlns:wpi="http://schemas.microsoft.com/office/word/2010/wordprocessingInk" xmlns:wps="http://schemas.microsoft.com/office/word/2010/wordprocessingShape" xmlns:a14="http://schemas.microsoft.com/office/drawing/2010/main" val="0"/>
                                   </a:ext>
                                 </a:extLst>
                               </a:blip>
@@ -6143,7 +6123,7 @@
                               <a:blip r:embed="rId8">
                                 <a:extLst>
                                   <a:ext uri="{28A0092B-C50C-407E-A947-70E740481C1C}">
-                                    <a14:useLocalDpi xmlns:a14="http://schemas.microsoft.com/office/drawing/2010/main" xmlns:wps="http://schemas.microsoft.com/office/word/2010/wordprocessingShape" xmlns:wpi="http://schemas.microsoft.com/office/word/2010/wordprocessingInk" xmlns:wpg="http://schemas.microsoft.com/office/word/2010/wordprocessingGroup" xmlns:w16se="http://schemas.microsoft.com/office/word/2015/wordml/symex" xmlns:w16cid="http://schemas.microsoft.com/office/word/2016/wordml/cid" xmlns:w15="http://schemas.microsoft.com/office/word/2012/wordml" xmlns:w14="http://schemas.microsoft.com/office/word/2010/wordml" xmlns:w="http://schemas.openxmlformats.org/wordprocessingml/2006/main" xmlns:w10="urn:schemas-microsoft-com:office:word" xmlns:wp14="http://schemas.microsoft.com/office/word/2010/wordprocessingDrawing" xmlns:v="urn:schemas-microsoft-com:vml" xmlns:o="urn:schemas-microsoft-com:office:office" xmlns:am3d="http://schemas.microsoft.com/office/drawing/2017/model3d" xmlns:aink="http://schemas.microsoft.com/office/drawing/2016/ink" xmlns:mc="http://schemas.openxmlformats.org/markup-compatibility/2006" xmlns:cx8="http://schemas.microsoft.com/office/drawing/2016/5/14/chartex" xmlns:cx7="http://schemas.microsoft.com/office/drawing/2016/5/13/chartex" xmlns:cx6="http://schemas.microsoft.com/office/drawing/2016/5/12/chartex" xmlns:cx5="http://schemas.microsoft.com/office/drawing/2016/5/11/chartex" xmlns:cx4="http://schemas.microsoft.com/office/drawing/2016/5/10/chartex" xmlns:cx3="http://schemas.microsoft.com/office/drawing/2016/5/9/chartex" xmlns:cx2="http://schemas.microsoft.com/office/drawing/2015/10/21/chartex" xmlns:cx1="http://schemas.microsoft.com/office/drawing/2015/9/8/chartex" xmlns:cx="http://schemas.microsoft.com/office/drawing/2014/chartex" xmlns:wpc="http://schemas.microsoft.com/office/word/2010/wordprocessingCanvas" xmlns="" val="0"/>
+                                    <a14:useLocalDpi xmlns="" xmlns:wpc="http://schemas.microsoft.com/office/word/2010/wordprocessingCanvas" xmlns:cx="http://schemas.microsoft.com/office/drawing/2014/chartex" xmlns:cx1="http://schemas.microsoft.com/office/drawing/2015/9/8/chartex" xmlns:cx2="http://schemas.microsoft.com/office/drawing/2015/10/21/chartex" xmlns:cx3="http://schemas.microsoft.com/office/drawing/2016/5/9/chartex" xmlns:cx4="http://schemas.microsoft.com/office/drawing/2016/5/10/chartex" xmlns:cx5="http://schemas.microsoft.com/office/drawing/2016/5/11/chartex" xmlns:cx6="http://schemas.microsoft.com/office/drawing/2016/5/12/chartex" xmlns:cx7="http://schemas.microsoft.com/office/drawing/2016/5/13/chartex" xmlns:cx8="http://schemas.microsoft.com/office/drawing/2016/5/14/chartex" xmlns:mc="http://schemas.openxmlformats.org/markup-compatibility/2006" xmlns:aink="http://schemas.microsoft.com/office/drawing/2016/ink" xmlns:am3d="http://schemas.microsoft.com/office/drawing/2017/model3d" xmlns:o="urn:schemas-microsoft-com:office:office" xmlns:v="urn:schemas-microsoft-com:vml" xmlns:wp14="http://schemas.microsoft.com/office/word/2010/wordprocessingDrawing" xmlns:w10="urn:schemas-microsoft-com:office:word" xmlns:w="http://schemas.openxmlformats.org/wordprocessingml/2006/main" xmlns:w14="http://schemas.microsoft.com/office/word/2010/wordml" xmlns:w15="http://schemas.microsoft.com/office/word/2012/wordml" xmlns:w16cid="http://schemas.microsoft.com/office/word/2016/wordml/cid" xmlns:w16se="http://schemas.microsoft.com/office/word/2015/wordml/symex" xmlns:wpg="http://schemas.microsoft.com/office/word/2010/wordprocessingGroup" xmlns:wpi="http://schemas.microsoft.com/office/word/2010/wordprocessingInk" xmlns:wps="http://schemas.microsoft.com/office/word/2010/wordprocessingShape" xmlns:a14="http://schemas.microsoft.com/office/drawing/2010/main" val="0"/>
                                   </a:ext>
                                 </a:extLst>
                               </a:blip>
@@ -6354,7 +6334,7 @@
                               <a:blip r:embed="rId16">
                                 <a:extLst>
                                   <a:ext uri="{28A0092B-C50C-407E-A947-70E740481C1C}">
-                                    <a14:useLocalDpi xmlns:a14="http://schemas.microsoft.com/office/drawing/2010/main" xmlns:wps="http://schemas.microsoft.com/office/word/2010/wordprocessingShape" xmlns:wpi="http://schemas.microsoft.com/office/word/2010/wordprocessingInk" xmlns:wpg="http://schemas.microsoft.com/office/word/2010/wordprocessingGroup" xmlns:w16se="http://schemas.microsoft.com/office/word/2015/wordml/symex" xmlns:w16cid="http://schemas.microsoft.com/office/word/2016/wordml/cid" xmlns:w15="http://schemas.microsoft.com/office/word/2012/wordml" xmlns:w14="http://schemas.microsoft.com/office/word/2010/wordml" xmlns:w="http://schemas.openxmlformats.org/wordprocessingml/2006/main" xmlns:w10="urn:schemas-microsoft-com:office:word" xmlns:wp14="http://schemas.microsoft.com/office/word/2010/wordprocessingDrawing" xmlns:v="urn:schemas-microsoft-com:vml" xmlns:o="urn:schemas-microsoft-com:office:office" xmlns:am3d="http://schemas.microsoft.com/office/drawing/2017/model3d" xmlns:aink="http://schemas.microsoft.com/office/drawing/2016/ink" xmlns:mc="http://schemas.openxmlformats.org/markup-compatibility/2006" xmlns:cx8="http://schemas.microsoft.com/office/drawing/2016/5/14/chartex" xmlns:cx7="http://schemas.microsoft.com/office/drawing/2016/5/13/chartex" xmlns:cx6="http://schemas.microsoft.com/office/drawing/2016/5/12/chartex" xmlns:cx5="http://schemas.microsoft.com/office/drawing/2016/5/11/chartex" xmlns:cx4="http://schemas.microsoft.com/office/drawing/2016/5/10/chartex" xmlns:cx3="http://schemas.microsoft.com/office/drawing/2016/5/9/chartex" xmlns:cx2="http://schemas.microsoft.com/office/drawing/2015/10/21/chartex" xmlns:cx1="http://schemas.microsoft.com/office/drawing/2015/9/8/chartex" xmlns:cx="http://schemas.microsoft.com/office/drawing/2014/chartex" xmlns:wpc="http://schemas.microsoft.com/office/word/2010/wordprocessingCanvas" xmlns="" val="0"/>
+                                    <a14:useLocalDpi xmlns="" xmlns:wpc="http://schemas.microsoft.com/office/word/2010/wordprocessingCanvas" xmlns:cx="http://schemas.microsoft.com/office/drawing/2014/chartex" xmlns:cx1="http://schemas.microsoft.com/office/drawing/2015/9/8/chartex" xmlns:cx2="http://schemas.microsoft.com/office/drawing/2015/10/21/chartex" xmlns:cx3="http://schemas.microsoft.com/office/drawing/2016/5/9/chartex" xmlns:cx4="http://schemas.microsoft.com/office/drawing/2016/5/10/chartex" xmlns:cx5="http://schemas.microsoft.com/office/drawing/2016/5/11/chartex" xmlns:cx6="http://schemas.microsoft.com/office/drawing/2016/5/12/chartex" xmlns:cx7="http://schemas.microsoft.com/office/drawing/2016/5/13/chartex" xmlns:cx8="http://schemas.microsoft.com/office/drawing/2016/5/14/chartex" xmlns:mc="http://schemas.openxmlformats.org/markup-compatibility/2006" xmlns:aink="http://schemas.microsoft.com/office/drawing/2016/ink" xmlns:am3d="http://schemas.microsoft.com/office/drawing/2017/model3d" xmlns:o="urn:schemas-microsoft-com:office:office" xmlns:v="urn:schemas-microsoft-com:vml" xmlns:wp14="http://schemas.microsoft.com/office/word/2010/wordprocessingDrawing" xmlns:w10="urn:schemas-microsoft-com:office:word" xmlns:w="http://schemas.openxmlformats.org/wordprocessingml/2006/main" xmlns:w14="http://schemas.microsoft.com/office/word/2010/wordml" xmlns:w15="http://schemas.microsoft.com/office/word/2012/wordml" xmlns:w16cid="http://schemas.microsoft.com/office/word/2016/wordml/cid" xmlns:w16se="http://schemas.microsoft.com/office/word/2015/wordml/symex" xmlns:wpg="http://schemas.microsoft.com/office/word/2010/wordprocessingGroup" xmlns:wpi="http://schemas.microsoft.com/office/word/2010/wordprocessingInk" xmlns:wps="http://schemas.microsoft.com/office/word/2010/wordprocessingShape" xmlns:a14="http://schemas.microsoft.com/office/drawing/2010/main" val="0"/>
                                   </a:ext>
                                 </a:extLst>
                               </a:blip>
@@ -6411,7 +6391,7 @@
                               <a:blip r:embed="rId18">
                                 <a:extLst>
                                   <a:ext uri="{28A0092B-C50C-407E-A947-70E740481C1C}">
-                                    <a14:useLocalDpi xmlns:a14="http://schemas.microsoft.com/office/drawing/2010/main" xmlns:wps="http://schemas.microsoft.com/office/word/2010/wordprocessingShape" xmlns:wpi="http://schemas.microsoft.com/office/word/2010/wordprocessingInk" xmlns:wpg="http://schemas.microsoft.com/office/word/2010/wordprocessingGroup" xmlns:w16se="http://schemas.microsoft.com/office/word/2015/wordml/symex" xmlns:w16cid="http://schemas.microsoft.com/office/word/2016/wordml/cid" xmlns:w15="http://schemas.microsoft.com/office/word/2012/wordml" xmlns:w14="http://schemas.microsoft.com/office/word/2010/wordml" xmlns:w="http://schemas.openxmlformats.org/wordprocessingml/2006/main" xmlns:w10="urn:schemas-microsoft-com:office:word" xmlns:wp14="http://schemas.microsoft.com/office/word/2010/wordprocessingDrawing" xmlns:v="urn:schemas-microsoft-com:vml" xmlns:o="urn:schemas-microsoft-com:office:office" xmlns:am3d="http://schemas.microsoft.com/office/drawing/2017/model3d" xmlns:aink="http://schemas.microsoft.com/office/drawing/2016/ink" xmlns:mc="http://schemas.openxmlformats.org/markup-compatibility/2006" xmlns:cx8="http://schemas.microsoft.com/office/drawing/2016/5/14/chartex" xmlns:cx7="http://schemas.microsoft.com/office/drawing/2016/5/13/chartex" xmlns:cx6="http://schemas.microsoft.com/office/drawing/2016/5/12/chartex" xmlns:cx5="http://schemas.microsoft.com/office/drawing/2016/5/11/chartex" xmlns:cx4="http://schemas.microsoft.com/office/drawing/2016/5/10/chartex" xmlns:cx3="http://schemas.microsoft.com/office/drawing/2016/5/9/chartex" xmlns:cx2="http://schemas.microsoft.com/office/drawing/2015/10/21/chartex" xmlns:cx1="http://schemas.microsoft.com/office/drawing/2015/9/8/chartex" xmlns:cx="http://schemas.microsoft.com/office/drawing/2014/chartex" xmlns:wpc="http://schemas.microsoft.com/office/word/2010/wordprocessingCanvas" xmlns="" val="0"/>
+                                    <a14:useLocalDpi xmlns="" xmlns:wpc="http://schemas.microsoft.com/office/word/2010/wordprocessingCanvas" xmlns:cx="http://schemas.microsoft.com/office/drawing/2014/chartex" xmlns:cx1="http://schemas.microsoft.com/office/drawing/2015/9/8/chartex" xmlns:cx2="http://schemas.microsoft.com/office/drawing/2015/10/21/chartex" xmlns:cx3="http://schemas.microsoft.com/office/drawing/2016/5/9/chartex" xmlns:cx4="http://schemas.microsoft.com/office/drawing/2016/5/10/chartex" xmlns:cx5="http://schemas.microsoft.com/office/drawing/2016/5/11/chartex" xmlns:cx6="http://schemas.microsoft.com/office/drawing/2016/5/12/chartex" xmlns:cx7="http://schemas.microsoft.com/office/drawing/2016/5/13/chartex" xmlns:cx8="http://schemas.microsoft.com/office/drawing/2016/5/14/chartex" xmlns:mc="http://schemas.openxmlformats.org/markup-compatibility/2006" xmlns:aink="http://schemas.microsoft.com/office/drawing/2016/ink" xmlns:am3d="http://schemas.microsoft.com/office/drawing/2017/model3d" xmlns:o="urn:schemas-microsoft-com:office:office" xmlns:v="urn:schemas-microsoft-com:vml" xmlns:wp14="http://schemas.microsoft.com/office/word/2010/wordprocessingDrawing" xmlns:w10="urn:schemas-microsoft-com:office:word" xmlns:w="http://schemas.openxmlformats.org/wordprocessingml/2006/main" xmlns:w14="http://schemas.microsoft.com/office/word/2010/wordml" xmlns:w15="http://schemas.microsoft.com/office/word/2012/wordml" xmlns:w16cid="http://schemas.microsoft.com/office/word/2016/wordml/cid" xmlns:w16se="http://schemas.microsoft.com/office/word/2015/wordml/symex" xmlns:wpg="http://schemas.microsoft.com/office/word/2010/wordprocessingGroup" xmlns:wpi="http://schemas.microsoft.com/office/word/2010/wordprocessingInk" xmlns:wps="http://schemas.microsoft.com/office/word/2010/wordprocessingShape" xmlns:a14="http://schemas.microsoft.com/office/drawing/2010/main" val="0"/>
                                   </a:ext>
                                 </a:extLst>
                               </a:blip>
@@ -6519,7 +6499,7 @@
                               <a:blip r:embed="rId22">
                                 <a:extLst>
                                   <a:ext uri="{28A0092B-C50C-407E-A947-70E740481C1C}">
-                                    <a14:useLocalDpi xmlns:a14="http://schemas.microsoft.com/office/drawing/2010/main" xmlns:wps="http://schemas.microsoft.com/office/word/2010/wordprocessingShape" xmlns:wpi="http://schemas.microsoft.com/office/word/2010/wordprocessingInk" xmlns:wpg="http://schemas.microsoft.com/office/word/2010/wordprocessingGroup" xmlns:w16se="http://schemas.microsoft.com/office/word/2015/wordml/symex" xmlns:w16cid="http://schemas.microsoft.com/office/word/2016/wordml/cid" xmlns:w15="http://schemas.microsoft.com/office/word/2012/wordml" xmlns:w14="http://schemas.microsoft.com/office/word/2010/wordml" xmlns:w="http://schemas.openxmlformats.org/wordprocessingml/2006/main" xmlns:w10="urn:schemas-microsoft-com:office:word" xmlns:wp14="http://schemas.microsoft.com/office/word/2010/wordprocessingDrawing" xmlns:v="urn:schemas-microsoft-com:vml" xmlns:o="urn:schemas-microsoft-com:office:office" xmlns:am3d="http://schemas.microsoft.com/office/drawing/2017/model3d" xmlns:aink="http://schemas.microsoft.com/office/drawing/2016/ink" xmlns:mc="http://schemas.openxmlformats.org/markup-compatibility/2006" xmlns:cx8="http://schemas.microsoft.com/office/drawing/2016/5/14/chartex" xmlns:cx7="http://schemas.microsoft.com/office/drawing/2016/5/13/chartex" xmlns:cx6="http://schemas.microsoft.com/office/drawing/2016/5/12/chartex" xmlns:cx5="http://schemas.microsoft.com/office/drawing/2016/5/11/chartex" xmlns:cx4="http://schemas.microsoft.com/office/drawing/2016/5/10/chartex" xmlns:cx3="http://schemas.microsoft.com/office/drawing/2016/5/9/chartex" xmlns:cx2="http://schemas.microsoft.com/office/drawing/2015/10/21/chartex" xmlns:cx1="http://schemas.microsoft.com/office/drawing/2015/9/8/chartex" xmlns:cx="http://schemas.microsoft.com/office/drawing/2014/chartex" xmlns:wpc="http://schemas.microsoft.com/office/word/2010/wordprocessingCanvas" xmlns="" val="0"/>
+                                    <a14:useLocalDpi xmlns="" xmlns:wpc="http://schemas.microsoft.com/office/word/2010/wordprocessingCanvas" xmlns:cx="http://schemas.microsoft.com/office/drawing/2014/chartex" xmlns:cx1="http://schemas.microsoft.com/office/drawing/2015/9/8/chartex" xmlns:cx2="http://schemas.microsoft.com/office/drawing/2015/10/21/chartex" xmlns:cx3="http://schemas.microsoft.com/office/drawing/2016/5/9/chartex" xmlns:cx4="http://schemas.microsoft.com/office/drawing/2016/5/10/chartex" xmlns:cx5="http://schemas.microsoft.com/office/drawing/2016/5/11/chartex" xmlns:cx6="http://schemas.microsoft.com/office/drawing/2016/5/12/chartex" xmlns:cx7="http://schemas.microsoft.com/office/drawing/2016/5/13/chartex" xmlns:cx8="http://schemas.microsoft.com/office/drawing/2016/5/14/chartex" xmlns:mc="http://schemas.openxmlformats.org/markup-compatibility/2006" xmlns:aink="http://schemas.microsoft.com/office/drawing/2016/ink" xmlns:am3d="http://schemas.microsoft.com/office/drawing/2017/model3d" xmlns:o="urn:schemas-microsoft-com:office:office" xmlns:v="urn:schemas-microsoft-com:vml" xmlns:wp14="http://schemas.microsoft.com/office/word/2010/wordprocessingDrawing" xmlns:w10="urn:schemas-microsoft-com:office:word" xmlns:w="http://schemas.openxmlformats.org/wordprocessingml/2006/main" xmlns:w14="http://schemas.microsoft.com/office/word/2010/wordml" xmlns:w15="http://schemas.microsoft.com/office/word/2012/wordml" xmlns:w16cid="http://schemas.microsoft.com/office/word/2016/wordml/cid" xmlns:w16se="http://schemas.microsoft.com/office/word/2015/wordml/symex" xmlns:wpg="http://schemas.microsoft.com/office/word/2010/wordprocessingGroup" xmlns:wpi="http://schemas.microsoft.com/office/word/2010/wordprocessingInk" xmlns:wps="http://schemas.microsoft.com/office/word/2010/wordprocessingShape" xmlns:a14="http://schemas.microsoft.com/office/drawing/2010/main" val="0"/>
                                   </a:ext>
                                 </a:extLst>
                               </a:blip>
@@ -12343,7 +12323,7 @@
 </file>
 
 <file path=customXml/itemProps1.xml><?xml version="1.0" encoding="utf-8"?>
-<ds:datastoreItem xmlns:ds="http://schemas.openxmlformats.org/officeDocument/2006/customXml" ds:itemID="{D214F05D-6E57-40FB-A681-9E38F1C8CF4A}">
+<ds:datastoreItem xmlns:ds="http://schemas.openxmlformats.org/officeDocument/2006/customXml" ds:itemID="{F3D5B64B-9EA1-43FC-9A42-0E1B1D511062}">
   <ds:schemaRefs>
     <ds:schemaRef ds:uri="http://schemas.openxmlformats.org/officeDocument/2006/bibliography"/>
   </ds:schemaRefs>

</xml_diff>